<commit_message>
fix bài 2 câu 2
</commit_message>
<xml_diff>
--- a/KhaiThacDuLieu/BTT02/1241393_1241444.docx
+++ b/KhaiThacDuLieu/BTT02/1241393_1241444.docx
@@ -1,6 +1,6 @@
 
 <file path=word/document.xml><?xml version="1.0" encoding="utf-8"?>
-<w:document xmlns:wpc="http://schemas.microsoft.com/office/word/2010/wordprocessingCanvas" xmlns:mc="http://schemas.openxmlformats.org/markup-compatibility/2006" xmlns:o="urn:schemas-microsoft-com:office:office" xmlns:r="http://schemas.openxmlformats.org/officeDocument/2006/relationships" xmlns:m="http://schemas.openxmlformats.org/officeDocument/2006/math" xmlns:v="urn:schemas-microsoft-com:vml" xmlns:wp14="http://schemas.microsoft.com/office/word/2010/wordprocessingDrawing" xmlns:wp="http://schemas.openxmlformats.org/drawingml/2006/wordprocessingDrawing" xmlns:w10="urn:schemas-microsoft-com:office:word" xmlns:w="http://schemas.openxmlformats.org/wordprocessingml/2006/main" xmlns:w14="http://schemas.microsoft.com/office/word/2010/wordml" xmlns:w15="http://schemas.microsoft.com/office/word/2012/wordml" xmlns:wpg="http://schemas.microsoft.com/office/word/2010/wordprocessingGroup" xmlns:wpi="http://schemas.microsoft.com/office/word/2010/wordprocessingInk" xmlns:wne="http://schemas.microsoft.com/office/word/2006/wordml" xmlns:wps="http://schemas.microsoft.com/office/word/2010/wordprocessingShape" mc:Ignorable="w14 w15 wp14">
+<w:document xmlns:ve="http://schemas.openxmlformats.org/markup-compatibility/2006" xmlns:o="urn:schemas-microsoft-com:office:office" xmlns:r="http://schemas.openxmlformats.org/officeDocument/2006/relationships" xmlns:m="http://schemas.openxmlformats.org/officeDocument/2006/math" xmlns:v="urn:schemas-microsoft-com:vml" xmlns:wp="http://schemas.openxmlformats.org/drawingml/2006/wordprocessingDrawing" xmlns:w10="urn:schemas-microsoft-com:office:word" xmlns:w="http://schemas.openxmlformats.org/wordprocessingml/2006/main" xmlns:wne="http://schemas.microsoft.com/office/word/2006/wordml">
   <w:body>
     <w:p>
       <w:pPr>
@@ -841,7 +841,7 @@
           <w:szCs w:val="24"/>
         </w:rPr>
         <w:drawing>
-          <wp:inline distT="0" distB="0" distL="0" distR="0" wp14:anchorId="7DCDF46B" wp14:editId="6126AC8C">
+          <wp:inline distT="0" distB="0" distL="0" distR="0">
             <wp:extent cx="4457700" cy="5124450"/>
             <wp:effectExtent l="19050" t="0" r="0" b="0"/>
             <wp:docPr id="1" name="Picture 1" descr="E:\uc\HoanChinh\KhaiThacDL_UD\ThucHanh\BTLan02\Image\1.JPG"/>
@@ -937,7 +937,7 @@
         </w:rPr>
         <w:lastRenderedPageBreak/>
         <w:drawing>
-          <wp:inline distT="0" distB="0" distL="0" distR="0" wp14:anchorId="23B6647B" wp14:editId="2739928F">
+          <wp:inline distT="0" distB="0" distL="0" distR="0">
             <wp:extent cx="3171825" cy="3228975"/>
             <wp:effectExtent l="19050" t="0" r="9525" b="0"/>
             <wp:docPr id="6" name="Picture 6" descr="E:\uc\HoanChinh\KhaiThacDL_UD\ThucHanh\BTLan02\Image\L1.JPG"/>
@@ -1011,7 +1011,7 @@
           <w:szCs w:val="24"/>
         </w:rPr>
         <w:drawing>
-          <wp:inline distT="0" distB="0" distL="0" distR="0" wp14:anchorId="66B8438D" wp14:editId="46045CA0">
+          <wp:inline distT="0" distB="0" distL="0" distR="0">
             <wp:extent cx="3200400" cy="3095625"/>
             <wp:effectExtent l="19050" t="0" r="0" b="0"/>
             <wp:docPr id="7" name="Picture 7" descr="E:\uc\HoanChinh\KhaiThacDL_UD\ThucHanh\BTLan02\Image\L2.JPG"/>
@@ -1086,7 +1086,7 @@
         </w:rPr>
         <w:lastRenderedPageBreak/>
         <w:drawing>
-          <wp:inline distT="0" distB="0" distL="0" distR="0" wp14:anchorId="30624F40" wp14:editId="46871E05">
+          <wp:inline distT="0" distB="0" distL="0" distR="0">
             <wp:extent cx="3190875" cy="2324100"/>
             <wp:effectExtent l="19050" t="0" r="9525" b="0"/>
             <wp:docPr id="8" name="Picture 8" descr="E:\uc\HoanChinh\KhaiThacDL_UD\ThucHanh\BTLan02\Image\L3.JPG"/>
@@ -1160,7 +1160,7 @@
           <w:szCs w:val="24"/>
         </w:rPr>
         <w:drawing>
-          <wp:inline distT="0" distB="0" distL="0" distR="0" wp14:anchorId="48978281" wp14:editId="77765CC9">
+          <wp:inline distT="0" distB="0" distL="0" distR="0">
             <wp:extent cx="3200400" cy="914400"/>
             <wp:effectExtent l="19050" t="0" r="0" b="0"/>
             <wp:docPr id="9" name="Picture 9" descr="E:\uc\HoanChinh\KhaiThacDL_UD\ThucHanh\BTLan02\Image\L4.JPG"/>
@@ -1325,12 +1325,21 @@
         </w:rPr>
         <w:tab/>
       </w:r>
-      <w:r>
-        <w:rPr>
-          <w:rFonts w:cs="Arial"/>
-          <w:szCs w:val="24"/>
-        </w:rPr>
-        <w:t>conf(1)</w:t>
+      <w:proofErr w:type="gramStart"/>
+      <w:r>
+        <w:rPr>
+          <w:rFonts w:cs="Arial"/>
+          <w:szCs w:val="24"/>
+        </w:rPr>
+        <w:t>conf(</w:t>
+      </w:r>
+      <w:proofErr w:type="gramEnd"/>
+      <w:r>
+        <w:rPr>
+          <w:rFonts w:cs="Arial"/>
+          <w:szCs w:val="24"/>
+        </w:rPr>
+        <w:t>1)</w:t>
       </w:r>
     </w:p>
     <w:p>
@@ -1370,7 +1379,22 @@
           <w:szCs w:val="24"/>
         </w:rPr>
         <w:tab/>
-        <w:t>conf(1)</w:t>
+      </w:r>
+      <w:proofErr w:type="gramStart"/>
+      <w:r>
+        <w:rPr>
+          <w:rFonts w:cs="Arial"/>
+          <w:szCs w:val="24"/>
+        </w:rPr>
+        <w:t>conf(</w:t>
+      </w:r>
+      <w:proofErr w:type="gramEnd"/>
+      <w:r>
+        <w:rPr>
+          <w:rFonts w:cs="Arial"/>
+          <w:szCs w:val="24"/>
+        </w:rPr>
+        <w:t>1)</w:t>
       </w:r>
     </w:p>
     <w:p>
@@ -1411,12 +1435,21 @@
         </w:rPr>
         <w:tab/>
       </w:r>
-      <w:r>
-        <w:rPr>
-          <w:rFonts w:cs="Arial"/>
-          <w:szCs w:val="24"/>
-        </w:rPr>
-        <w:t>conf(1)</w:t>
+      <w:proofErr w:type="gramStart"/>
+      <w:r>
+        <w:rPr>
+          <w:rFonts w:cs="Arial"/>
+          <w:szCs w:val="24"/>
+        </w:rPr>
+        <w:t>conf(</w:t>
+      </w:r>
+      <w:proofErr w:type="gramEnd"/>
+      <w:r>
+        <w:rPr>
+          <w:rFonts w:cs="Arial"/>
+          <w:szCs w:val="24"/>
+        </w:rPr>
+        <w:t>1)</w:t>
       </w:r>
     </w:p>
     <w:p>
@@ -2441,7 +2474,7 @@
           <w:szCs w:val="24"/>
         </w:rPr>
         <w:drawing>
-          <wp:inline distT="0" distB="0" distL="0" distR="0" wp14:anchorId="12D287A1" wp14:editId="31A9E1AA">
+          <wp:inline distT="0" distB="0" distL="0" distR="0">
             <wp:extent cx="4972050" cy="5353050"/>
             <wp:effectExtent l="19050" t="0" r="0" b="0"/>
             <wp:docPr id="2" name="Picture 1" descr="E:\uc\HoanChinh\KhaiThacDL_UD\ThucHanh\BTLan02\Image\rules1.JPG"/>
@@ -2591,19 +2624,19 @@
           <w:insideH w:val="single" w:sz="8" w:space="0" w:color="ED7D31" w:themeColor="accent2"/>
           <w:insideV w:val="single" w:sz="8" w:space="0" w:color="ED7D31" w:themeColor="accent2"/>
         </w:tblBorders>
-        <w:tblLook w:val="04A0" w:firstRow="1" w:lastRow="0" w:firstColumn="1" w:lastColumn="0" w:noHBand="0" w:noVBand="1"/>
+        <w:tblLook w:val="04A0"/>
       </w:tblPr>
       <w:tblGrid>
-        <w:gridCol w:w="2520"/>
-        <w:gridCol w:w="5209"/>
+        <w:gridCol w:w="2636"/>
+        <w:gridCol w:w="5329"/>
       </w:tblGrid>
       <w:tr>
         <w:trPr>
-          <w:cnfStyle w:val="100000000000" w:firstRow="1" w:lastRow="0" w:firstColumn="0" w:lastColumn="0" w:oddVBand="0" w:evenVBand="0" w:oddHBand="0" w:evenHBand="0" w:firstRowFirstColumn="0" w:firstRowLastColumn="0" w:lastRowFirstColumn="0" w:lastRowLastColumn="0"/>
+          <w:cnfStyle w:val="100000000000"/>
         </w:trPr>
         <w:tc>
           <w:tcPr>
-            <w:cnfStyle w:val="001000000000" w:firstRow="0" w:lastRow="0" w:firstColumn="1" w:lastColumn="0" w:oddVBand="0" w:evenVBand="0" w:oddHBand="0" w:evenHBand="0" w:firstRowFirstColumn="0" w:firstRowLastColumn="0" w:lastRowFirstColumn="0" w:lastRowLastColumn="0"/>
+            <w:cnfStyle w:val="001000000000"/>
             <w:tcW w:w="2790" w:type="dxa"/>
           </w:tcPr>
           <w:p>
@@ -2634,7 +2667,7 @@
               <w:pStyle w:val="ListParagraph"/>
               <w:ind w:left="0"/>
               <w:jc w:val="both"/>
-              <w:cnfStyle w:val="100000000000" w:firstRow="1" w:lastRow="0" w:firstColumn="0" w:lastColumn="0" w:oddVBand="0" w:evenVBand="0" w:oddHBand="0" w:evenHBand="0" w:firstRowFirstColumn="0" w:firstRowLastColumn="0" w:lastRowFirstColumn="0" w:lastRowLastColumn="0"/>
+              <w:cnfStyle w:val="100000000000"/>
               <w:rPr>
                 <w:rFonts w:cs="Arial"/>
                 <w:szCs w:val="24"/>
@@ -2652,11 +2685,11 @@
       </w:tr>
       <w:tr>
         <w:trPr>
-          <w:cnfStyle w:val="000000100000" w:firstRow="0" w:lastRow="0" w:firstColumn="0" w:lastColumn="0" w:oddVBand="0" w:evenVBand="0" w:oddHBand="1" w:evenHBand="0" w:firstRowFirstColumn="0" w:firstRowLastColumn="0" w:lastRowFirstColumn="0" w:lastRowLastColumn="0"/>
+          <w:cnfStyle w:val="000000100000"/>
         </w:trPr>
         <w:tc>
           <w:tcPr>
-            <w:cnfStyle w:val="001000000000" w:firstRow="0" w:lastRow="0" w:firstColumn="1" w:lastColumn="0" w:oddVBand="0" w:evenVBand="0" w:oddHBand="0" w:evenHBand="0" w:firstRowFirstColumn="0" w:firstRowLastColumn="0" w:lastRowFirstColumn="0" w:lastRowLastColumn="0"/>
+            <w:cnfStyle w:val="001000000000"/>
             <w:tcW w:w="2790" w:type="dxa"/>
             <w:tcBorders>
               <w:top w:val="none" w:sz="0" w:space="0" w:color="auto"/>
@@ -2697,7 +2730,7 @@
               <w:pStyle w:val="ListParagraph"/>
               <w:ind w:left="0"/>
               <w:jc w:val="both"/>
-              <w:cnfStyle w:val="000000100000" w:firstRow="0" w:lastRow="0" w:firstColumn="0" w:lastColumn="0" w:oddVBand="0" w:evenVBand="0" w:oddHBand="1" w:evenHBand="0" w:firstRowFirstColumn="0" w:firstRowLastColumn="0" w:lastRowFirstColumn="0" w:lastRowLastColumn="0"/>
+              <w:cnfStyle w:val="000000100000"/>
               <w:rPr>
                 <w:rFonts w:cs="Arial"/>
                 <w:szCs w:val="24"/>
@@ -2716,7 +2749,7 @@
       <w:tr>
         <w:tc>
           <w:tcPr>
-            <w:cnfStyle w:val="001000000000" w:firstRow="0" w:lastRow="0" w:firstColumn="1" w:lastColumn="0" w:oddVBand="0" w:evenVBand="0" w:oddHBand="0" w:evenHBand="0" w:firstRowFirstColumn="0" w:firstRowLastColumn="0" w:lastRowFirstColumn="0" w:lastRowLastColumn="0"/>
+            <w:cnfStyle w:val="001000000000"/>
             <w:tcW w:w="2790" w:type="dxa"/>
           </w:tcPr>
           <w:p>
@@ -2747,7 +2780,7 @@
               <w:pStyle w:val="ListParagraph"/>
               <w:ind w:left="0"/>
               <w:jc w:val="both"/>
-              <w:cnfStyle w:val="000000000000" w:firstRow="0" w:lastRow="0" w:firstColumn="0" w:lastColumn="0" w:oddVBand="0" w:evenVBand="0" w:oddHBand="0" w:evenHBand="0" w:firstRowFirstColumn="0" w:firstRowLastColumn="0" w:lastRowFirstColumn="0" w:lastRowLastColumn="0"/>
+              <w:cnfStyle w:val="000000000000"/>
               <w:rPr>
                 <w:rFonts w:cs="Arial"/>
                 <w:szCs w:val="24"/>
@@ -2765,11 +2798,11 @@
       </w:tr>
       <w:tr>
         <w:trPr>
-          <w:cnfStyle w:val="000000100000" w:firstRow="0" w:lastRow="0" w:firstColumn="0" w:lastColumn="0" w:oddVBand="0" w:evenVBand="0" w:oddHBand="1" w:evenHBand="0" w:firstRowFirstColumn="0" w:firstRowLastColumn="0" w:lastRowFirstColumn="0" w:lastRowLastColumn="0"/>
+          <w:cnfStyle w:val="000000100000"/>
         </w:trPr>
         <w:tc>
           <w:tcPr>
-            <w:cnfStyle w:val="001000000000" w:firstRow="0" w:lastRow="0" w:firstColumn="1" w:lastColumn="0" w:oddVBand="0" w:evenVBand="0" w:oddHBand="0" w:evenHBand="0" w:firstRowFirstColumn="0" w:firstRowLastColumn="0" w:lastRowFirstColumn="0" w:lastRowLastColumn="0"/>
+            <w:cnfStyle w:val="001000000000"/>
             <w:tcW w:w="2790" w:type="dxa"/>
             <w:tcBorders>
               <w:top w:val="none" w:sz="0" w:space="0" w:color="auto"/>
@@ -2810,7 +2843,7 @@
               <w:pStyle w:val="ListParagraph"/>
               <w:ind w:left="0"/>
               <w:jc w:val="both"/>
-              <w:cnfStyle w:val="000000100000" w:firstRow="0" w:lastRow="0" w:firstColumn="0" w:lastColumn="0" w:oddVBand="0" w:evenVBand="0" w:oddHBand="1" w:evenHBand="0" w:firstRowFirstColumn="0" w:firstRowLastColumn="0" w:lastRowFirstColumn="0" w:lastRowLastColumn="0"/>
+              <w:cnfStyle w:val="000000100000"/>
               <w:rPr>
                 <w:rFonts w:cs="Arial"/>
                 <w:szCs w:val="24"/>
@@ -2829,7 +2862,7 @@
       <w:tr>
         <w:tc>
           <w:tcPr>
-            <w:cnfStyle w:val="001000000000" w:firstRow="0" w:lastRow="0" w:firstColumn="1" w:lastColumn="0" w:oddVBand="0" w:evenVBand="0" w:oddHBand="0" w:evenHBand="0" w:firstRowFirstColumn="0" w:firstRowLastColumn="0" w:lastRowFirstColumn="0" w:lastRowLastColumn="0"/>
+            <w:cnfStyle w:val="001000000000"/>
             <w:tcW w:w="2790" w:type="dxa"/>
           </w:tcPr>
           <w:p>
@@ -2860,7 +2893,7 @@
               <w:pStyle w:val="ListParagraph"/>
               <w:ind w:left="0"/>
               <w:jc w:val="both"/>
-              <w:cnfStyle w:val="000000000000" w:firstRow="0" w:lastRow="0" w:firstColumn="0" w:lastColumn="0" w:oddVBand="0" w:evenVBand="0" w:oddHBand="0" w:evenHBand="0" w:firstRowFirstColumn="0" w:firstRowLastColumn="0" w:lastRowFirstColumn="0" w:lastRowLastColumn="0"/>
+              <w:cnfStyle w:val="000000000000"/>
               <w:rPr>
                 <w:rFonts w:cs="Arial"/>
                 <w:szCs w:val="24"/>
@@ -2878,11 +2911,11 @@
       </w:tr>
       <w:tr>
         <w:trPr>
-          <w:cnfStyle w:val="000000100000" w:firstRow="0" w:lastRow="0" w:firstColumn="0" w:lastColumn="0" w:oddVBand="0" w:evenVBand="0" w:oddHBand="1" w:evenHBand="0" w:firstRowFirstColumn="0" w:firstRowLastColumn="0" w:lastRowFirstColumn="0" w:lastRowLastColumn="0"/>
+          <w:cnfStyle w:val="000000100000"/>
         </w:trPr>
         <w:tc>
           <w:tcPr>
-            <w:cnfStyle w:val="001000000000" w:firstRow="0" w:lastRow="0" w:firstColumn="1" w:lastColumn="0" w:oddVBand="0" w:evenVBand="0" w:oddHBand="0" w:evenHBand="0" w:firstRowFirstColumn="0" w:firstRowLastColumn="0" w:lastRowFirstColumn="0" w:lastRowLastColumn="0"/>
+            <w:cnfStyle w:val="001000000000"/>
             <w:tcW w:w="2790" w:type="dxa"/>
             <w:tcBorders>
               <w:top w:val="none" w:sz="0" w:space="0" w:color="auto"/>
@@ -2923,7 +2956,7 @@
               <w:pStyle w:val="ListParagraph"/>
               <w:ind w:left="0"/>
               <w:jc w:val="both"/>
-              <w:cnfStyle w:val="000000100000" w:firstRow="0" w:lastRow="0" w:firstColumn="0" w:lastColumn="0" w:oddVBand="0" w:evenVBand="0" w:oddHBand="1" w:evenHBand="0" w:firstRowFirstColumn="0" w:firstRowLastColumn="0" w:lastRowFirstColumn="0" w:lastRowLastColumn="0"/>
+              <w:cnfStyle w:val="000000100000"/>
               <w:rPr>
                 <w:rFonts w:cs="Arial"/>
                 <w:szCs w:val="24"/>
@@ -2942,7 +2975,7 @@
       <w:tr>
         <w:tc>
           <w:tcPr>
-            <w:cnfStyle w:val="001000000000" w:firstRow="0" w:lastRow="0" w:firstColumn="1" w:lastColumn="0" w:oddVBand="0" w:evenVBand="0" w:oddHBand="0" w:evenHBand="0" w:firstRowFirstColumn="0" w:firstRowLastColumn="0" w:lastRowFirstColumn="0" w:lastRowLastColumn="0"/>
+            <w:cnfStyle w:val="001000000000"/>
             <w:tcW w:w="2790" w:type="dxa"/>
           </w:tcPr>
           <w:p>
@@ -2973,7 +3006,7 @@
               <w:pStyle w:val="ListParagraph"/>
               <w:ind w:left="0"/>
               <w:jc w:val="both"/>
-              <w:cnfStyle w:val="000000000000" w:firstRow="0" w:lastRow="0" w:firstColumn="0" w:lastColumn="0" w:oddVBand="0" w:evenVBand="0" w:oddHBand="0" w:evenHBand="0" w:firstRowFirstColumn="0" w:firstRowLastColumn="0" w:lastRowFirstColumn="0" w:lastRowLastColumn="0"/>
+              <w:cnfStyle w:val="000000000000"/>
               <w:rPr>
                 <w:rFonts w:cs="Arial"/>
                 <w:szCs w:val="24"/>
@@ -2991,11 +3024,11 @@
       </w:tr>
       <w:tr>
         <w:trPr>
-          <w:cnfStyle w:val="000000100000" w:firstRow="0" w:lastRow="0" w:firstColumn="0" w:lastColumn="0" w:oddVBand="0" w:evenVBand="0" w:oddHBand="1" w:evenHBand="0" w:firstRowFirstColumn="0" w:firstRowLastColumn="0" w:lastRowFirstColumn="0" w:lastRowLastColumn="0"/>
+          <w:cnfStyle w:val="000000100000"/>
         </w:trPr>
         <w:tc>
           <w:tcPr>
-            <w:cnfStyle w:val="001000000000" w:firstRow="0" w:lastRow="0" w:firstColumn="1" w:lastColumn="0" w:oddVBand="0" w:evenVBand="0" w:oddHBand="0" w:evenHBand="0" w:firstRowFirstColumn="0" w:firstRowLastColumn="0" w:lastRowFirstColumn="0" w:lastRowLastColumn="0"/>
+            <w:cnfStyle w:val="001000000000"/>
             <w:tcW w:w="2790" w:type="dxa"/>
             <w:tcBorders>
               <w:top w:val="none" w:sz="0" w:space="0" w:color="auto"/>
@@ -3036,7 +3069,7 @@
               <w:pStyle w:val="ListParagraph"/>
               <w:ind w:left="0"/>
               <w:jc w:val="both"/>
-              <w:cnfStyle w:val="000000100000" w:firstRow="0" w:lastRow="0" w:firstColumn="0" w:lastColumn="0" w:oddVBand="0" w:evenVBand="0" w:oddHBand="1" w:evenHBand="0" w:firstRowFirstColumn="0" w:firstRowLastColumn="0" w:lastRowFirstColumn="0" w:lastRowLastColumn="0"/>
+              <w:cnfStyle w:val="000000100000"/>
               <w:rPr>
                 <w:rFonts w:cs="Arial"/>
                 <w:szCs w:val="24"/>
@@ -3055,7 +3088,7 @@
       <w:tr>
         <w:tc>
           <w:tcPr>
-            <w:cnfStyle w:val="001000000000" w:firstRow="0" w:lastRow="0" w:firstColumn="1" w:lastColumn="0" w:oddVBand="0" w:evenVBand="0" w:oddHBand="0" w:evenHBand="0" w:firstRowFirstColumn="0" w:firstRowLastColumn="0" w:lastRowFirstColumn="0" w:lastRowLastColumn="0"/>
+            <w:cnfStyle w:val="001000000000"/>
             <w:tcW w:w="2790" w:type="dxa"/>
           </w:tcPr>
           <w:p>
@@ -3086,7 +3119,7 @@
               <w:pStyle w:val="ListParagraph"/>
               <w:ind w:left="0"/>
               <w:jc w:val="both"/>
-              <w:cnfStyle w:val="000000000000" w:firstRow="0" w:lastRow="0" w:firstColumn="0" w:lastColumn="0" w:oddVBand="0" w:evenVBand="0" w:oddHBand="0" w:evenHBand="0" w:firstRowFirstColumn="0" w:firstRowLastColumn="0" w:lastRowFirstColumn="0" w:lastRowLastColumn="0"/>
+              <w:cnfStyle w:val="000000000000"/>
               <w:rPr>
                 <w:rFonts w:cs="Arial"/>
                 <w:szCs w:val="24"/>
@@ -3141,7 +3174,7 @@
         <w:tblW w:w="8338" w:type="dxa"/>
         <w:tblInd w:w="1160" w:type="dxa"/>
         <w:tblLayout w:type="fixed"/>
-        <w:tblLook w:val="04A0" w:firstRow="1" w:lastRow="0" w:firstColumn="1" w:lastColumn="0" w:noHBand="0" w:noVBand="1"/>
+        <w:tblLook w:val="04A0"/>
       </w:tblPr>
       <w:tblGrid>
         <w:gridCol w:w="900"/>
@@ -3158,11 +3191,11 @@
       </w:tblGrid>
       <w:tr>
         <w:trPr>
-          <w:cnfStyle w:val="100000000000" w:firstRow="1" w:lastRow="0" w:firstColumn="0" w:lastColumn="0" w:oddVBand="0" w:evenVBand="0" w:oddHBand="0" w:evenHBand="0" w:firstRowFirstColumn="0" w:firstRowLastColumn="0" w:lastRowFirstColumn="0" w:lastRowLastColumn="0"/>
+          <w:cnfStyle w:val="100000000000"/>
         </w:trPr>
         <w:tc>
           <w:tcPr>
-            <w:cnfStyle w:val="001000000000" w:firstRow="0" w:lastRow="0" w:firstColumn="1" w:lastColumn="0" w:oddVBand="0" w:evenVBand="0" w:oddHBand="0" w:evenHBand="0" w:firstRowFirstColumn="0" w:firstRowLastColumn="0" w:lastRowFirstColumn="0" w:lastRowLastColumn="0"/>
+            <w:cnfStyle w:val="001000000000"/>
             <w:tcW w:w="900" w:type="dxa"/>
           </w:tcPr>
           <w:p>
@@ -3193,7 +3226,7 @@
               <w:pStyle w:val="ListParagraph"/>
               <w:ind w:left="0"/>
               <w:jc w:val="both"/>
-              <w:cnfStyle w:val="100000000000" w:firstRow="1" w:lastRow="0" w:firstColumn="0" w:lastColumn="0" w:oddVBand="0" w:evenVBand="0" w:oddHBand="0" w:evenHBand="0" w:firstRowFirstColumn="0" w:firstRowLastColumn="0" w:lastRowFirstColumn="0" w:lastRowLastColumn="0"/>
+              <w:cnfStyle w:val="100000000000"/>
               <w:rPr>
                 <w:rFonts w:cs="Arial"/>
                 <w:sz w:val="20"/>
@@ -3217,7 +3250,7 @@
               <w:pStyle w:val="ListParagraph"/>
               <w:ind w:left="0"/>
               <w:jc w:val="both"/>
-              <w:cnfStyle w:val="100000000000" w:firstRow="1" w:lastRow="0" w:firstColumn="0" w:lastColumn="0" w:oddVBand="0" w:evenVBand="0" w:oddHBand="0" w:evenHBand="0" w:firstRowFirstColumn="0" w:firstRowLastColumn="0" w:lastRowFirstColumn="0" w:lastRowLastColumn="0"/>
+              <w:cnfStyle w:val="100000000000"/>
               <w:rPr>
                 <w:rFonts w:cs="Arial"/>
                 <w:sz w:val="20"/>
@@ -3241,7 +3274,7 @@
               <w:pStyle w:val="ListParagraph"/>
               <w:ind w:left="0"/>
               <w:jc w:val="both"/>
-              <w:cnfStyle w:val="100000000000" w:firstRow="1" w:lastRow="0" w:firstColumn="0" w:lastColumn="0" w:oddVBand="0" w:evenVBand="0" w:oddHBand="0" w:evenHBand="0" w:firstRowFirstColumn="0" w:firstRowLastColumn="0" w:lastRowFirstColumn="0" w:lastRowLastColumn="0"/>
+              <w:cnfStyle w:val="100000000000"/>
               <w:rPr>
                 <w:rFonts w:cs="Arial"/>
                 <w:sz w:val="20"/>
@@ -3265,7 +3298,7 @@
               <w:pStyle w:val="ListParagraph"/>
               <w:ind w:left="0"/>
               <w:jc w:val="both"/>
-              <w:cnfStyle w:val="100000000000" w:firstRow="1" w:lastRow="0" w:firstColumn="0" w:lastColumn="0" w:oddVBand="0" w:evenVBand="0" w:oddHBand="0" w:evenHBand="0" w:firstRowFirstColumn="0" w:firstRowLastColumn="0" w:lastRowFirstColumn="0" w:lastRowLastColumn="0"/>
+              <w:cnfStyle w:val="100000000000"/>
               <w:rPr>
                 <w:rFonts w:cs="Arial"/>
                 <w:sz w:val="20"/>
@@ -3289,7 +3322,7 @@
               <w:pStyle w:val="ListParagraph"/>
               <w:ind w:left="0"/>
               <w:jc w:val="both"/>
-              <w:cnfStyle w:val="100000000000" w:firstRow="1" w:lastRow="0" w:firstColumn="0" w:lastColumn="0" w:oddVBand="0" w:evenVBand="0" w:oddHBand="0" w:evenHBand="0" w:firstRowFirstColumn="0" w:firstRowLastColumn="0" w:lastRowFirstColumn="0" w:lastRowLastColumn="0"/>
+              <w:cnfStyle w:val="100000000000"/>
               <w:rPr>
                 <w:rFonts w:cs="Arial"/>
                 <w:sz w:val="20"/>
@@ -3313,7 +3346,7 @@
               <w:pStyle w:val="ListParagraph"/>
               <w:ind w:left="0"/>
               <w:jc w:val="both"/>
-              <w:cnfStyle w:val="100000000000" w:firstRow="1" w:lastRow="0" w:firstColumn="0" w:lastColumn="0" w:oddVBand="0" w:evenVBand="0" w:oddHBand="0" w:evenHBand="0" w:firstRowFirstColumn="0" w:firstRowLastColumn="0" w:lastRowFirstColumn="0" w:lastRowLastColumn="0"/>
+              <w:cnfStyle w:val="100000000000"/>
               <w:rPr>
                 <w:rFonts w:cs="Arial"/>
                 <w:sz w:val="20"/>
@@ -3337,7 +3370,7 @@
               <w:pStyle w:val="ListParagraph"/>
               <w:ind w:left="0"/>
               <w:jc w:val="both"/>
-              <w:cnfStyle w:val="100000000000" w:firstRow="1" w:lastRow="0" w:firstColumn="0" w:lastColumn="0" w:oddVBand="0" w:evenVBand="0" w:oddHBand="0" w:evenHBand="0" w:firstRowFirstColumn="0" w:firstRowLastColumn="0" w:lastRowFirstColumn="0" w:lastRowLastColumn="0"/>
+              <w:cnfStyle w:val="100000000000"/>
               <w:rPr>
                 <w:rFonts w:cs="Arial"/>
                 <w:sz w:val="20"/>
@@ -3361,7 +3394,7 @@
               <w:pStyle w:val="ListParagraph"/>
               <w:ind w:left="0"/>
               <w:jc w:val="both"/>
-              <w:cnfStyle w:val="100000000000" w:firstRow="1" w:lastRow="0" w:firstColumn="0" w:lastColumn="0" w:oddVBand="0" w:evenVBand="0" w:oddHBand="0" w:evenHBand="0" w:firstRowFirstColumn="0" w:firstRowLastColumn="0" w:lastRowFirstColumn="0" w:lastRowLastColumn="0"/>
+              <w:cnfStyle w:val="100000000000"/>
               <w:rPr>
                 <w:rFonts w:cs="Arial"/>
                 <w:sz w:val="20"/>
@@ -3385,7 +3418,7 @@
               <w:pStyle w:val="ListParagraph"/>
               <w:ind w:left="0"/>
               <w:jc w:val="both"/>
-              <w:cnfStyle w:val="100000000000" w:firstRow="1" w:lastRow="0" w:firstColumn="0" w:lastColumn="0" w:oddVBand="0" w:evenVBand="0" w:oddHBand="0" w:evenHBand="0" w:firstRowFirstColumn="0" w:firstRowLastColumn="0" w:lastRowFirstColumn="0" w:lastRowLastColumn="0"/>
+              <w:cnfStyle w:val="100000000000"/>
               <w:rPr>
                 <w:rFonts w:cs="Arial"/>
                 <w:sz w:val="20"/>
@@ -3409,7 +3442,7 @@
               <w:pStyle w:val="ListParagraph"/>
               <w:ind w:left="0"/>
               <w:jc w:val="both"/>
-              <w:cnfStyle w:val="100000000000" w:firstRow="1" w:lastRow="0" w:firstColumn="0" w:lastColumn="0" w:oddVBand="0" w:evenVBand="0" w:oddHBand="0" w:evenHBand="0" w:firstRowFirstColumn="0" w:firstRowLastColumn="0" w:lastRowFirstColumn="0" w:lastRowLastColumn="0"/>
+              <w:cnfStyle w:val="100000000000"/>
               <w:rPr>
                 <w:rFonts w:cs="Arial"/>
                 <w:sz w:val="20"/>
@@ -3427,11 +3460,11 @@
       </w:tr>
       <w:tr>
         <w:trPr>
-          <w:cnfStyle w:val="000000100000" w:firstRow="0" w:lastRow="0" w:firstColumn="0" w:lastColumn="0" w:oddVBand="0" w:evenVBand="0" w:oddHBand="1" w:evenHBand="0" w:firstRowFirstColumn="0" w:firstRowLastColumn="0" w:lastRowFirstColumn="0" w:lastRowLastColumn="0"/>
+          <w:cnfStyle w:val="000000100000"/>
         </w:trPr>
         <w:tc>
           <w:tcPr>
-            <w:cnfStyle w:val="001000000000" w:firstRow="0" w:lastRow="0" w:firstColumn="1" w:lastColumn="0" w:oddVBand="0" w:evenVBand="0" w:oddHBand="0" w:evenHBand="0" w:firstRowFirstColumn="0" w:firstRowLastColumn="0" w:lastRowFirstColumn="0" w:lastRowLastColumn="0"/>
+            <w:cnfStyle w:val="001000000000"/>
             <w:tcW w:w="900" w:type="dxa"/>
           </w:tcPr>
           <w:p>
@@ -3462,7 +3495,7 @@
               <w:pStyle w:val="ListParagraph"/>
               <w:ind w:left="0"/>
               <w:jc w:val="both"/>
-              <w:cnfStyle w:val="000000100000" w:firstRow="0" w:lastRow="0" w:firstColumn="0" w:lastColumn="0" w:oddVBand="0" w:evenVBand="0" w:oddHBand="1" w:evenHBand="0" w:firstRowFirstColumn="0" w:firstRowLastColumn="0" w:lastRowFirstColumn="0" w:lastRowLastColumn="0"/>
+              <w:cnfStyle w:val="000000100000"/>
               <w:rPr>
                 <w:rFonts w:cs="Arial"/>
                 <w:sz w:val="20"/>
@@ -3486,7 +3519,7 @@
               <w:pStyle w:val="ListParagraph"/>
               <w:ind w:left="0"/>
               <w:jc w:val="both"/>
-              <w:cnfStyle w:val="000000100000" w:firstRow="0" w:lastRow="0" w:firstColumn="0" w:lastColumn="0" w:oddVBand="0" w:evenVBand="0" w:oddHBand="1" w:evenHBand="0" w:firstRowFirstColumn="0" w:firstRowLastColumn="0" w:lastRowFirstColumn="0" w:lastRowLastColumn="0"/>
+              <w:cnfStyle w:val="000000100000"/>
               <w:rPr>
                 <w:rFonts w:cs="Arial"/>
                 <w:sz w:val="20"/>
@@ -3510,7 +3543,7 @@
               <w:pStyle w:val="ListParagraph"/>
               <w:ind w:left="0"/>
               <w:jc w:val="both"/>
-              <w:cnfStyle w:val="000000100000" w:firstRow="0" w:lastRow="0" w:firstColumn="0" w:lastColumn="0" w:oddVBand="0" w:evenVBand="0" w:oddHBand="1" w:evenHBand="0" w:firstRowFirstColumn="0" w:firstRowLastColumn="0" w:lastRowFirstColumn="0" w:lastRowLastColumn="0"/>
+              <w:cnfStyle w:val="000000100000"/>
               <w:rPr>
                 <w:rFonts w:cs="Arial"/>
                 <w:sz w:val="20"/>
@@ -3534,7 +3567,7 @@
               <w:pStyle w:val="ListParagraph"/>
               <w:ind w:left="0"/>
               <w:jc w:val="both"/>
-              <w:cnfStyle w:val="000000100000" w:firstRow="0" w:lastRow="0" w:firstColumn="0" w:lastColumn="0" w:oddVBand="0" w:evenVBand="0" w:oddHBand="1" w:evenHBand="0" w:firstRowFirstColumn="0" w:firstRowLastColumn="0" w:lastRowFirstColumn="0" w:lastRowLastColumn="0"/>
+              <w:cnfStyle w:val="000000100000"/>
               <w:rPr>
                 <w:rFonts w:cs="Arial"/>
                 <w:sz w:val="20"/>
@@ -3558,7 +3591,7 @@
               <w:pStyle w:val="ListParagraph"/>
               <w:ind w:left="0"/>
               <w:jc w:val="both"/>
-              <w:cnfStyle w:val="000000100000" w:firstRow="0" w:lastRow="0" w:firstColumn="0" w:lastColumn="0" w:oddVBand="0" w:evenVBand="0" w:oddHBand="1" w:evenHBand="0" w:firstRowFirstColumn="0" w:firstRowLastColumn="0" w:lastRowFirstColumn="0" w:lastRowLastColumn="0"/>
+              <w:cnfStyle w:val="000000100000"/>
               <w:rPr>
                 <w:rFonts w:cs="Arial"/>
                 <w:sz w:val="20"/>
@@ -3582,7 +3615,7 @@
               <w:pStyle w:val="ListParagraph"/>
               <w:ind w:left="0"/>
               <w:jc w:val="both"/>
-              <w:cnfStyle w:val="000000100000" w:firstRow="0" w:lastRow="0" w:firstColumn="0" w:lastColumn="0" w:oddVBand="0" w:evenVBand="0" w:oddHBand="1" w:evenHBand="0" w:firstRowFirstColumn="0" w:firstRowLastColumn="0" w:lastRowFirstColumn="0" w:lastRowLastColumn="0"/>
+              <w:cnfStyle w:val="000000100000"/>
               <w:rPr>
                 <w:rFonts w:cs="Arial"/>
                 <w:sz w:val="20"/>
@@ -3606,7 +3639,7 @@
               <w:pStyle w:val="ListParagraph"/>
               <w:ind w:left="0"/>
               <w:jc w:val="both"/>
-              <w:cnfStyle w:val="000000100000" w:firstRow="0" w:lastRow="0" w:firstColumn="0" w:lastColumn="0" w:oddVBand="0" w:evenVBand="0" w:oddHBand="1" w:evenHBand="0" w:firstRowFirstColumn="0" w:firstRowLastColumn="0" w:lastRowFirstColumn="0" w:lastRowLastColumn="0"/>
+              <w:cnfStyle w:val="000000100000"/>
               <w:rPr>
                 <w:rFonts w:cs="Arial"/>
                 <w:sz w:val="20"/>
@@ -3630,7 +3663,7 @@
               <w:pStyle w:val="ListParagraph"/>
               <w:ind w:left="0"/>
               <w:jc w:val="both"/>
-              <w:cnfStyle w:val="000000100000" w:firstRow="0" w:lastRow="0" w:firstColumn="0" w:lastColumn="0" w:oddVBand="0" w:evenVBand="0" w:oddHBand="1" w:evenHBand="0" w:firstRowFirstColumn="0" w:firstRowLastColumn="0" w:lastRowFirstColumn="0" w:lastRowLastColumn="0"/>
+              <w:cnfStyle w:val="000000100000"/>
               <w:rPr>
                 <w:rFonts w:cs="Arial"/>
                 <w:sz w:val="20"/>
@@ -3654,7 +3687,7 @@
               <w:pStyle w:val="ListParagraph"/>
               <w:ind w:left="0"/>
               <w:jc w:val="both"/>
-              <w:cnfStyle w:val="000000100000" w:firstRow="0" w:lastRow="0" w:firstColumn="0" w:lastColumn="0" w:oddVBand="0" w:evenVBand="0" w:oddHBand="1" w:evenHBand="0" w:firstRowFirstColumn="0" w:firstRowLastColumn="0" w:lastRowFirstColumn="0" w:lastRowLastColumn="0"/>
+              <w:cnfStyle w:val="000000100000"/>
               <w:rPr>
                 <w:rFonts w:cs="Arial"/>
                 <w:sz w:val="20"/>
@@ -3678,7 +3711,7 @@
               <w:pStyle w:val="ListParagraph"/>
               <w:ind w:left="0"/>
               <w:jc w:val="both"/>
-              <w:cnfStyle w:val="000000100000" w:firstRow="0" w:lastRow="0" w:firstColumn="0" w:lastColumn="0" w:oddVBand="0" w:evenVBand="0" w:oddHBand="1" w:evenHBand="0" w:firstRowFirstColumn="0" w:firstRowLastColumn="0" w:lastRowFirstColumn="0" w:lastRowLastColumn="0"/>
+              <w:cnfStyle w:val="000000100000"/>
               <w:rPr>
                 <w:rFonts w:cs="Arial"/>
                 <w:sz w:val="20"/>
@@ -3768,20 +3801,20 @@
           <w:insideH w:val="single" w:sz="8" w:space="0" w:color="ED7D31" w:themeColor="accent2"/>
           <w:insideV w:val="single" w:sz="8" w:space="0" w:color="ED7D31" w:themeColor="accent2"/>
         </w:tblBorders>
-        <w:tblLook w:val="04A0" w:firstRow="1" w:lastRow="0" w:firstColumn="1" w:lastColumn="0" w:noHBand="0" w:noVBand="1"/>
+        <w:tblLook w:val="04A0"/>
       </w:tblPr>
       <w:tblGrid>
-        <w:gridCol w:w="611"/>
-        <w:gridCol w:w="3514"/>
-        <w:gridCol w:w="3604"/>
+        <w:gridCol w:w="616"/>
+        <w:gridCol w:w="3685"/>
+        <w:gridCol w:w="3664"/>
       </w:tblGrid>
       <w:tr>
         <w:trPr>
-          <w:cnfStyle w:val="100000000000" w:firstRow="1" w:lastRow="0" w:firstColumn="0" w:lastColumn="0" w:oddVBand="0" w:evenVBand="0" w:oddHBand="0" w:evenHBand="0" w:firstRowFirstColumn="0" w:firstRowLastColumn="0" w:lastRowFirstColumn="0" w:lastRowLastColumn="0"/>
+          <w:cnfStyle w:val="100000000000"/>
         </w:trPr>
         <w:tc>
           <w:tcPr>
-            <w:cnfStyle w:val="001000000000" w:firstRow="0" w:lastRow="0" w:firstColumn="1" w:lastColumn="0" w:oddVBand="0" w:evenVBand="0" w:oddHBand="0" w:evenHBand="0" w:firstRowFirstColumn="0" w:firstRowLastColumn="0" w:lastRowFirstColumn="0" w:lastRowLastColumn="0"/>
+            <w:cnfStyle w:val="001000000000"/>
             <w:tcW w:w="630" w:type="dxa"/>
           </w:tcPr>
           <w:p>
@@ -3812,7 +3845,7 @@
               <w:pStyle w:val="ListParagraph"/>
               <w:ind w:left="0"/>
               <w:jc w:val="both"/>
-              <w:cnfStyle w:val="100000000000" w:firstRow="1" w:lastRow="0" w:firstColumn="0" w:lastColumn="0" w:oddVBand="0" w:evenVBand="0" w:oddHBand="0" w:evenHBand="0" w:firstRowFirstColumn="0" w:firstRowLastColumn="0" w:lastRowFirstColumn="0" w:lastRowLastColumn="0"/>
+              <w:cnfStyle w:val="100000000000"/>
               <w:rPr>
                 <w:rFonts w:cs="Arial"/>
                 <w:szCs w:val="24"/>
@@ -3836,7 +3869,7 @@
               <w:pStyle w:val="ListParagraph"/>
               <w:ind w:left="0"/>
               <w:jc w:val="both"/>
-              <w:cnfStyle w:val="100000000000" w:firstRow="1" w:lastRow="0" w:firstColumn="0" w:lastColumn="0" w:oddVBand="0" w:evenVBand="0" w:oddHBand="0" w:evenHBand="0" w:firstRowFirstColumn="0" w:firstRowLastColumn="0" w:lastRowFirstColumn="0" w:lastRowLastColumn="0"/>
+              <w:cnfStyle w:val="100000000000"/>
               <w:rPr>
                 <w:rFonts w:cs="Arial"/>
                 <w:szCs w:val="24"/>
@@ -3855,7 +3888,7 @@
               <w:pStyle w:val="ListParagraph"/>
               <w:ind w:left="0"/>
               <w:jc w:val="both"/>
-              <w:cnfStyle w:val="100000000000" w:firstRow="1" w:lastRow="0" w:firstColumn="0" w:lastColumn="0" w:oddVBand="0" w:evenVBand="0" w:oddHBand="0" w:evenHBand="0" w:firstRowFirstColumn="0" w:firstRowLastColumn="0" w:lastRowFirstColumn="0" w:lastRowLastColumn="0"/>
+              <w:cnfStyle w:val="100000000000"/>
               <w:rPr>
                 <w:rFonts w:cs="Arial"/>
                 <w:b w:val="0"/>
@@ -3875,11 +3908,11 @@
       </w:tr>
       <w:tr>
         <w:trPr>
-          <w:cnfStyle w:val="000000100000" w:firstRow="0" w:lastRow="0" w:firstColumn="0" w:lastColumn="0" w:oddVBand="0" w:evenVBand="0" w:oddHBand="1" w:evenHBand="0" w:firstRowFirstColumn="0" w:firstRowLastColumn="0" w:lastRowFirstColumn="0" w:lastRowLastColumn="0"/>
+          <w:cnfStyle w:val="000000100000"/>
         </w:trPr>
         <w:tc>
           <w:tcPr>
-            <w:cnfStyle w:val="001000000000" w:firstRow="0" w:lastRow="0" w:firstColumn="1" w:lastColumn="0" w:oddVBand="0" w:evenVBand="0" w:oddHBand="0" w:evenHBand="0" w:firstRowFirstColumn="0" w:firstRowLastColumn="0" w:lastRowFirstColumn="0" w:lastRowLastColumn="0"/>
+            <w:cnfStyle w:val="001000000000"/>
             <w:tcW w:w="630" w:type="dxa"/>
             <w:tcBorders>
               <w:top w:val="none" w:sz="0" w:space="0" w:color="auto"/>
@@ -3919,7 +3952,7 @@
               <w:pStyle w:val="ListParagraph"/>
               <w:ind w:left="0"/>
               <w:jc w:val="both"/>
-              <w:cnfStyle w:val="000000100000" w:firstRow="0" w:lastRow="0" w:firstColumn="0" w:lastColumn="0" w:oddVBand="0" w:evenVBand="0" w:oddHBand="1" w:evenHBand="0" w:firstRowFirstColumn="0" w:firstRowLastColumn="0" w:lastRowFirstColumn="0" w:lastRowLastColumn="0"/>
+              <w:cnfStyle w:val="000000100000"/>
               <w:rPr>
                 <w:rFonts w:cs="Arial"/>
                 <w:szCs w:val="24"/>
@@ -3948,7 +3981,7 @@
               <w:pStyle w:val="ListParagraph"/>
               <w:ind w:left="0"/>
               <w:jc w:val="both"/>
-              <w:cnfStyle w:val="000000100000" w:firstRow="0" w:lastRow="0" w:firstColumn="0" w:lastColumn="0" w:oddVBand="0" w:evenVBand="0" w:oddHBand="1" w:evenHBand="0" w:firstRowFirstColumn="0" w:firstRowLastColumn="0" w:lastRowFirstColumn="0" w:lastRowLastColumn="0"/>
+              <w:cnfStyle w:val="000000100000"/>
               <w:rPr>
                 <w:rFonts w:cs="Arial"/>
                 <w:szCs w:val="24"/>
@@ -3967,7 +4000,7 @@
       <w:tr>
         <w:tc>
           <w:tcPr>
-            <w:cnfStyle w:val="001000000000" w:firstRow="0" w:lastRow="0" w:firstColumn="1" w:lastColumn="0" w:oddVBand="0" w:evenVBand="0" w:oddHBand="0" w:evenHBand="0" w:firstRowFirstColumn="0" w:firstRowLastColumn="0" w:lastRowFirstColumn="0" w:lastRowLastColumn="0"/>
+            <w:cnfStyle w:val="001000000000"/>
             <w:tcW w:w="630" w:type="dxa"/>
           </w:tcPr>
           <w:p>
@@ -3998,7 +4031,7 @@
               <w:pStyle w:val="ListParagraph"/>
               <w:ind w:left="0"/>
               <w:jc w:val="both"/>
-              <w:cnfStyle w:val="000000000000" w:firstRow="0" w:lastRow="0" w:firstColumn="0" w:lastColumn="0" w:oddVBand="0" w:evenVBand="0" w:oddHBand="0" w:evenHBand="0" w:firstRowFirstColumn="0" w:firstRowLastColumn="0" w:lastRowFirstColumn="0" w:lastRowLastColumn="0"/>
+              <w:cnfStyle w:val="000000000000"/>
               <w:rPr>
                 <w:rFonts w:cs="Arial"/>
                 <w:szCs w:val="24"/>
@@ -4029,7 +4062,7 @@
               <w:pStyle w:val="ListParagraph"/>
               <w:ind w:left="0"/>
               <w:jc w:val="both"/>
-              <w:cnfStyle w:val="000000000000" w:firstRow="0" w:lastRow="0" w:firstColumn="0" w:lastColumn="0" w:oddVBand="0" w:evenVBand="0" w:oddHBand="0" w:evenHBand="0" w:firstRowFirstColumn="0" w:firstRowLastColumn="0" w:lastRowFirstColumn="0" w:lastRowLastColumn="0"/>
+              <w:cnfStyle w:val="000000000000"/>
               <w:rPr>
                 <w:rFonts w:cs="Arial"/>
                 <w:szCs w:val="24"/>
@@ -4047,11 +4080,11 @@
       </w:tr>
       <w:tr>
         <w:trPr>
-          <w:cnfStyle w:val="000000100000" w:firstRow="0" w:lastRow="0" w:firstColumn="0" w:lastColumn="0" w:oddVBand="0" w:evenVBand="0" w:oddHBand="1" w:evenHBand="0" w:firstRowFirstColumn="0" w:firstRowLastColumn="0" w:lastRowFirstColumn="0" w:lastRowLastColumn="0"/>
+          <w:cnfStyle w:val="000000100000"/>
         </w:trPr>
         <w:tc>
           <w:tcPr>
-            <w:cnfStyle w:val="001000000000" w:firstRow="0" w:lastRow="0" w:firstColumn="1" w:lastColumn="0" w:oddVBand="0" w:evenVBand="0" w:oddHBand="0" w:evenHBand="0" w:firstRowFirstColumn="0" w:firstRowLastColumn="0" w:lastRowFirstColumn="0" w:lastRowLastColumn="0"/>
+            <w:cnfStyle w:val="001000000000"/>
             <w:tcW w:w="630" w:type="dxa"/>
             <w:tcBorders>
               <w:top w:val="none" w:sz="0" w:space="0" w:color="auto"/>
@@ -4091,7 +4124,7 @@
               <w:pStyle w:val="ListParagraph"/>
               <w:ind w:left="0"/>
               <w:jc w:val="both"/>
-              <w:cnfStyle w:val="000000100000" w:firstRow="0" w:lastRow="0" w:firstColumn="0" w:lastColumn="0" w:oddVBand="0" w:evenVBand="0" w:oddHBand="1" w:evenHBand="0" w:firstRowFirstColumn="0" w:firstRowLastColumn="0" w:lastRowFirstColumn="0" w:lastRowLastColumn="0"/>
+              <w:cnfStyle w:val="000000100000"/>
               <w:rPr>
                 <w:rFonts w:cs="Arial"/>
                 <w:szCs w:val="24"/>
@@ -4120,7 +4153,7 @@
               <w:pStyle w:val="ListParagraph"/>
               <w:ind w:left="0"/>
               <w:jc w:val="both"/>
-              <w:cnfStyle w:val="000000100000" w:firstRow="0" w:lastRow="0" w:firstColumn="0" w:lastColumn="0" w:oddVBand="0" w:evenVBand="0" w:oddHBand="1" w:evenHBand="0" w:firstRowFirstColumn="0" w:firstRowLastColumn="0" w:lastRowFirstColumn="0" w:lastRowLastColumn="0"/>
+              <w:cnfStyle w:val="000000100000"/>
               <w:rPr>
                 <w:rFonts w:cs="Arial"/>
                 <w:szCs w:val="24"/>
@@ -4139,7 +4172,7 @@
       <w:tr>
         <w:tc>
           <w:tcPr>
-            <w:cnfStyle w:val="001000000000" w:firstRow="0" w:lastRow="0" w:firstColumn="1" w:lastColumn="0" w:oddVBand="0" w:evenVBand="0" w:oddHBand="0" w:evenHBand="0" w:firstRowFirstColumn="0" w:firstRowLastColumn="0" w:lastRowFirstColumn="0" w:lastRowLastColumn="0"/>
+            <w:cnfStyle w:val="001000000000"/>
             <w:tcW w:w="630" w:type="dxa"/>
           </w:tcPr>
           <w:p>
@@ -4170,7 +4203,7 @@
               <w:pStyle w:val="ListParagraph"/>
               <w:ind w:left="0"/>
               <w:jc w:val="both"/>
-              <w:cnfStyle w:val="000000000000" w:firstRow="0" w:lastRow="0" w:firstColumn="0" w:lastColumn="0" w:oddVBand="0" w:evenVBand="0" w:oddHBand="0" w:evenHBand="0" w:firstRowFirstColumn="0" w:firstRowLastColumn="0" w:lastRowFirstColumn="0" w:lastRowLastColumn="0"/>
+              <w:cnfStyle w:val="000000000000"/>
               <w:rPr>
                 <w:rFonts w:cs="Arial"/>
                 <w:szCs w:val="24"/>
@@ -4194,7 +4227,7 @@
               <w:pStyle w:val="ListParagraph"/>
               <w:ind w:left="0"/>
               <w:jc w:val="both"/>
-              <w:cnfStyle w:val="000000000000" w:firstRow="0" w:lastRow="0" w:firstColumn="0" w:lastColumn="0" w:oddVBand="0" w:evenVBand="0" w:oddHBand="0" w:evenHBand="0" w:firstRowFirstColumn="0" w:firstRowLastColumn="0" w:lastRowFirstColumn="0" w:lastRowLastColumn="0"/>
+              <w:cnfStyle w:val="000000000000"/>
               <w:rPr>
                 <w:rFonts w:cs="Arial"/>
                 <w:szCs w:val="24"/>
@@ -4212,11 +4245,11 @@
       </w:tr>
       <w:tr>
         <w:trPr>
-          <w:cnfStyle w:val="000000100000" w:firstRow="0" w:lastRow="0" w:firstColumn="0" w:lastColumn="0" w:oddVBand="0" w:evenVBand="0" w:oddHBand="1" w:evenHBand="0" w:firstRowFirstColumn="0" w:firstRowLastColumn="0" w:lastRowFirstColumn="0" w:lastRowLastColumn="0"/>
+          <w:cnfStyle w:val="000000100000"/>
         </w:trPr>
         <w:tc>
           <w:tcPr>
-            <w:cnfStyle w:val="001000000000" w:firstRow="0" w:lastRow="0" w:firstColumn="1" w:lastColumn="0" w:oddVBand="0" w:evenVBand="0" w:oddHBand="0" w:evenHBand="0" w:firstRowFirstColumn="0" w:firstRowLastColumn="0" w:lastRowFirstColumn="0" w:lastRowLastColumn="0"/>
+            <w:cnfStyle w:val="001000000000"/>
             <w:tcW w:w="630" w:type="dxa"/>
             <w:tcBorders>
               <w:top w:val="none" w:sz="0" w:space="0" w:color="auto"/>
@@ -4256,7 +4289,7 @@
               <w:pStyle w:val="ListParagraph"/>
               <w:ind w:left="0"/>
               <w:jc w:val="both"/>
-              <w:cnfStyle w:val="000000100000" w:firstRow="0" w:lastRow="0" w:firstColumn="0" w:lastColumn="0" w:oddVBand="0" w:evenVBand="0" w:oddHBand="1" w:evenHBand="0" w:firstRowFirstColumn="0" w:firstRowLastColumn="0" w:lastRowFirstColumn="0" w:lastRowLastColumn="0"/>
+              <w:cnfStyle w:val="000000100000"/>
               <w:rPr>
                 <w:rFonts w:cs="Arial"/>
                 <w:szCs w:val="24"/>
@@ -4285,7 +4318,7 @@
               <w:pStyle w:val="ListParagraph"/>
               <w:ind w:left="0"/>
               <w:jc w:val="both"/>
-              <w:cnfStyle w:val="000000100000" w:firstRow="0" w:lastRow="0" w:firstColumn="0" w:lastColumn="0" w:oddVBand="0" w:evenVBand="0" w:oddHBand="1" w:evenHBand="0" w:firstRowFirstColumn="0" w:firstRowLastColumn="0" w:lastRowFirstColumn="0" w:lastRowLastColumn="0"/>
+              <w:cnfStyle w:val="000000100000"/>
               <w:rPr>
                 <w:rFonts w:cs="Arial"/>
                 <w:szCs w:val="24"/>
@@ -4304,7 +4337,7 @@
       <w:tr>
         <w:tc>
           <w:tcPr>
-            <w:cnfStyle w:val="001000000000" w:firstRow="0" w:lastRow="0" w:firstColumn="1" w:lastColumn="0" w:oddVBand="0" w:evenVBand="0" w:oddHBand="0" w:evenHBand="0" w:firstRowFirstColumn="0" w:firstRowLastColumn="0" w:lastRowFirstColumn="0" w:lastRowLastColumn="0"/>
+            <w:cnfStyle w:val="001000000000"/>
             <w:tcW w:w="630" w:type="dxa"/>
           </w:tcPr>
           <w:p>
@@ -4335,7 +4368,7 @@
               <w:pStyle w:val="ListParagraph"/>
               <w:ind w:left="0"/>
               <w:jc w:val="both"/>
-              <w:cnfStyle w:val="000000000000" w:firstRow="0" w:lastRow="0" w:firstColumn="0" w:lastColumn="0" w:oddVBand="0" w:evenVBand="0" w:oddHBand="0" w:evenHBand="0" w:firstRowFirstColumn="0" w:firstRowLastColumn="0" w:lastRowFirstColumn="0" w:lastRowLastColumn="0"/>
+              <w:cnfStyle w:val="000000000000"/>
               <w:rPr>
                 <w:rFonts w:cs="Arial"/>
                 <w:szCs w:val="24"/>
@@ -4359,7 +4392,7 @@
               <w:pStyle w:val="ListParagraph"/>
               <w:ind w:left="0"/>
               <w:jc w:val="both"/>
-              <w:cnfStyle w:val="000000000000" w:firstRow="0" w:lastRow="0" w:firstColumn="0" w:lastColumn="0" w:oddVBand="0" w:evenVBand="0" w:oddHBand="0" w:evenHBand="0" w:firstRowFirstColumn="0" w:firstRowLastColumn="0" w:lastRowFirstColumn="0" w:lastRowLastColumn="0"/>
+              <w:cnfStyle w:val="000000000000"/>
               <w:rPr>
                 <w:rFonts w:cs="Arial"/>
                 <w:szCs w:val="24"/>
@@ -4377,11 +4410,11 @@
       </w:tr>
       <w:tr>
         <w:trPr>
-          <w:cnfStyle w:val="000000100000" w:firstRow="0" w:lastRow="0" w:firstColumn="0" w:lastColumn="0" w:oddVBand="0" w:evenVBand="0" w:oddHBand="1" w:evenHBand="0" w:firstRowFirstColumn="0" w:firstRowLastColumn="0" w:lastRowFirstColumn="0" w:lastRowLastColumn="0"/>
+          <w:cnfStyle w:val="000000100000"/>
         </w:trPr>
         <w:tc>
           <w:tcPr>
-            <w:cnfStyle w:val="001000000000" w:firstRow="0" w:lastRow="0" w:firstColumn="1" w:lastColumn="0" w:oddVBand="0" w:evenVBand="0" w:oddHBand="0" w:evenHBand="0" w:firstRowFirstColumn="0" w:firstRowLastColumn="0" w:lastRowFirstColumn="0" w:lastRowLastColumn="0"/>
+            <w:cnfStyle w:val="001000000000"/>
             <w:tcW w:w="630" w:type="dxa"/>
             <w:tcBorders>
               <w:top w:val="none" w:sz="0" w:space="0" w:color="auto"/>
@@ -4421,7 +4454,7 @@
               <w:pStyle w:val="ListParagraph"/>
               <w:ind w:left="0"/>
               <w:jc w:val="both"/>
-              <w:cnfStyle w:val="000000100000" w:firstRow="0" w:lastRow="0" w:firstColumn="0" w:lastColumn="0" w:oddVBand="0" w:evenVBand="0" w:oddHBand="1" w:evenHBand="0" w:firstRowFirstColumn="0" w:firstRowLastColumn="0" w:lastRowFirstColumn="0" w:lastRowLastColumn="0"/>
+              <w:cnfStyle w:val="000000100000"/>
               <w:rPr>
                 <w:rFonts w:cs="Arial"/>
                 <w:szCs w:val="24"/>
@@ -4450,7 +4483,7 @@
               <w:pStyle w:val="ListParagraph"/>
               <w:ind w:left="0"/>
               <w:jc w:val="both"/>
-              <w:cnfStyle w:val="000000100000" w:firstRow="0" w:lastRow="0" w:firstColumn="0" w:lastColumn="0" w:oddVBand="0" w:evenVBand="0" w:oddHBand="1" w:evenHBand="0" w:firstRowFirstColumn="0" w:firstRowLastColumn="0" w:lastRowFirstColumn="0" w:lastRowLastColumn="0"/>
+              <w:cnfStyle w:val="000000100000"/>
               <w:rPr>
                 <w:rFonts w:cs="Arial"/>
                 <w:szCs w:val="24"/>
@@ -4469,7 +4502,7 @@
       <w:tr>
         <w:tc>
           <w:tcPr>
-            <w:cnfStyle w:val="001000000000" w:firstRow="0" w:lastRow="0" w:firstColumn="1" w:lastColumn="0" w:oddVBand="0" w:evenVBand="0" w:oddHBand="0" w:evenHBand="0" w:firstRowFirstColumn="0" w:firstRowLastColumn="0" w:lastRowFirstColumn="0" w:lastRowLastColumn="0"/>
+            <w:cnfStyle w:val="001000000000"/>
             <w:tcW w:w="630" w:type="dxa"/>
           </w:tcPr>
           <w:p>
@@ -4500,7 +4533,7 @@
               <w:pStyle w:val="ListParagraph"/>
               <w:ind w:left="0"/>
               <w:jc w:val="both"/>
-              <w:cnfStyle w:val="000000000000" w:firstRow="0" w:lastRow="0" w:firstColumn="0" w:lastColumn="0" w:oddVBand="0" w:evenVBand="0" w:oddHBand="0" w:evenHBand="0" w:firstRowFirstColumn="0" w:firstRowLastColumn="0" w:lastRowFirstColumn="0" w:lastRowLastColumn="0"/>
+              <w:cnfStyle w:val="000000000000"/>
               <w:rPr>
                 <w:rFonts w:cs="Arial"/>
                 <w:szCs w:val="24"/>
@@ -4524,7 +4557,7 @@
               <w:pStyle w:val="ListParagraph"/>
               <w:ind w:left="0"/>
               <w:jc w:val="both"/>
-              <w:cnfStyle w:val="000000000000" w:firstRow="0" w:lastRow="0" w:firstColumn="0" w:lastColumn="0" w:oddVBand="0" w:evenVBand="0" w:oddHBand="0" w:evenHBand="0" w:firstRowFirstColumn="0" w:firstRowLastColumn="0" w:lastRowFirstColumn="0" w:lastRowLastColumn="0"/>
+              <w:cnfStyle w:val="000000000000"/>
               <w:rPr>
                 <w:rFonts w:cs="Arial"/>
                 <w:szCs w:val="24"/>
@@ -4610,7 +4643,7 @@
           <v:shape id="_x0000_i1025" type="#_x0000_t75" style="width:151.5pt;height:204.1pt" o:ole="">
             <v:imagedata r:id="rId14" o:title=""/>
           </v:shape>
-          <o:OLEObject Type="Embed" ProgID="Visio.Drawing.11" ShapeID="_x0000_i1025" DrawAspect="Content" ObjectID="_1440687780" r:id="rId15"/>
+          <o:OLEObject Type="Embed" ProgID="Visio.Drawing.11" ShapeID="_x0000_i1025" DrawAspect="Content" ObjectID="_1440688463" r:id="rId15"/>
         </w:object>
       </w:r>
     </w:p>
@@ -4670,7 +4703,7 @@
           <v:shape id="_x0000_i1026" type="#_x0000_t75" style="width:150.25pt;height:242.9pt" o:ole="">
             <v:imagedata r:id="rId16" o:title=""/>
           </v:shape>
-          <o:OLEObject Type="Embed" ProgID="Visio.Drawing.11" ShapeID="_x0000_i1026" DrawAspect="Content" ObjectID="_1440687781" r:id="rId17"/>
+          <o:OLEObject Type="Embed" ProgID="Visio.Drawing.11" ShapeID="_x0000_i1026" DrawAspect="Content" ObjectID="_1440688464" r:id="rId17"/>
         </w:object>
       </w:r>
     </w:p>
@@ -4724,7 +4757,7 @@
           <v:shape id="_x0000_i1027" type="#_x0000_t75" style="width:250.45pt;height:248.55pt" o:ole="">
             <v:imagedata r:id="rId18" o:title=""/>
           </v:shape>
-          <o:OLEObject Type="Embed" ProgID="Visio.Drawing.11" ShapeID="_x0000_i1027" DrawAspect="Content" ObjectID="_1440687782" r:id="rId19"/>
+          <o:OLEObject Type="Embed" ProgID="Visio.Drawing.11" ShapeID="_x0000_i1027" DrawAspect="Content" ObjectID="_1440688465" r:id="rId19"/>
         </w:object>
       </w:r>
     </w:p>
@@ -4778,7 +4811,7 @@
           <v:shape id="_x0000_i1028" type="#_x0000_t75" style="width:311.8pt;height:242.9pt" o:ole="">
             <v:imagedata r:id="rId20" o:title=""/>
           </v:shape>
-          <o:OLEObject Type="Embed" ProgID="Visio.Drawing.11" ShapeID="_x0000_i1028" DrawAspect="Content" ObjectID="_1440687783" r:id="rId21"/>
+          <o:OLEObject Type="Embed" ProgID="Visio.Drawing.11" ShapeID="_x0000_i1028" DrawAspect="Content" ObjectID="_1440688466" r:id="rId21"/>
         </w:object>
       </w:r>
     </w:p>
@@ -4832,7 +4865,7 @@
           <v:shape id="_x0000_i1029" type="#_x0000_t75" style="width:5in;height:247.3pt" o:ole="">
             <v:imagedata r:id="rId22" o:title=""/>
           </v:shape>
-          <o:OLEObject Type="Embed" ProgID="Visio.Drawing.11" ShapeID="_x0000_i1029" DrawAspect="Content" ObjectID="_1440687784" r:id="rId23"/>
+          <o:OLEObject Type="Embed" ProgID="Visio.Drawing.11" ShapeID="_x0000_i1029" DrawAspect="Content" ObjectID="_1440688467" r:id="rId23"/>
         </w:object>
       </w:r>
     </w:p>
@@ -4886,7 +4919,7 @@
           <v:shape id="_x0000_i1030" type="#_x0000_t75" style="width:358.75pt;height:290.5pt" o:ole="">
             <v:imagedata r:id="rId24" o:title=""/>
           </v:shape>
-          <o:OLEObject Type="Embed" ProgID="Visio.Drawing.11" ShapeID="_x0000_i1030" DrawAspect="Content" ObjectID="_1440687785" r:id="rId25"/>
+          <o:OLEObject Type="Embed" ProgID="Visio.Drawing.11" ShapeID="_x0000_i1030" DrawAspect="Content" ObjectID="_1440688468" r:id="rId25"/>
         </w:object>
       </w:r>
     </w:p>
@@ -4940,7 +4973,7 @@
           <v:shape id="_x0000_i1031" type="#_x0000_t75" style="width:358.75pt;height:289.25pt" o:ole="">
             <v:imagedata r:id="rId26" o:title=""/>
           </v:shape>
-          <o:OLEObject Type="Embed" ProgID="Visio.Drawing.11" ShapeID="_x0000_i1031" DrawAspect="Content" ObjectID="_1440687786" r:id="rId27"/>
+          <o:OLEObject Type="Embed" ProgID="Visio.Drawing.11" ShapeID="_x0000_i1031" DrawAspect="Content" ObjectID="_1440688469" r:id="rId27"/>
         </w:object>
       </w:r>
     </w:p>
@@ -4994,7 +5027,7 @@
           <v:shape id="_x0000_i1032" type="#_x0000_t75" style="width:358.75pt;height:290.5pt" o:ole="">
             <v:imagedata r:id="rId28" o:title=""/>
           </v:shape>
-          <o:OLEObject Type="Embed" ProgID="Visio.Drawing.11" ShapeID="_x0000_i1032" DrawAspect="Content" ObjectID="_1440687787" r:id="rId29"/>
+          <o:OLEObject Type="Embed" ProgID="Visio.Drawing.11" ShapeID="_x0000_i1032" DrawAspect="Content" ObjectID="_1440688470" r:id="rId29"/>
         </w:object>
       </w:r>
     </w:p>
@@ -5052,10 +5085,10 @@
           <w:bottom w:val="none" w:sz="0" w:space="0" w:color="auto"/>
           <w:right w:val="none" w:sz="0" w:space="0" w:color="auto"/>
         </w:tblBorders>
-        <w:tblLook w:val="04A0" w:firstRow="1" w:lastRow="0" w:firstColumn="1" w:lastColumn="0" w:noHBand="0" w:noVBand="1"/>
+        <w:tblLook w:val="04A0"/>
       </w:tblPr>
       <w:tblGrid>
-        <w:gridCol w:w="1366"/>
+        <w:gridCol w:w="1369"/>
         <w:gridCol w:w="8557"/>
       </w:tblGrid>
       <w:tr>
@@ -5132,7 +5165,7 @@
                 <v:shape id="_x0000_i1033" type="#_x0000_t75" style="width:57.6pt;height:289.25pt" o:ole="">
                   <v:imagedata r:id="rId30" o:title=""/>
                 </v:shape>
-                <o:OLEObject Type="Embed" ProgID="Visio.Drawing.11" ShapeID="_x0000_i1033" DrawAspect="Content" ObjectID="_1440687788" r:id="rId31"/>
+                <o:OLEObject Type="Embed" ProgID="Visio.Drawing.11" ShapeID="_x0000_i1033" DrawAspect="Content" ObjectID="_1440688471" r:id="rId31"/>
               </w:object>
             </w:r>
           </w:p>
@@ -5160,7 +5193,7 @@
                 <v:shape id="_x0000_i1034" type="#_x0000_t75" style="width:416.95pt;height:345.6pt" o:ole="">
                   <v:imagedata r:id="rId32" o:title=""/>
                 </v:shape>
-                <o:OLEObject Type="Embed" ProgID="Visio.Drawing.11" ShapeID="_x0000_i1034" DrawAspect="Content" ObjectID="_1440687789" r:id="rId33"/>
+                <o:OLEObject Type="Embed" ProgID="Visio.Drawing.11" ShapeID="_x0000_i1034" DrawAspect="Content" ObjectID="_1440688472" r:id="rId33"/>
               </w:object>
             </w:r>
           </w:p>
@@ -5315,8 +5348,18 @@
           <w:color w:val="auto"/>
           <w:szCs w:val="24"/>
         </w:rPr>
-        <w:t xml:space="preserve"> =” Peanuts” U null = “Peanuts”, Xuất kết quả: Peanuts:4</w:t>
-      </w:r>
+        <w:t xml:space="preserve"> =” Peanuts” U null = “Peanuts”, Xuất kết quả: Peanuts</w:t>
+      </w:r>
+      <w:proofErr w:type="gramStart"/>
+      <w:r>
+        <w:rPr>
+          <w:rFonts w:cs="Arial"/>
+          <w:color w:val="auto"/>
+          <w:szCs w:val="24"/>
+        </w:rPr>
+        <w:t>:4</w:t>
+      </w:r>
+      <w:proofErr w:type="gramEnd"/>
     </w:p>
     <w:p>
       <w:pPr>
@@ -5337,7 +5380,15 @@
         <w:ind w:left="270" w:firstLine="720"/>
       </w:pPr>
       <w:r>
-        <w:t>Fruit:1, Milk:1, Jam:1,Bread:1</w:t>
+        <w:t>Fruit</w:t>
+      </w:r>
+      <w:proofErr w:type="gramStart"/>
+      <w:r>
+        <w:t>:1</w:t>
+      </w:r>
+      <w:proofErr w:type="gramEnd"/>
+      <w:r>
+        <w:t>, Milk:1, Jam:1,Bread:1</w:t>
       </w:r>
     </w:p>
     <w:p>
@@ -5358,8 +5409,18 @@
           <w:color w:val="auto"/>
           <w:szCs w:val="24"/>
         </w:rPr>
-        <w:t>Fruit:1,Milk:1,Soda:1,Jam:1</w:t>
-      </w:r>
+        <w:t>Fruit</w:t>
+      </w:r>
+      <w:proofErr w:type="gramStart"/>
+      <w:r>
+        <w:rPr>
+          <w:rFonts w:cs="Arial"/>
+          <w:color w:val="auto"/>
+          <w:szCs w:val="24"/>
+        </w:rPr>
+        <w:t>:1,Milk:1,Soda:1,Jam:1</w:t>
+      </w:r>
+      <w:proofErr w:type="gramEnd"/>
     </w:p>
     <w:p>
       <w:pPr>
@@ -5379,8 +5440,18 @@
           <w:color w:val="auto"/>
           <w:szCs w:val="24"/>
         </w:rPr>
-        <w:t>Fruit:1,Milk:1,Soda:1</w:t>
-      </w:r>
+        <w:t>Fruit</w:t>
+      </w:r>
+      <w:proofErr w:type="gramStart"/>
+      <w:r>
+        <w:rPr>
+          <w:rFonts w:cs="Arial"/>
+          <w:color w:val="auto"/>
+          <w:szCs w:val="24"/>
+        </w:rPr>
+        <w:t>:1,Milk:1,Soda:1</w:t>
+      </w:r>
+      <w:proofErr w:type="gramEnd"/>
     </w:p>
     <w:p>
       <w:pPr>
@@ -5400,8 +5471,18 @@
           <w:color w:val="auto"/>
           <w:szCs w:val="24"/>
         </w:rPr>
-        <w:t>Fruit:1</w:t>
-      </w:r>
+        <w:t>Fruit</w:t>
+      </w:r>
+      <w:proofErr w:type="gramStart"/>
+      <w:r>
+        <w:rPr>
+          <w:rFonts w:cs="Arial"/>
+          <w:color w:val="auto"/>
+          <w:szCs w:val="24"/>
+        </w:rPr>
+        <w:t>:1</w:t>
+      </w:r>
+      <w:proofErr w:type="gramEnd"/>
     </w:p>
     <w:p>
       <w:pPr>
@@ -5435,7 +5516,7 @@
         <w:tblStyle w:val="TableGrid"/>
         <w:tblW w:w="0" w:type="auto"/>
         <w:tblInd w:w="1350" w:type="dxa"/>
-        <w:tblLook w:val="04A0" w:firstRow="1" w:lastRow="0" w:firstColumn="1" w:lastColumn="0" w:noHBand="0" w:noVBand="1"/>
+        <w:tblLook w:val="04A0"/>
       </w:tblPr>
       <w:tblGrid>
         <w:gridCol w:w="1105"/>
@@ -5584,7 +5665,7 @@
           <v:shape id="_x0000_i1035" type="#_x0000_t75" style="width:56.95pt;height:146.5pt" o:ole="">
             <v:imagedata r:id="rId34" o:title=""/>
           </v:shape>
-          <o:OLEObject Type="Embed" ProgID="Visio.Drawing.11" ShapeID="_x0000_i1035" DrawAspect="Content" ObjectID="_1440687790" r:id="rId35"/>
+          <o:OLEObject Type="Embed" ProgID="Visio.Drawing.11" ShapeID="_x0000_i1035" DrawAspect="Content" ObjectID="_1440688473" r:id="rId35"/>
         </w:object>
       </w:r>
     </w:p>
@@ -5682,13 +5763,63 @@
         <w:ind w:left="720"/>
       </w:pPr>
       <w:r>
-        <w:t>Fruit:1, Milk:1,Soda:1,Jam:1,Bread:1</w:t>
-      </w:r>
-    </w:p>
-    <w:p>
-      <w:pPr>
-        <w:ind w:left="720"/>
-      </w:pPr>
+        <w:t>Fruit</w:t>
+      </w:r>
+      <w:proofErr w:type="gramStart"/>
+      <w:r>
+        <w:t>:1</w:t>
+      </w:r>
+      <w:proofErr w:type="gramEnd"/>
+      <w:r>
+        <w:t>, Milk:1,Soda:1,Jam:1,Bread:1</w:t>
+      </w:r>
+    </w:p>
+    <w:p>
+      <w:pPr>
+        <w:ind w:left="720"/>
+      </w:pPr>
+      <w:r>
+        <w:t>Soda</w:t>
+      </w:r>
+      <w:proofErr w:type="gramStart"/>
+      <w:r>
+        <w:t>:1</w:t>
+      </w:r>
+      <w:proofErr w:type="gramEnd"/>
+      <w:r>
+        <w:t>,</w:t>
+      </w:r>
+      <w:r>
+        <w:t xml:space="preserve"> </w:t>
+      </w:r>
+      <w:r>
+        <w:t>Jam:1,</w:t>
+      </w:r>
+      <w:r>
+        <w:t xml:space="preserve"> </w:t>
+      </w:r>
+      <w:r>
+        <w:t>Bread:1</w:t>
+      </w:r>
+    </w:p>
+    <w:p>
+      <w:pPr>
+        <w:ind w:left="720"/>
+      </w:pPr>
+      <w:r>
+        <w:t>Milk</w:t>
+      </w:r>
+      <w:proofErr w:type="gramStart"/>
+      <w:r>
+        <w:t>:1</w:t>
+      </w:r>
+      <w:proofErr w:type="gramEnd"/>
+      <w:r>
+        <w:t>,</w:t>
+      </w:r>
+      <w:r>
+        <w:t xml:space="preserve"> </w:t>
+      </w:r>
       <w:r>
         <w:t>Soda:1,</w:t>
       </w:r>
@@ -5710,33 +5841,15 @@
         <w:ind w:left="720"/>
       </w:pPr>
       <w:r>
-        <w:t>Milk:1,</w:t>
-      </w:r>
-      <w:r>
-        <w:t xml:space="preserve"> </w:t>
-      </w:r>
-      <w:r>
-        <w:t>Soda:1,</w:t>
-      </w:r>
-      <w:r>
-        <w:t xml:space="preserve"> </w:t>
-      </w:r>
-      <w:r>
-        <w:t>Jam:1,</w:t>
-      </w:r>
-      <w:r>
-        <w:t xml:space="preserve"> </w:t>
-      </w:r>
-      <w:r>
-        <w:t>Bread:1</w:t>
-      </w:r>
-    </w:p>
-    <w:p>
-      <w:pPr>
-        <w:ind w:left="720"/>
-      </w:pPr>
-      <w:r>
-        <w:t>Fruit:1, Milk:1,</w:t>
+        <w:t>Fruit</w:t>
+      </w:r>
+      <w:proofErr w:type="gramStart"/>
+      <w:r>
+        <w:t>:1</w:t>
+      </w:r>
+      <w:proofErr w:type="gramEnd"/>
+      <w:r>
+        <w:t>, Milk:1,</w:t>
       </w:r>
       <w:r>
         <w:t xml:space="preserve"> </w:t>
@@ -5769,7 +5882,7 @@
         <w:tblStyle w:val="TableGrid"/>
         <w:tblW w:w="0" w:type="auto"/>
         <w:tblInd w:w="2070" w:type="dxa"/>
-        <w:tblLook w:val="04A0" w:firstRow="1" w:lastRow="0" w:firstColumn="1" w:lastColumn="0" w:noHBand="0" w:noVBand="1"/>
+        <w:tblLook w:val="04A0"/>
       </w:tblPr>
       <w:tblGrid>
         <w:gridCol w:w="1105"/>
@@ -5912,7 +6025,7 @@
           <v:shape id="_x0000_i1036" type="#_x0000_t75" style="width:139pt;height:201.6pt" o:ole="">
             <v:imagedata r:id="rId36" o:title=""/>
           </v:shape>
-          <o:OLEObject Type="Embed" ProgID="Visio.Drawing.11" ShapeID="_x0000_i1036" DrawAspect="Content" ObjectID="_1440687791" r:id="rId37"/>
+          <o:OLEObject Type="Embed" ProgID="Visio.Drawing.11" ShapeID="_x0000_i1036" DrawAspect="Content" ObjectID="_1440688474" r:id="rId37"/>
         </w:object>
       </w:r>
     </w:p>
@@ -5944,8 +6057,13 @@
         <w:t xml:space="preserve"> </w:t>
       </w:r>
       <w:r>
-        <w:t>Chips”, Xuất kết quả: Bread :3,Chips:3</w:t>
-      </w:r>
+        <w:t xml:space="preserve">Chips”, Xuất kết quả: </w:t>
+      </w:r>
+      <w:proofErr w:type="gramStart"/>
+      <w:r>
+        <w:t>Bread :3,Chips:3</w:t>
+      </w:r>
+      <w:proofErr w:type="gramEnd"/>
     </w:p>
     <w:p>
       <w:pPr>
@@ -5958,7 +6076,21 @@
         <w:rPr>
           <w:b/>
         </w:rPr>
-        <w:t>Cơ sở điều kiện của Bread,Chips:</w:t>
+        <w:t>Cơ sở điều kiện của Bread</w:t>
+      </w:r>
+      <w:proofErr w:type="gramStart"/>
+      <w:r>
+        <w:rPr>
+          <w:b/>
+        </w:rPr>
+        <w:t>,Chips</w:t>
+      </w:r>
+      <w:proofErr w:type="gramEnd"/>
+      <w:r>
+        <w:rPr>
+          <w:b/>
+        </w:rPr>
+        <w:t>:</w:t>
       </w:r>
     </w:p>
     <w:p>
@@ -5977,9 +6109,11 @@
       <w:r>
         <w:t xml:space="preserve"> </w:t>
       </w:r>
+      <w:proofErr w:type="gramStart"/>
       <w:r>
         <w:t>2,</w:t>
       </w:r>
+      <w:proofErr w:type="gramEnd"/>
       <w:r>
         <w:t xml:space="preserve"> </w:t>
       </w:r>
@@ -6043,7 +6177,7 @@
         <w:tblStyle w:val="TableGrid"/>
         <w:tblW w:w="0" w:type="auto"/>
         <w:tblInd w:w="2070" w:type="dxa"/>
-        <w:tblLook w:val="04A0" w:firstRow="1" w:lastRow="0" w:firstColumn="1" w:lastColumn="0" w:noHBand="0" w:noVBand="1"/>
+        <w:tblLook w:val="04A0"/>
       </w:tblPr>
       <w:tblGrid>
         <w:gridCol w:w="1105"/>
@@ -6144,7 +6278,7 @@
           <v:shape id="_x0000_i1037" type="#_x0000_t75" style="width:58.25pt;height:139pt" o:ole="">
             <v:imagedata r:id="rId38" o:title=""/>
           </v:shape>
-          <o:OLEObject Type="Embed" ProgID="Visio.Drawing.11" ShapeID="_x0000_i1037" DrawAspect="Content" ObjectID="_1440687792" r:id="rId39"/>
+          <o:OLEObject Type="Embed" ProgID="Visio.Drawing.11" ShapeID="_x0000_i1037" DrawAspect="Content" ObjectID="_1440688475" r:id="rId39"/>
         </w:object>
       </w:r>
     </w:p>
@@ -6319,7 +6453,15 @@
         <w:sym w:font="Symbol" w:char="0062"/>
       </w:r>
       <w:r>
-        <w:t xml:space="preserve"> =” Jam, Chips” U null = “Jam,Chips”, Xuất kết quả: Jam:3,Chips:3</w:t>
+        <w:t xml:space="preserve"> =” Jam, Chips” U null = “Jam</w:t>
+      </w:r>
+      <w:proofErr w:type="gramStart"/>
+      <w:r>
+        <w:t>,Chips</w:t>
+      </w:r>
+      <w:proofErr w:type="gramEnd"/>
+      <w:r>
+        <w:t>”, Xuất kết quả: Jam:3,Chips:3</w:t>
       </w:r>
     </w:p>
     <w:p>
@@ -6333,24 +6475,51 @@
         <w:rPr>
           <w:b/>
         </w:rPr>
-        <w:t>Cơ sở điều kiện của Jam,Chips:</w:t>
-      </w:r>
-    </w:p>
-    <w:p>
-      <w:pPr>
-        <w:ind w:left="720"/>
-      </w:pPr>
-      <w:r>
-        <w:t>Soda:2, Milk:2</w:t>
-      </w:r>
-    </w:p>
-    <w:p>
-      <w:pPr>
-        <w:ind w:left="720"/>
-      </w:pPr>
-      <w:r>
-        <w:t>Soda:1</w:t>
-      </w:r>
+        <w:t>Cơ sở điều kiện của Jam</w:t>
+      </w:r>
+      <w:proofErr w:type="gramStart"/>
+      <w:r>
+        <w:rPr>
+          <w:b/>
+        </w:rPr>
+        <w:t>,Chips</w:t>
+      </w:r>
+      <w:proofErr w:type="gramEnd"/>
+      <w:r>
+        <w:rPr>
+          <w:b/>
+        </w:rPr>
+        <w:t>:</w:t>
+      </w:r>
+    </w:p>
+    <w:p>
+      <w:pPr>
+        <w:ind w:left="720"/>
+      </w:pPr>
+      <w:r>
+        <w:t>Soda</w:t>
+      </w:r>
+      <w:proofErr w:type="gramStart"/>
+      <w:r>
+        <w:t>:2</w:t>
+      </w:r>
+      <w:proofErr w:type="gramEnd"/>
+      <w:r>
+        <w:t>, Milk:2</w:t>
+      </w:r>
+    </w:p>
+    <w:p>
+      <w:pPr>
+        <w:ind w:left="720"/>
+      </w:pPr>
+      <w:r>
+        <w:t>Soda</w:t>
+      </w:r>
+      <w:proofErr w:type="gramStart"/>
+      <w:r>
+        <w:t>:1</w:t>
+      </w:r>
+      <w:proofErr w:type="gramEnd"/>
     </w:p>
     <w:p>
       <w:pPr>
@@ -6376,7 +6545,7 @@
         <w:tblStyle w:val="TableGrid"/>
         <w:tblW w:w="0" w:type="auto"/>
         <w:tblInd w:w="2070" w:type="dxa"/>
-        <w:tblLook w:val="04A0" w:firstRow="1" w:lastRow="0" w:firstColumn="1" w:lastColumn="0" w:noHBand="0" w:noVBand="1"/>
+        <w:tblLook w:val="04A0"/>
       </w:tblPr>
       <w:tblGrid>
         <w:gridCol w:w="1105"/>
@@ -6428,15 +6597,28 @@
         <w:ind w:left="720"/>
       </w:pPr>
       <w:r>
-        <w:t>Jam:3,Chips:3</w:t>
-      </w:r>
-    </w:p>
-    <w:p>
-      <w:pPr>
-        <w:ind w:left="720"/>
-      </w:pPr>
-      <w:r>
-        <w:t>Soda:3, Jam:3,Chips:3</w:t>
+        <w:t>Jam</w:t>
+      </w:r>
+      <w:proofErr w:type="gramStart"/>
+      <w:r>
+        <w:t>:3,Chips:3</w:t>
+      </w:r>
+      <w:proofErr w:type="gramEnd"/>
+    </w:p>
+    <w:p>
+      <w:pPr>
+        <w:ind w:left="720"/>
+      </w:pPr>
+      <w:r>
+        <w:t>Soda</w:t>
+      </w:r>
+      <w:proofErr w:type="gramStart"/>
+      <w:r>
+        <w:t>:3</w:t>
+      </w:r>
+      <w:proofErr w:type="gramEnd"/>
+      <w:r>
+        <w:t>, Jam:3,Chips:3</w:t>
       </w:r>
     </w:p>
     <w:p>
@@ -6458,8 +6640,13 @@
         <w:t xml:space="preserve"> </w:t>
       </w:r>
       <w:r>
-        <w:t>Chips”, Xuất kết quả: Milk:3,Chips:3</w:t>
-      </w:r>
+        <w:t>Chips”, Xuất kết quả: Milk</w:t>
+      </w:r>
+      <w:proofErr w:type="gramStart"/>
+      <w:r>
+        <w:t>:3,Chips:3</w:t>
+      </w:r>
+      <w:proofErr w:type="gramEnd"/>
     </w:p>
     <w:p>
       <w:pPr>
@@ -6492,8 +6679,13 @@
         <w:ind w:left="720"/>
       </w:pPr>
       <w:r>
-        <w:t>Soda:3</w:t>
-      </w:r>
+        <w:t>Soda</w:t>
+      </w:r>
+      <w:proofErr w:type="gramStart"/>
+      <w:r>
+        <w:t>:3</w:t>
+      </w:r>
+      <w:proofErr w:type="gramEnd"/>
     </w:p>
     <w:p>
       <w:pPr>
@@ -6519,7 +6711,7 @@
         <w:tblStyle w:val="TableGrid"/>
         <w:tblW w:w="0" w:type="auto"/>
         <w:tblInd w:w="2070" w:type="dxa"/>
-        <w:tblLook w:val="04A0" w:firstRow="1" w:lastRow="0" w:firstColumn="1" w:lastColumn="0" w:noHBand="0" w:noVBand="1"/>
+        <w:tblLook w:val="04A0"/>
       </w:tblPr>
       <w:tblGrid>
         <w:gridCol w:w="1105"/>
@@ -6571,15 +6763,28 @@
         <w:ind w:left="720"/>
       </w:pPr>
       <w:r>
-        <w:t>Milk:3,Chips:3</w:t>
-      </w:r>
-    </w:p>
-    <w:p>
-      <w:pPr>
-        <w:ind w:left="720"/>
-      </w:pPr>
-      <w:r>
-        <w:t>Soda:3, Milk:3,Chips:3</w:t>
+        <w:t>Milk</w:t>
+      </w:r>
+      <w:proofErr w:type="gramStart"/>
+      <w:r>
+        <w:t>:3,Chips:3</w:t>
+      </w:r>
+      <w:proofErr w:type="gramEnd"/>
+    </w:p>
+    <w:p>
+      <w:pPr>
+        <w:ind w:left="720"/>
+      </w:pPr>
+      <w:r>
+        <w:t>Soda</w:t>
+      </w:r>
+      <w:proofErr w:type="gramStart"/>
+      <w:r>
+        <w:t>:3</w:t>
+      </w:r>
+      <w:proofErr w:type="gramEnd"/>
+      <w:r>
+        <w:t>, Milk:3,Chips:3</w:t>
       </w:r>
     </w:p>
     <w:p>
@@ -6595,7 +6800,15 @@
         <w:sym w:font="Symbol" w:char="0062"/>
       </w:r>
       <w:r>
-        <w:t xml:space="preserve"> =” Soda, Chips” U null = “Soda,Chips”, Xuất kết quả: Soda:4,Chips:4</w:t>
+        <w:t xml:space="preserve"> =” Soda, Chips” U null = “Soda</w:t>
+      </w:r>
+      <w:proofErr w:type="gramStart"/>
+      <w:r>
+        <w:t>,Chips</w:t>
+      </w:r>
+      <w:proofErr w:type="gramEnd"/>
+      <w:r>
+        <w:t>”, Xuất kết quả: Soda:4,Chips:4</w:t>
       </w:r>
     </w:p>
     <w:p>
@@ -6659,7 +6872,15 @@
         <w:ind w:left="720"/>
       </w:pPr>
       <w:r>
-        <w:t>Soda:4,</w:t>
+        <w:t>Soda</w:t>
+      </w:r>
+      <w:proofErr w:type="gramStart"/>
+      <w:r>
+        <w:t>:4</w:t>
+      </w:r>
+      <w:proofErr w:type="gramEnd"/>
+      <w:r>
+        <w:t>,</w:t>
       </w:r>
       <w:r>
         <w:t xml:space="preserve"> </w:t>
@@ -6674,8 +6895,13 @@
       </w:pPr>
       <w:r>
         <w:lastRenderedPageBreak/>
-        <w:t>Chips:4</w:t>
-      </w:r>
+        <w:t>Chips</w:t>
+      </w:r>
+      <w:proofErr w:type="gramStart"/>
+      <w:r>
+        <w:t>:4</w:t>
+      </w:r>
+      <w:proofErr w:type="gramEnd"/>
     </w:p>
     <w:p>
       <w:pPr>
@@ -6698,8 +6924,13 @@
         <w:sym w:font="Symbol" w:char="0062"/>
       </w:r>
       <w:r>
-        <w:t xml:space="preserve"> =” Bread” U null = “Bread”, Xuất kết quả: Bread:4</w:t>
-      </w:r>
+        <w:t xml:space="preserve"> =” Bread” U null = “Bread”, Xuất kết quả: Bread</w:t>
+      </w:r>
+      <w:proofErr w:type="gramStart"/>
+      <w:r>
+        <w:t>:4</w:t>
+      </w:r>
+      <w:proofErr w:type="gramEnd"/>
     </w:p>
     <w:p>
       <w:pPr>
@@ -6720,32 +6951,58 @@
         <w:ind w:left="720"/>
       </w:pPr>
       <w:r>
-        <w:t>Fruit:1, Milk:1,Jam:1</w:t>
-      </w:r>
-    </w:p>
-    <w:p>
-      <w:pPr>
-        <w:ind w:left="720"/>
-      </w:pPr>
-      <w:r>
-        <w:t>Fruit:1, Milk:1,Soda:1,Jam:1</w:t>
-      </w:r>
-    </w:p>
-    <w:p>
-      <w:pPr>
-        <w:ind w:left="720"/>
-      </w:pPr>
-      <w:r>
-        <w:t>Milk:1,Soda:1,Jam:1</w:t>
-      </w:r>
-    </w:p>
-    <w:p>
-      <w:pPr>
-        <w:ind w:left="720"/>
-      </w:pPr>
-      <w:r>
-        <w:t>Soda:1,Jam:1</w:t>
-      </w:r>
+        <w:t>Fruit</w:t>
+      </w:r>
+      <w:proofErr w:type="gramStart"/>
+      <w:r>
+        <w:t>:1</w:t>
+      </w:r>
+      <w:proofErr w:type="gramEnd"/>
+      <w:r>
+        <w:t>, Milk:1,Jam:1</w:t>
+      </w:r>
+    </w:p>
+    <w:p>
+      <w:pPr>
+        <w:ind w:left="720"/>
+      </w:pPr>
+      <w:r>
+        <w:t>Fruit</w:t>
+      </w:r>
+      <w:proofErr w:type="gramStart"/>
+      <w:r>
+        <w:t>:1</w:t>
+      </w:r>
+      <w:proofErr w:type="gramEnd"/>
+      <w:r>
+        <w:t>, Milk:1,Soda:1,Jam:1</w:t>
+      </w:r>
+    </w:p>
+    <w:p>
+      <w:pPr>
+        <w:ind w:left="720"/>
+      </w:pPr>
+      <w:r>
+        <w:t>Milk</w:t>
+      </w:r>
+      <w:proofErr w:type="gramStart"/>
+      <w:r>
+        <w:t>:1,Soda:1,Jam:1</w:t>
+      </w:r>
+      <w:proofErr w:type="gramEnd"/>
+    </w:p>
+    <w:p>
+      <w:pPr>
+        <w:ind w:left="720"/>
+      </w:pPr>
+      <w:r>
+        <w:t>Soda</w:t>
+      </w:r>
+      <w:proofErr w:type="gramStart"/>
+      <w:r>
+        <w:t>:1,Jam:1</w:t>
+      </w:r>
+      <w:proofErr w:type="gramEnd"/>
     </w:p>
     <w:p>
       <w:pPr>
@@ -6771,7 +7028,7 @@
         <w:tblStyle w:val="TableGrid"/>
         <w:tblW w:w="0" w:type="auto"/>
         <w:tblInd w:w="2070" w:type="dxa"/>
-        <w:tblLook w:val="04A0" w:firstRow="1" w:lastRow="0" w:firstColumn="1" w:lastColumn="0" w:noHBand="0" w:noVBand="1"/>
+        <w:tblLook w:val="04A0"/>
       </w:tblPr>
       <w:tblGrid>
         <w:gridCol w:w="1105"/>
@@ -6887,7 +7144,7 @@
           <v:shape id="_x0000_i1038" type="#_x0000_t75" style="width:137.75pt;height:175.3pt" o:ole="">
             <v:imagedata r:id="rId40" o:title=""/>
           </v:shape>
-          <o:OLEObject Type="Embed" ProgID="Visio.Drawing.11" ShapeID="_x0000_i1038" DrawAspect="Content" ObjectID="_1440687793" r:id="rId41"/>
+          <o:OLEObject Type="Embed" ProgID="Visio.Drawing.11" ShapeID="_x0000_i1038" DrawAspect="Content" ObjectID="_1440688476" r:id="rId41"/>
         </w:object>
       </w:r>
     </w:p>
@@ -6916,7 +7173,15 @@
         <w:t xml:space="preserve"> </w:t>
       </w:r>
       <w:r>
-        <w:t>Bread” U null = “Soda ,Bread ”, Xuất kết quả: Soda:3 ,Bread :3</w:t>
+        <w:t>Bread” U null = “</w:t>
+      </w:r>
+      <w:proofErr w:type="gramStart"/>
+      <w:r>
+        <w:t>Soda ,Bread</w:t>
+      </w:r>
+      <w:proofErr w:type="gramEnd"/>
+      <w:r>
+        <w:t xml:space="preserve"> ”, Xuất kết quả: Soda:3 ,Bread :3</w:t>
       </w:r>
     </w:p>
     <w:p>
@@ -6950,7 +7215,15 @@
         <w:ind w:left="720"/>
       </w:pPr>
       <w:r>
-        <w:t>Jam:2,</w:t>
+        <w:t>Jam</w:t>
+      </w:r>
+      <w:proofErr w:type="gramStart"/>
+      <w:r>
+        <w:t>:2</w:t>
+      </w:r>
+      <w:proofErr w:type="gramEnd"/>
+      <w:r>
+        <w:t>,</w:t>
       </w:r>
       <w:r>
         <w:t xml:space="preserve"> </w:t>
@@ -6964,8 +7237,13 @@
         <w:ind w:left="720"/>
       </w:pPr>
       <w:r>
-        <w:t>Jam:1</w:t>
-      </w:r>
+        <w:t>Jam</w:t>
+      </w:r>
+      <w:proofErr w:type="gramStart"/>
+      <w:r>
+        <w:t>:1</w:t>
+      </w:r>
+      <w:proofErr w:type="gramEnd"/>
     </w:p>
     <w:p>
       <w:pPr>
@@ -6991,7 +7269,7 @@
         <w:tblStyle w:val="TableGrid"/>
         <w:tblW w:w="0" w:type="auto"/>
         <w:tblInd w:w="2070" w:type="dxa"/>
-        <w:tblLook w:val="04A0" w:firstRow="1" w:lastRow="0" w:firstColumn="1" w:lastColumn="0" w:noHBand="0" w:noVBand="1"/>
+        <w:tblLook w:val="04A0"/>
       </w:tblPr>
       <w:tblGrid>
         <w:gridCol w:w="1105"/>
@@ -7066,7 +7344,7 @@
           <v:shape id="_x0000_i1039" type="#_x0000_t75" style="width:56.95pt;height:80.15pt" o:ole="">
             <v:imagedata r:id="rId42" o:title=""/>
           </v:shape>
-          <o:OLEObject Type="Embed" ProgID="Visio.Drawing.11" ShapeID="_x0000_i1039" DrawAspect="Content" ObjectID="_1440687794" r:id="rId43"/>
+          <o:OLEObject Type="Embed" ProgID="Visio.Drawing.11" ShapeID="_x0000_i1039" DrawAspect="Content" ObjectID="_1440688477" r:id="rId43"/>
         </w:object>
       </w:r>
     </w:p>
@@ -7088,8 +7366,13 @@
         <w:ind w:left="720"/>
       </w:pPr>
       <w:r>
-        <w:t>Soda:3</w:t>
-      </w:r>
+        <w:t>Soda</w:t>
+      </w:r>
+      <w:proofErr w:type="gramStart"/>
+      <w:r>
+        <w:t>:3</w:t>
+      </w:r>
+      <w:proofErr w:type="gramEnd"/>
       <w:r>
         <w:t>,</w:t>
       </w:r>
@@ -7105,7 +7388,15 @@
         <w:ind w:left="720"/>
       </w:pPr>
       <w:r>
-        <w:t>Jam:3,</w:t>
+        <w:t>Jam</w:t>
+      </w:r>
+      <w:proofErr w:type="gramStart"/>
+      <w:r>
+        <w:t>:3</w:t>
+      </w:r>
+      <w:proofErr w:type="gramEnd"/>
+      <w:r>
+        <w:t>,</w:t>
       </w:r>
       <w:r>
         <w:t xml:space="preserve"> Soda:3</w:t>
@@ -7139,7 +7430,15 @@
         <w:t xml:space="preserve"> </w:t>
       </w:r>
       <w:r>
-        <w:t>Bread” U null = “Milk,Bread ”, Xuất kết quả: Milk:3 ,Bread :3</w:t>
+        <w:t>Bread” U null = “Milk</w:t>
+      </w:r>
+      <w:proofErr w:type="gramStart"/>
+      <w:r>
+        <w:t>,Bread</w:t>
+      </w:r>
+      <w:proofErr w:type="gramEnd"/>
+      <w:r>
+        <w:t xml:space="preserve"> ”, Xuất kết quả: Milk:3 ,Bread :3</w:t>
       </w:r>
     </w:p>
     <w:p>
@@ -7173,8 +7472,13 @@
         <w:ind w:left="720"/>
       </w:pPr>
       <w:r>
-        <w:t>Jam:3</w:t>
-      </w:r>
+        <w:t>Jam</w:t>
+      </w:r>
+      <w:proofErr w:type="gramStart"/>
+      <w:r>
+        <w:t>:3</w:t>
+      </w:r>
+      <w:proofErr w:type="gramEnd"/>
     </w:p>
     <w:p>
       <w:pPr>
@@ -7205,7 +7509,7 @@
         <w:tblStyle w:val="TableGrid"/>
         <w:tblW w:w="0" w:type="auto"/>
         <w:tblInd w:w="2070" w:type="dxa"/>
-        <w:tblLook w:val="04A0" w:firstRow="1" w:lastRow="0" w:firstColumn="1" w:lastColumn="0" w:noHBand="0" w:noVBand="1"/>
+        <w:tblLook w:val="04A0"/>
       </w:tblPr>
       <w:tblGrid>
         <w:gridCol w:w="1105"/>
@@ -7279,7 +7583,7 @@
           <v:shape id="_x0000_i1040" type="#_x0000_t75" style="width:56.95pt;height:80.15pt" o:ole="">
             <v:imagedata r:id="rId42" o:title=""/>
           </v:shape>
-          <o:OLEObject Type="Embed" ProgID="Visio.Drawing.11" ShapeID="_x0000_i1040" DrawAspect="Content" ObjectID="_1440687795" r:id="rId44"/>
+          <o:OLEObject Type="Embed" ProgID="Visio.Drawing.11" ShapeID="_x0000_i1040" DrawAspect="Content" ObjectID="_1440688478" r:id="rId44"/>
         </w:object>
       </w:r>
     </w:p>
@@ -7301,7 +7605,15 @@
         <w:ind w:left="720"/>
       </w:pPr>
       <w:r>
-        <w:t>Milk:3 ,</w:t>
+        <w:t>Milk</w:t>
+      </w:r>
+      <w:proofErr w:type="gramStart"/>
+      <w:r>
+        <w:t>:3</w:t>
+      </w:r>
+      <w:proofErr w:type="gramEnd"/>
+      <w:r>
+        <w:t xml:space="preserve"> ,</w:t>
       </w:r>
       <w:r>
         <w:t xml:space="preserve"> </w:t>
@@ -7315,7 +7627,15 @@
         <w:ind w:left="720"/>
       </w:pPr>
       <w:r>
-        <w:t>Jam:3,</w:t>
+        <w:t>Jam</w:t>
+      </w:r>
+      <w:proofErr w:type="gramStart"/>
+      <w:r>
+        <w:t>:3</w:t>
+      </w:r>
+      <w:proofErr w:type="gramEnd"/>
+      <w:r>
+        <w:t>,</w:t>
       </w:r>
       <w:r>
         <w:t xml:space="preserve"> </w:t>
@@ -7354,8 +7674,13 @@
       <w:r>
         <w:t xml:space="preserve"> </w:t>
       </w:r>
-      <w:r>
-        <w:t>Bread ”, Xuất kết quả: Jam:4 ,Bread :4</w:t>
+      <w:proofErr w:type="gramStart"/>
+      <w:r>
+        <w:t>Bread ”</w:t>
+      </w:r>
+      <w:proofErr w:type="gramEnd"/>
+      <w:r>
+        <w:t>, Xuất kết quả: Jam:4 ,Bread :4</w:t>
       </w:r>
     </w:p>
     <w:p>
@@ -7412,16 +7737,26 @@
         <w:ind w:left="720"/>
       </w:pPr>
       <w:r>
-        <w:t>Jam:4 ,Bread :4</w:t>
-      </w:r>
-    </w:p>
-    <w:p>
-      <w:pPr>
-        <w:ind w:left="720"/>
-      </w:pPr>
+        <w:t>Jam</w:t>
+      </w:r>
+      <w:proofErr w:type="gramStart"/>
+      <w:r>
+        <w:t>:4</w:t>
+      </w:r>
+      <w:proofErr w:type="gramEnd"/>
+      <w:r>
+        <w:t xml:space="preserve"> ,Bread :4</w:t>
+      </w:r>
+    </w:p>
+    <w:p>
+      <w:pPr>
+        <w:ind w:left="720"/>
+      </w:pPr>
+      <w:proofErr w:type="gramStart"/>
       <w:r>
         <w:t>Bread :4</w:t>
       </w:r>
+      <w:proofErr w:type="gramEnd"/>
     </w:p>
     <w:p>
       <w:pPr>
@@ -7444,8 +7779,13 @@
         <w:sym w:font="Symbol" w:char="0062"/>
       </w:r>
       <w:r>
-        <w:t xml:space="preserve"> =” Jam” U null = “Jam”, Xuất kết quả: Jam:5</w:t>
-      </w:r>
+        <w:t xml:space="preserve"> =” Jam” U null = “Jam”, Xuất kết quả: Jam</w:t>
+      </w:r>
+      <w:proofErr w:type="gramStart"/>
+      <w:r>
+        <w:t>:5</w:t>
+      </w:r>
+      <w:proofErr w:type="gramEnd"/>
     </w:p>
     <w:p>
       <w:pPr>
@@ -7466,32 +7806,58 @@
         <w:ind w:left="720"/>
       </w:pPr>
       <w:r>
-        <w:t>Fruit:1, Milk:1</w:t>
-      </w:r>
-    </w:p>
-    <w:p>
-      <w:pPr>
-        <w:ind w:left="720"/>
-      </w:pPr>
-      <w:r>
-        <w:t>Fruit:2, Milk:2,Soda:2</w:t>
-      </w:r>
-    </w:p>
-    <w:p>
-      <w:pPr>
-        <w:ind w:left="720"/>
-      </w:pPr>
-      <w:r>
-        <w:t>Milk:1,Soda:1</w:t>
-      </w:r>
-    </w:p>
-    <w:p>
-      <w:pPr>
-        <w:ind w:left="720"/>
-      </w:pPr>
-      <w:r>
-        <w:t>Soda:1</w:t>
-      </w:r>
+        <w:t>Fruit</w:t>
+      </w:r>
+      <w:proofErr w:type="gramStart"/>
+      <w:r>
+        <w:t>:1</w:t>
+      </w:r>
+      <w:proofErr w:type="gramEnd"/>
+      <w:r>
+        <w:t>, Milk:1</w:t>
+      </w:r>
+    </w:p>
+    <w:p>
+      <w:pPr>
+        <w:ind w:left="720"/>
+      </w:pPr>
+      <w:r>
+        <w:t>Fruit</w:t>
+      </w:r>
+      <w:proofErr w:type="gramStart"/>
+      <w:r>
+        <w:t>:2</w:t>
+      </w:r>
+      <w:proofErr w:type="gramEnd"/>
+      <w:r>
+        <w:t>, Milk:2,Soda:2</w:t>
+      </w:r>
+    </w:p>
+    <w:p>
+      <w:pPr>
+        <w:ind w:left="720"/>
+      </w:pPr>
+      <w:r>
+        <w:t>Milk</w:t>
+      </w:r>
+      <w:proofErr w:type="gramStart"/>
+      <w:r>
+        <w:t>:1,Soda:1</w:t>
+      </w:r>
+      <w:proofErr w:type="gramEnd"/>
+    </w:p>
+    <w:p>
+      <w:pPr>
+        <w:ind w:left="720"/>
+      </w:pPr>
+      <w:r>
+        <w:t>Soda</w:t>
+      </w:r>
+      <w:proofErr w:type="gramStart"/>
+      <w:r>
+        <w:t>:1</w:t>
+      </w:r>
+      <w:proofErr w:type="gramEnd"/>
     </w:p>
     <w:p>
       <w:pPr>
@@ -7517,7 +7883,7 @@
         <w:tblStyle w:val="TableGrid"/>
         <w:tblW w:w="0" w:type="auto"/>
         <w:tblInd w:w="2070" w:type="dxa"/>
-        <w:tblLook w:val="04A0" w:firstRow="1" w:lastRow="0" w:firstColumn="1" w:lastColumn="0" w:noHBand="0" w:noVBand="1"/>
+        <w:tblLook w:val="04A0"/>
       </w:tblPr>
       <w:tblGrid>
         <w:gridCol w:w="1105"/>
@@ -7633,7 +7999,7 @@
           <v:shape id="_x0000_i1041" type="#_x0000_t75" style="width:196.6pt;height:174.05pt" o:ole="">
             <v:imagedata r:id="rId45" o:title=""/>
           </v:shape>
-          <o:OLEObject Type="Embed" ProgID="Visio.Drawing.11" ShapeID="_x0000_i1041" DrawAspect="Content" ObjectID="_1440687796" r:id="rId46"/>
+          <o:OLEObject Type="Embed" ProgID="Visio.Drawing.11" ShapeID="_x0000_i1041" DrawAspect="Content" ObjectID="_1440688479" r:id="rId46"/>
         </w:object>
       </w:r>
     </w:p>
@@ -7672,7 +8038,15 @@
         <w:t xml:space="preserve"> </w:t>
       </w:r>
       <w:r>
-        <w:t>Jam”, Xuất kết quả: Soda:4 ,Jam:4</w:t>
+        <w:t>Jam”, Xuất kết quả: Soda</w:t>
+      </w:r>
+      <w:proofErr w:type="gramStart"/>
+      <w:r>
+        <w:t>:4</w:t>
+      </w:r>
+      <w:proofErr w:type="gramEnd"/>
+      <w:r>
+        <w:t xml:space="preserve"> ,Jam:4</w:t>
       </w:r>
     </w:p>
     <w:p>
@@ -7707,16 +8081,29 @@
         <w:ind w:left="720"/>
       </w:pPr>
       <w:r>
-        <w:t>Fruit:2, Milk:2</w:t>
-      </w:r>
-    </w:p>
-    <w:p>
-      <w:pPr>
-        <w:ind w:left="720"/>
-      </w:pPr>
-      <w:r>
-        <w:t>Milk:1</w:t>
-      </w:r>
+        <w:t>Fruit</w:t>
+      </w:r>
+      <w:proofErr w:type="gramStart"/>
+      <w:r>
+        <w:t>:2</w:t>
+      </w:r>
+      <w:proofErr w:type="gramEnd"/>
+      <w:r>
+        <w:t>, Milk:2</w:t>
+      </w:r>
+    </w:p>
+    <w:p>
+      <w:pPr>
+        <w:ind w:left="720"/>
+      </w:pPr>
+      <w:r>
+        <w:t>Milk</w:t>
+      </w:r>
+      <w:proofErr w:type="gramStart"/>
+      <w:r>
+        <w:t>:1</w:t>
+      </w:r>
+      <w:proofErr w:type="gramEnd"/>
     </w:p>
     <w:p>
       <w:pPr>
@@ -7745,7 +8132,7 @@
         <w:tblStyle w:val="TableGrid"/>
         <w:tblW w:w="0" w:type="auto"/>
         <w:tblInd w:w="2070" w:type="dxa"/>
-        <w:tblLook w:val="04A0" w:firstRow="1" w:lastRow="0" w:firstColumn="1" w:lastColumn="0" w:noHBand="0" w:noVBand="1"/>
+        <w:tblLook w:val="04A0"/>
       </w:tblPr>
       <w:tblGrid>
         <w:gridCol w:w="1105"/>
@@ -7819,7 +8206,7 @@
           <v:shape id="_x0000_i1042" type="#_x0000_t75" style="width:56.95pt;height:80.15pt" o:ole="">
             <v:imagedata r:id="rId47" o:title=""/>
           </v:shape>
-          <o:OLEObject Type="Embed" ProgID="Visio.Drawing.11" ShapeID="_x0000_i1042" DrawAspect="Content" ObjectID="_1440687797" r:id="rId48"/>
+          <o:OLEObject Type="Embed" ProgID="Visio.Drawing.11" ShapeID="_x0000_i1042" DrawAspect="Content" ObjectID="_1440688480" r:id="rId48"/>
         </w:object>
       </w:r>
     </w:p>
@@ -7847,7 +8234,15 @@
         <w:ind w:left="720"/>
       </w:pPr>
       <w:r>
-        <w:t>Soda:4 ,Jam:4</w:t>
+        <w:t>Soda</w:t>
+      </w:r>
+      <w:proofErr w:type="gramStart"/>
+      <w:r>
+        <w:t>:4</w:t>
+      </w:r>
+      <w:proofErr w:type="gramEnd"/>
+      <w:r>
+        <w:t xml:space="preserve"> ,Jam:4</w:t>
       </w:r>
     </w:p>
     <w:p>
@@ -7871,7 +8266,15 @@
         <w:sym w:font="Symbol" w:char="0062"/>
       </w:r>
       <w:r>
-        <w:t xml:space="preserve"> =” Milk, Jam” U null = “Milk,Jam”, Xuất kết quả: Milk:4 ,Jam:4</w:t>
+        <w:t xml:space="preserve"> =” Milk, Jam” U null = “Milk</w:t>
+      </w:r>
+      <w:proofErr w:type="gramStart"/>
+      <w:r>
+        <w:t>,Jam</w:t>
+      </w:r>
+      <w:proofErr w:type="gramEnd"/>
+      <w:r>
+        <w:t>”, Xuất kết quả: Milk:4 ,Jam:4</w:t>
       </w:r>
     </w:p>
     <w:p>
@@ -7893,7 +8296,15 @@
         <w:ind w:left="720"/>
       </w:pPr>
       <w:r>
-        <w:t xml:space="preserve">Fruit:3 </w:t>
+        <w:t>Fruit</w:t>
+      </w:r>
+      <w:proofErr w:type="gramStart"/>
+      <w:r>
+        <w:t>:3</w:t>
+      </w:r>
+      <w:proofErr w:type="gramEnd"/>
+      <w:r>
+        <w:t xml:space="preserve"> </w:t>
       </w:r>
     </w:p>
     <w:p>
@@ -7923,7 +8334,7 @@
         <w:tblStyle w:val="TableGrid"/>
         <w:tblW w:w="0" w:type="auto"/>
         <w:tblInd w:w="2070" w:type="dxa"/>
-        <w:tblLook w:val="04A0" w:firstRow="1" w:lastRow="0" w:firstColumn="1" w:lastColumn="0" w:noHBand="0" w:noVBand="1"/>
+        <w:tblLook w:val="04A0"/>
       </w:tblPr>
       <w:tblGrid>
         <w:gridCol w:w="1105"/>
@@ -7997,7 +8408,7 @@
           <v:shape id="_x0000_i1043" type="#_x0000_t75" style="width:56.95pt;height:80.15pt" o:ole="">
             <v:imagedata r:id="rId49" o:title=""/>
           </v:shape>
-          <o:OLEObject Type="Embed" ProgID="Visio.Drawing.11" ShapeID="_x0000_i1043" DrawAspect="Content" ObjectID="_1440687798" r:id="rId50"/>
+          <o:OLEObject Type="Embed" ProgID="Visio.Drawing.11" ShapeID="_x0000_i1043" DrawAspect="Content" ObjectID="_1440688481" r:id="rId50"/>
         </w:object>
       </w:r>
     </w:p>
@@ -8026,7 +8437,15 @@
       </w:pPr>
       <w:r>
         <w:lastRenderedPageBreak/>
-        <w:t>Milk:4,</w:t>
+        <w:t>Milk</w:t>
+      </w:r>
+      <w:proofErr w:type="gramStart"/>
+      <w:r>
+        <w:t>:4</w:t>
+      </w:r>
+      <w:proofErr w:type="gramEnd"/>
+      <w:r>
+        <w:t>,</w:t>
       </w:r>
       <w:r>
         <w:t xml:space="preserve"> </w:t>
@@ -8040,7 +8459,15 @@
         <w:ind w:left="720"/>
       </w:pPr>
       <w:r>
-        <w:t>Fruit:3, Milk:3 ,Jam:3</w:t>
+        <w:t>Fruit</w:t>
+      </w:r>
+      <w:proofErr w:type="gramStart"/>
+      <w:r>
+        <w:t>:3</w:t>
+      </w:r>
+      <w:proofErr w:type="gramEnd"/>
+      <w:r>
+        <w:t>, Milk:3 ,Jam:3</w:t>
       </w:r>
     </w:p>
     <w:p>
@@ -8056,7 +8483,15 @@
         <w:sym w:font="Symbol" w:char="0062"/>
       </w:r>
       <w:r>
-        <w:t xml:space="preserve"> =” Fruit, Jam” U null = “Fruit,Jam”, Xuất kết quả: Fruit:3 ,Jam:3</w:t>
+        <w:t xml:space="preserve"> =” Fruit, Jam” U null = “Fruit</w:t>
+      </w:r>
+      <w:proofErr w:type="gramStart"/>
+      <w:r>
+        <w:t>,Jam</w:t>
+      </w:r>
+      <w:proofErr w:type="gramEnd"/>
+      <w:r>
+        <w:t>”, Xuất kết quả: Fruit:3 ,Jam:3</w:t>
       </w:r>
     </w:p>
     <w:p>
@@ -8120,16 +8555,29 @@
         <w:ind w:left="720"/>
       </w:pPr>
       <w:r>
-        <w:t>Fruit:3 ,Jam:3</w:t>
-      </w:r>
-    </w:p>
-    <w:p>
-      <w:pPr>
-        <w:ind w:left="720"/>
-      </w:pPr>
-      <w:r>
-        <w:t>Jam:5</w:t>
-      </w:r>
+        <w:t>Fruit</w:t>
+      </w:r>
+      <w:proofErr w:type="gramStart"/>
+      <w:r>
+        <w:t>:3</w:t>
+      </w:r>
+      <w:proofErr w:type="gramEnd"/>
+      <w:r>
+        <w:t xml:space="preserve"> ,Jam:3</w:t>
+      </w:r>
+    </w:p>
+    <w:p>
+      <w:pPr>
+        <w:ind w:left="720"/>
+      </w:pPr>
+      <w:r>
+        <w:t>Jam</w:t>
+      </w:r>
+      <w:proofErr w:type="gramStart"/>
+      <w:r>
+        <w:t>:5</w:t>
+      </w:r>
+      <w:proofErr w:type="gramEnd"/>
     </w:p>
     <w:p>
       <w:pPr>
@@ -8152,8 +8600,13 @@
         <w:sym w:font="Symbol" w:char="0062"/>
       </w:r>
       <w:r>
-        <w:t xml:space="preserve"> =” Soda” U null = “Soda”, Xuất kết quả: Soda:6</w:t>
-      </w:r>
+        <w:t xml:space="preserve"> =” Soda” U null = “Soda”, Xuất kết quả: Soda</w:t>
+      </w:r>
+      <w:proofErr w:type="gramStart"/>
+      <w:r>
+        <w:t>:6</w:t>
+      </w:r>
+      <w:proofErr w:type="gramEnd"/>
     </w:p>
     <w:p>
       <w:pPr>
@@ -8168,16 +8621,29 @@
         <w:ind w:left="720"/>
       </w:pPr>
       <w:r>
-        <w:t>Fruit:4, Milk:4</w:t>
-      </w:r>
-    </w:p>
-    <w:p>
-      <w:pPr>
-        <w:ind w:left="720"/>
-      </w:pPr>
-      <w:r>
-        <w:t>Milk:1</w:t>
-      </w:r>
+        <w:t>Fruit</w:t>
+      </w:r>
+      <w:proofErr w:type="gramStart"/>
+      <w:r>
+        <w:t>:4</w:t>
+      </w:r>
+      <w:proofErr w:type="gramEnd"/>
+      <w:r>
+        <w:t>, Milk:4</w:t>
+      </w:r>
+    </w:p>
+    <w:p>
+      <w:pPr>
+        <w:ind w:left="720"/>
+      </w:pPr>
+      <w:r>
+        <w:t>Milk</w:t>
+      </w:r>
+      <w:proofErr w:type="gramStart"/>
+      <w:r>
+        <w:t>:1</w:t>
+      </w:r>
+      <w:proofErr w:type="gramEnd"/>
     </w:p>
     <w:p>
       <w:pPr>
@@ -8211,7 +8677,7 @@
         <w:tblStyle w:val="TableGrid"/>
         <w:tblW w:w="0" w:type="auto"/>
         <w:tblInd w:w="2070" w:type="dxa"/>
-        <w:tblLook w:val="04A0" w:firstRow="1" w:lastRow="0" w:firstColumn="1" w:lastColumn="0" w:noHBand="0" w:noVBand="1"/>
+        <w:tblLook w:val="04A0"/>
       </w:tblPr>
       <w:tblGrid>
         <w:gridCol w:w="1105"/>
@@ -8300,7 +8766,7 @@
           <v:shape id="_x0000_i1044" type="#_x0000_t75" style="width:58.25pt;height:112.7pt" o:ole="">
             <v:imagedata r:id="rId51" o:title=""/>
           </v:shape>
-          <o:OLEObject Type="Embed" ProgID="Visio.Drawing.11" ShapeID="_x0000_i1044" DrawAspect="Content" ObjectID="_1440687799" r:id="rId52"/>
+          <o:OLEObject Type="Embed" ProgID="Visio.Drawing.11" ShapeID="_x0000_i1044" DrawAspect="Content" ObjectID="_1440688482" r:id="rId52"/>
         </w:object>
       </w:r>
     </w:p>
@@ -8328,32 +8794,55 @@
         <w:ind w:left="720"/>
       </w:pPr>
       <w:r>
+        <w:t>Soda</w:t>
+      </w:r>
+      <w:proofErr w:type="gramStart"/>
+      <w:r>
+        <w:t>:6</w:t>
+      </w:r>
+      <w:proofErr w:type="gramEnd"/>
+    </w:p>
+    <w:p>
+      <w:pPr>
+        <w:ind w:left="720"/>
+      </w:pPr>
+      <w:r>
         <w:lastRenderedPageBreak/>
-        <w:t>Soda:6</w:t>
-      </w:r>
-    </w:p>
-    <w:p>
-      <w:pPr>
-        <w:ind w:left="720"/>
-      </w:pPr>
-      <w:r>
-        <w:t>Milk:5,Soda:5</w:t>
-      </w:r>
-    </w:p>
-    <w:p>
-      <w:pPr>
-        <w:ind w:left="720"/>
-      </w:pPr>
-      <w:r>
-        <w:t>Fruit:4,Soda:4</w:t>
-      </w:r>
-    </w:p>
-    <w:p>
-      <w:pPr>
-        <w:ind w:left="720"/>
-      </w:pPr>
-      <w:r>
-        <w:t>Fruit:4, Milk:4,Soda:4</w:t>
+        <w:t>Milk</w:t>
+      </w:r>
+      <w:proofErr w:type="gramStart"/>
+      <w:r>
+        <w:t>:5,Soda:5</w:t>
+      </w:r>
+      <w:proofErr w:type="gramEnd"/>
+    </w:p>
+    <w:p>
+      <w:pPr>
+        <w:ind w:left="720"/>
+      </w:pPr>
+      <w:r>
+        <w:t>Fruit</w:t>
+      </w:r>
+      <w:proofErr w:type="gramStart"/>
+      <w:r>
+        <w:t>:4,Soda:4</w:t>
+      </w:r>
+      <w:proofErr w:type="gramEnd"/>
+    </w:p>
+    <w:p>
+      <w:pPr>
+        <w:ind w:left="720"/>
+      </w:pPr>
+      <w:r>
+        <w:t>Fruit</w:t>
+      </w:r>
+      <w:proofErr w:type="gramStart"/>
+      <w:r>
+        <w:t>:4</w:t>
+      </w:r>
+      <w:proofErr w:type="gramEnd"/>
+      <w:r>
+        <w:t>, Milk:4,Soda:4</w:t>
       </w:r>
     </w:p>
     <w:p>
@@ -8382,8 +8871,13 @@
         <w:sym w:font="Symbol" w:char="0062"/>
       </w:r>
       <w:r>
-        <w:t xml:space="preserve"> =” Milk” U null = “Milk”, Xuất kết quả: Milk:6</w:t>
-      </w:r>
+        <w:t xml:space="preserve"> =” Milk” U null = “Milk”, Xuất kết quả: Milk</w:t>
+      </w:r>
+      <w:proofErr w:type="gramStart"/>
+      <w:r>
+        <w:t>:6</w:t>
+      </w:r>
+      <w:proofErr w:type="gramEnd"/>
     </w:p>
     <w:p>
       <w:pPr>
@@ -8404,8 +8898,13 @@
         <w:ind w:left="720"/>
       </w:pPr>
       <w:r>
-        <w:t>Fruit:5</w:t>
-      </w:r>
+        <w:t>Fruit</w:t>
+      </w:r>
+      <w:proofErr w:type="gramStart"/>
+      <w:r>
+        <w:t>:5</w:t>
+      </w:r>
+      <w:proofErr w:type="gramEnd"/>
     </w:p>
     <w:p>
       <w:pPr>
@@ -8439,7 +8938,7 @@
         <w:tblStyle w:val="TableGrid"/>
         <w:tblW w:w="0" w:type="auto"/>
         <w:tblInd w:w="2070" w:type="dxa"/>
-        <w:tblLook w:val="04A0" w:firstRow="1" w:lastRow="0" w:firstColumn="1" w:lastColumn="0" w:noHBand="0" w:noVBand="1"/>
+        <w:tblLook w:val="04A0"/>
       </w:tblPr>
       <w:tblGrid>
         <w:gridCol w:w="1105"/>
@@ -8501,7 +9000,7 @@
           <v:shape id="_x0000_i1045" type="#_x0000_t75" style="width:56.95pt;height:80.15pt" o:ole="">
             <v:imagedata r:id="rId53" o:title=""/>
           </v:shape>
-          <o:OLEObject Type="Embed" ProgID="Visio.Drawing.11" ShapeID="_x0000_i1045" DrawAspect="Content" ObjectID="_1440687800" r:id="rId54"/>
+          <o:OLEObject Type="Embed" ProgID="Visio.Drawing.11" ShapeID="_x0000_i1045" DrawAspect="Content" ObjectID="_1440688483" r:id="rId54"/>
         </w:object>
       </w:r>
     </w:p>
@@ -8550,8 +9049,13 @@
         <w:t xml:space="preserve"> </w:t>
       </w:r>
       <w:r>
-        <w:t>Milk:5</w:t>
-      </w:r>
+        <w:t>Milk</w:t>
+      </w:r>
+      <w:proofErr w:type="gramStart"/>
+      <w:r>
+        <w:t>:5</w:t>
+      </w:r>
+      <w:proofErr w:type="gramEnd"/>
     </w:p>
     <w:p>
       <w:pPr>
@@ -8635,20 +9139,30 @@
         <w:ind w:left="720"/>
       </w:pPr>
       <w:r>
+        <w:t>Fruit:</w:t>
+      </w:r>
+      <w:r>
+        <w:t xml:space="preserve"> </w:t>
+      </w:r>
+      <w:r>
+        <w:t>6</w:t>
+      </w:r>
+    </w:p>
+    <w:p>
+      <w:proofErr w:type="gramStart"/>
+      <w:r>
         <w:lastRenderedPageBreak/>
-        <w:t>Fruit:</w:t>
-      </w:r>
+        <w:t>Cho nhận xét về thứ tự phát sinh các tập phổ biến của thuật toán Apriori và FP-Growth.</w:t>
+      </w:r>
+      <w:proofErr w:type="gramEnd"/>
       <w:r>
         <w:t xml:space="preserve"> </w:t>
       </w:r>
-      <w:r>
-        <w:t>6</w:t>
-      </w:r>
-    </w:p>
-    <w:p>
-      <w:r>
-        <w:t>Cho nhận xét về thứ tự phát sinh các tập phổ biến của thuật toán Apriori và FP-Growth. Kết quả cuối cùng của chúng có giống nhau không?</w:t>
-      </w:r>
+      <w:proofErr w:type="gramStart"/>
+      <w:r>
+        <w:t>Kết quả cuối cùng của chúng có giống nhau không?</w:t>
+      </w:r>
+      <w:proofErr w:type="gramEnd"/>
     </w:p>
     <w:p>
       <w:r>
@@ -8662,19 +9176,34 @@
       <w:r>
         <w:t xml:space="preserve">p </w:t>
       </w:r>
-      <w:r>
-        <w:t>Large k-item với k tăng dần.</w:t>
+      <w:proofErr w:type="gramStart"/>
+      <w:r>
+        <w:t>Large</w:t>
+      </w:r>
+      <w:proofErr w:type="gramEnd"/>
+      <w:r>
+        <w:t xml:space="preserve"> k-item với k tăng dần.</w:t>
       </w:r>
     </w:p>
     <w:p>
       <w:r>
         <w:t>FP- tree: sử dụng phép chiếu từ dưới lên trên để khai thác tập phổ biến</w:t>
       </w:r>
-    </w:p>
-    <w:p>
+      <w:r>
+        <w:t xml:space="preserve">. </w:t>
+      </w:r>
+      <w:proofErr w:type="gramStart"/>
+      <w:r>
+        <w:t>Tại mỗi node trong cây, thực hiện phát sinh tất cả các tập phổ biến mà node đó thể có, sau đó mối xét các node khác, cho đến hết cây.</w:t>
+      </w:r>
+      <w:proofErr w:type="gramEnd"/>
+    </w:p>
+    <w:p>
+      <w:proofErr w:type="gramStart"/>
       <w:r>
         <w:t>Kết quả cuối cùng của chúng giống nhau.</w:t>
       </w:r>
+      <w:proofErr w:type="gramEnd"/>
     </w:p>
     <w:p>
       <w:r>
@@ -8772,9 +9301,11 @@
         <w:ind w:left="720"/>
         <w:jc w:val="both"/>
       </w:pPr>
+      <w:proofErr w:type="gramStart"/>
       <w:r>
         <w:t>Trong đó supp(X U Y) là độ phổ biến của X và Y trong cùng một giao dịch.</w:t>
       </w:r>
+      <w:proofErr w:type="gramEnd"/>
     </w:p>
     <w:p>
       <w:pPr>
@@ -8860,13 +9391,21 @@
         <w:sym w:font="Wingdings" w:char="F0E0"/>
       </w:r>
       <w:r>
-        <w:t xml:space="preserve"> Y</w:t>
-      </w:r>
-      <w:r>
         <w:t xml:space="preserve"> </w:t>
       </w:r>
-      <w:r>
-        <w:t xml:space="preserve"> bằng 0, ngược lại nếu Y xuất hiện trong mọi dòng dữ</w:t>
+      <w:proofErr w:type="gramStart"/>
+      <w:r>
+        <w:t>Y</w:t>
+      </w:r>
+      <w:r>
+        <w:t xml:space="preserve"> </w:t>
+      </w:r>
+      <w:r>
+        <w:t xml:space="preserve"> bằng</w:t>
+      </w:r>
+      <w:proofErr w:type="gramEnd"/>
+      <w:r>
+        <w:t xml:space="preserve"> 0, ngược lại nếu Y xuất hiện trong mọi dòng dữ</w:t>
       </w:r>
       <w:r>
         <w:t xml:space="preserve"> </w:t>
@@ -8928,7 +9467,15 @@
         <w:t>Đ</w:t>
       </w:r>
       <w:r>
-        <w:t>ộ đo này dùng  để  đánh giá mối quan hệ</w:t>
+        <w:t xml:space="preserve">ộ đo này </w:t>
+      </w:r>
+      <w:proofErr w:type="gramStart"/>
+      <w:r>
+        <w:t>dùng  để</w:t>
+      </w:r>
+      <w:proofErr w:type="gramEnd"/>
+      <w:r>
+        <w:t xml:space="preserve">  đánh giá mối quan hệ</w:t>
       </w:r>
       <w:r>
         <w:t xml:space="preserve"> </w:t>
@@ -8940,7 +9487,13 @@
         <w:t xml:space="preserve"> và</w:t>
       </w:r>
       <w:r>
-        <w:t xml:space="preserve"> Ytrong luậ</w:t>
+        <w:t xml:space="preserve"> Y</w:t>
+      </w:r>
+      <w:r>
+        <w:t xml:space="preserve"> </w:t>
+      </w:r>
+      <w:r>
+        <w:t>trong luậ</w:t>
       </w:r>
       <w:r>
         <w:t xml:space="preserve">t  X </w:t>
@@ -9005,18 +9558,22 @@
         <w:ind w:left="720"/>
         <w:jc w:val="both"/>
       </w:pPr>
+      <w:proofErr w:type="gramStart"/>
       <w:r>
         <w:t>Trong đó supp(X U Y) là độ phổ biến của X và Y trong cùng một giao dịch.</w:t>
       </w:r>
+      <w:proofErr w:type="gramEnd"/>
     </w:p>
     <w:p>
       <w:pPr>
         <w:ind w:left="720"/>
         <w:jc w:val="both"/>
       </w:pPr>
+      <w:proofErr w:type="gramStart"/>
       <w:r>
         <w:t>Supp(X) là độ phổ biến của X, và supp(Y) là độ phổ biến của Y.</w:t>
       </w:r>
+      <w:proofErr w:type="gramEnd"/>
     </w:p>
     <w:p>
       <w:pPr>
@@ -9409,7 +9966,11 @@
         <w:t xml:space="preserve"> X))</w:t>
       </w:r>
       <w:r>
-        <w:t>. Giá trị</w:t>
+        <w:t xml:space="preserve">. </w:t>
+      </w:r>
+      <w:proofErr w:type="gramStart"/>
+      <w:r>
+        <w:t>Giá trị</w:t>
       </w:r>
       <w:r>
         <w:t xml:space="preserve"> </w:t>
@@ -9433,11 +9994,7 @@
         <w:t>)</w:t>
       </w:r>
       <w:r>
-        <w:t xml:space="preserve">, các luật </w:t>
-      </w:r>
-      <w:r>
-        <w:lastRenderedPageBreak/>
-        <w:t>kết hợp có Conviction</w:t>
+        <w:t>, các luật kết hợp có Conviction</w:t>
       </w:r>
       <w:r>
         <w:t xml:space="preserve"> </w:t>
@@ -9463,6 +10020,7 @@
       <w:r>
         <w:t>bằng 1.</w:t>
       </w:r>
+      <w:proofErr w:type="gramEnd"/>
     </w:p>
     <w:p/>
     <w:p>
@@ -9501,7 +10059,15 @@
         <w:sym w:font="Wingdings" w:char="F0E0"/>
       </w:r>
       <w:r>
-        <w:t xml:space="preserve"> Y) = P(X U Y) – P(X)P(Y)</w:t>
+        <w:t xml:space="preserve"> Y) = P(X U Y) – P(X</w:t>
+      </w:r>
+      <w:proofErr w:type="gramStart"/>
+      <w:r>
+        <w:t>)P</w:t>
+      </w:r>
+      <w:proofErr w:type="gramEnd"/>
+      <w:r>
+        <w:t>(Y)</w:t>
       </w:r>
       <w:r>
         <w:t xml:space="preserve"> = Supp(X </w:t>
@@ -9518,18 +10084,22 @@
         <w:ind w:left="720"/>
         <w:jc w:val="both"/>
       </w:pPr>
+      <w:proofErr w:type="gramStart"/>
       <w:r>
         <w:t>Trong đó supp(X U Y) là độ phổ biến của X và Y trong cùng một giao dịch.</w:t>
       </w:r>
+      <w:proofErr w:type="gramEnd"/>
     </w:p>
     <w:p>
       <w:pPr>
         <w:ind w:left="720"/>
         <w:jc w:val="both"/>
       </w:pPr>
+      <w:proofErr w:type="gramStart"/>
       <w:r>
         <w:t>Supp(X) là độ phổ biến của X, và supp(Y) là độ phổ biến của Y.</w:t>
       </w:r>
+      <w:proofErr w:type="gramEnd"/>
     </w:p>
     <w:p>
       <w:pPr>
@@ -9621,8 +10191,13 @@
         <w:jc w:val="both"/>
       </w:pPr>
       <w:r>
-        <w:t>Ghi chú: Supp(X) = Count(X)/|D|. Trong đó Count(X) là số lượng các giá trị chứa X trong tổng số bộ giá trị |D|.</w:t>
-      </w:r>
+        <w:t xml:space="preserve">Ghi chú: Supp(X) = Count(X)/|D|. </w:t>
+      </w:r>
+      <w:proofErr w:type="gramStart"/>
+      <w:r>
+        <w:t>Trong đó Count(X) là số lượng các giá trị chứa X trong tổng số bộ giá trị |D|.</w:t>
+      </w:r>
+      <w:proofErr w:type="gramEnd"/>
       <w:r>
         <w:br w:type="page"/>
       </w:r>
@@ -9642,19 +10217,24 @@
       <w:r>
         <w:t xml:space="preserve">công </w:t>
       </w:r>
-      <w:r>
-        <w:t>thức  nói  trên để tính độ đo lift, conviction và leverage cho các luật kết hợp ở bài tập 1.</w:t>
+      <w:proofErr w:type="gramStart"/>
+      <w:r>
+        <w:t>thức  nói</w:t>
+      </w:r>
+      <w:proofErr w:type="gramEnd"/>
+      <w:r>
+        <w:t xml:space="preserve">  trên để tính độ đo lift, conviction và leverage cho các luật kết hợp ở bài tập 1.</w:t>
       </w:r>
     </w:p>
     <w:tbl>
       <w:tblPr>
         <w:tblStyle w:val="TableGrid"/>
         <w:tblW w:w="0" w:type="auto"/>
-        <w:tblLook w:val="04A0" w:firstRow="1" w:lastRow="0" w:firstColumn="1" w:lastColumn="0" w:noHBand="0" w:noVBand="1"/>
+        <w:tblLook w:val="04A0"/>
       </w:tblPr>
       <w:tblGrid>
-        <w:gridCol w:w="1286"/>
-        <w:gridCol w:w="1041"/>
+        <w:gridCol w:w="1463"/>
+        <w:gridCol w:w="1090"/>
         <w:gridCol w:w="1071"/>
         <w:gridCol w:w="1071"/>
         <w:gridCol w:w="1359"/>
@@ -11401,7 +11981,6 @@
           </w:tcPr>
           <w:p>
             <w:r>
-              <w:lastRenderedPageBreak/>
               <w:t xml:space="preserve">Chips, Milk </w:t>
             </w:r>
             <w:r>
@@ -11669,6 +12248,7 @@
               <w:t xml:space="preserve">Chips, Jam </w:t>
             </w:r>
             <w:r>
+              <w:lastRenderedPageBreak/>
               <w:sym w:font="Wingdings" w:char="F0E0"/>
             </w:r>
             <w:r>
@@ -11682,6 +12262,7 @@
           </w:tcPr>
           <w:p>
             <w:r>
+              <w:lastRenderedPageBreak/>
               <w:t>0.375</w:t>
             </w:r>
           </w:p>
@@ -11755,6 +12336,7 @@
           </w:tcPr>
           <w:p>
             <w:r>
+              <w:lastRenderedPageBreak/>
               <w:t xml:space="preserve">Bread, Soda </w:t>
             </w:r>
             <w:r>
@@ -12554,14 +13136,14 @@
       <w:tblPr>
         <w:tblStyle w:val="TableGrid"/>
         <w:tblW w:w="5000" w:type="pct"/>
-        <w:tblLook w:val="04A0" w:firstRow="1" w:lastRow="0" w:firstColumn="1" w:lastColumn="0" w:noHBand="0" w:noVBand="1"/>
+        <w:tblLook w:val="04A0"/>
       </w:tblPr>
       <w:tblGrid>
-        <w:gridCol w:w="3440"/>
-        <w:gridCol w:w="1664"/>
-        <w:gridCol w:w="824"/>
-        <w:gridCol w:w="1625"/>
-        <w:gridCol w:w="1464"/>
+        <w:gridCol w:w="3526"/>
+        <w:gridCol w:w="1705"/>
+        <w:gridCol w:w="845"/>
+        <w:gridCol w:w="1666"/>
+        <w:gridCol w:w="1501"/>
       </w:tblGrid>
       <w:tr>
         <w:tc>
@@ -13128,7 +13710,6 @@
           </w:tcPr>
           <w:p>
             <w:r>
-              <w:lastRenderedPageBreak/>
               <w:t>0.19</w:t>
             </w:r>
             <w:r>
@@ -13144,7 +13725,6 @@
           </w:tcPr>
           <w:p>
             <w:r>
-              <w:lastRenderedPageBreak/>
               <w:t xml:space="preserve">Jam </w:t>
             </w:r>
             <w:r>
@@ -13686,6 +14266,7 @@
           </w:tcPr>
           <w:p>
             <w:r>
+              <w:lastRenderedPageBreak/>
               <w:t xml:space="preserve">Chips, Jam </w:t>
             </w:r>
             <w:r>
@@ -14544,7 +15125,15 @@
         <w:ind w:left="360"/>
       </w:pPr>
       <w:r>
-        <w:t xml:space="preserve">Nhận xét: Qua đối chiếu kết quả giữa tính tay và bằng weka là tương đương nhau, riêng độ đo leverage weka làm tròn 2 chữ số, riêng độ đo conviction tính tay thì lại mẫu bằng 0 </w:t>
+        <w:t xml:space="preserve">Nhận xét: Qua đối chiếu kết quả giữa tính </w:t>
+      </w:r>
+      <w:proofErr w:type="gramStart"/>
+      <w:r>
+        <w:t>tay</w:t>
+      </w:r>
+      <w:proofErr w:type="gramEnd"/>
+      <w:r>
+        <w:t xml:space="preserve"> và bằng weka là tương đương nhau, riêng độ đo leverage weka làm tròn 2 chữ số, riêng độ đo conviction tính tay thì lại mẫu bằng 0 </w:t>
       </w:r>
       <w:r>
         <w:sym w:font="Wingdings" w:char="F0E0"/>
@@ -14559,7 +15148,7 @@
     <w:sectPr>
       <w:footerReference w:type="default" r:id="rId55"/>
       <w:pgSz w:w="11907" w:h="16839" w:code="9"/>
-      <w:pgMar w:top="1440" w:right="1440" w:bottom="1440" w:left="1440" w:header="720" w:footer="720" w:gutter="0"/>
+      <w:pgMar w:top="1440" w:right="1440" w:bottom="810" w:left="1440" w:header="720" w:footer="720" w:gutter="0"/>
       <w:pgBorders w:display="firstPage" w:offsetFrom="page">
         <w:top w:val="single" w:sz="4" w:space="24" w:color="auto"/>
         <w:left w:val="single" w:sz="4" w:space="24" w:color="auto"/>
@@ -14575,7 +15164,7 @@
 </file>
 
 <file path=word/endnotes.xml><?xml version="1.0" encoding="utf-8"?>
-<w:endnotes xmlns:wpc="http://schemas.microsoft.com/office/word/2010/wordprocessingCanvas" xmlns:mc="http://schemas.openxmlformats.org/markup-compatibility/2006" xmlns:o="urn:schemas-microsoft-com:office:office" xmlns:r="http://schemas.openxmlformats.org/officeDocument/2006/relationships" xmlns:m="http://schemas.openxmlformats.org/officeDocument/2006/math" xmlns:v="urn:schemas-microsoft-com:vml" xmlns:wp14="http://schemas.microsoft.com/office/word/2010/wordprocessingDrawing" xmlns:wp="http://schemas.openxmlformats.org/drawingml/2006/wordprocessingDrawing" xmlns:w10="urn:schemas-microsoft-com:office:word" xmlns:w="http://schemas.openxmlformats.org/wordprocessingml/2006/main" xmlns:w14="http://schemas.microsoft.com/office/word/2010/wordml" xmlns:w15="http://schemas.microsoft.com/office/word/2012/wordml" xmlns:wpg="http://schemas.microsoft.com/office/word/2010/wordprocessingGroup" xmlns:wpi="http://schemas.microsoft.com/office/word/2010/wordprocessingInk" xmlns:wne="http://schemas.microsoft.com/office/word/2006/wordml" xmlns:wps="http://schemas.microsoft.com/office/word/2010/wordprocessingShape" mc:Ignorable="w14 w15 wp14">
+<w:endnotes xmlns:ve="http://schemas.openxmlformats.org/markup-compatibility/2006" xmlns:o="urn:schemas-microsoft-com:office:office" xmlns:r="http://schemas.openxmlformats.org/officeDocument/2006/relationships" xmlns:m="http://schemas.openxmlformats.org/officeDocument/2006/math" xmlns:v="urn:schemas-microsoft-com:vml" xmlns:wp="http://schemas.openxmlformats.org/drawingml/2006/wordprocessingDrawing" xmlns:w10="urn:schemas-microsoft-com:office:word" xmlns:w="http://schemas.openxmlformats.org/wordprocessingml/2006/main" xmlns:wne="http://schemas.microsoft.com/office/word/2006/wordml">
   <w:endnote w:type="separator" w:id="-1">
     <w:p>
       <w:pPr>
@@ -14600,7 +15189,7 @@
 </file>
 
 <file path=word/footer1.xml><?xml version="1.0" encoding="utf-8"?>
-<w:ftr xmlns:wpc="http://schemas.microsoft.com/office/word/2010/wordprocessingCanvas" xmlns:mc="http://schemas.openxmlformats.org/markup-compatibility/2006" xmlns:o="urn:schemas-microsoft-com:office:office" xmlns:r="http://schemas.openxmlformats.org/officeDocument/2006/relationships" xmlns:m="http://schemas.openxmlformats.org/officeDocument/2006/math" xmlns:v="urn:schemas-microsoft-com:vml" xmlns:wp14="http://schemas.microsoft.com/office/word/2010/wordprocessingDrawing" xmlns:wp="http://schemas.openxmlformats.org/drawingml/2006/wordprocessingDrawing" xmlns:w10="urn:schemas-microsoft-com:office:word" xmlns:w="http://schemas.openxmlformats.org/wordprocessingml/2006/main" xmlns:w14="http://schemas.microsoft.com/office/word/2010/wordml" xmlns:w15="http://schemas.microsoft.com/office/word/2012/wordml" xmlns:wpg="http://schemas.microsoft.com/office/word/2010/wordprocessingGroup" xmlns:wpi="http://schemas.microsoft.com/office/word/2010/wordprocessingInk" xmlns:wne="http://schemas.microsoft.com/office/word/2006/wordml" xmlns:wps="http://schemas.microsoft.com/office/word/2010/wordprocessingShape" mc:Ignorable="w14 w15 wp14">
+<w:ftr xmlns:ve="http://schemas.openxmlformats.org/markup-compatibility/2006" xmlns:o="urn:schemas-microsoft-com:office:office" xmlns:r="http://schemas.openxmlformats.org/officeDocument/2006/relationships" xmlns:m="http://schemas.openxmlformats.org/officeDocument/2006/math" xmlns:v="urn:schemas-microsoft-com:vml" xmlns:wp="http://schemas.openxmlformats.org/drawingml/2006/wordprocessingDrawing" xmlns:w10="urn:schemas-microsoft-com:office:word" xmlns:w="http://schemas.openxmlformats.org/wordprocessingml/2006/main" xmlns:wne="http://schemas.microsoft.com/office/word/2006/wordml">
   <w:sdt>
     <w:sdtPr>
       <w:id w:val="-2123379005"/>
@@ -14678,7 +15267,7 @@
 </file>
 
 <file path=word/footnotes.xml><?xml version="1.0" encoding="utf-8"?>
-<w:footnotes xmlns:wpc="http://schemas.microsoft.com/office/word/2010/wordprocessingCanvas" xmlns:mc="http://schemas.openxmlformats.org/markup-compatibility/2006" xmlns:o="urn:schemas-microsoft-com:office:office" xmlns:r="http://schemas.openxmlformats.org/officeDocument/2006/relationships" xmlns:m="http://schemas.openxmlformats.org/officeDocument/2006/math" xmlns:v="urn:schemas-microsoft-com:vml" xmlns:wp14="http://schemas.microsoft.com/office/word/2010/wordprocessingDrawing" xmlns:wp="http://schemas.openxmlformats.org/drawingml/2006/wordprocessingDrawing" xmlns:w10="urn:schemas-microsoft-com:office:word" xmlns:w="http://schemas.openxmlformats.org/wordprocessingml/2006/main" xmlns:w14="http://schemas.microsoft.com/office/word/2010/wordml" xmlns:w15="http://schemas.microsoft.com/office/word/2012/wordml" xmlns:wpg="http://schemas.microsoft.com/office/word/2010/wordprocessingGroup" xmlns:wpi="http://schemas.microsoft.com/office/word/2010/wordprocessingInk" xmlns:wne="http://schemas.microsoft.com/office/word/2006/wordml" xmlns:wps="http://schemas.microsoft.com/office/word/2010/wordprocessingShape" mc:Ignorable="w14 w15 wp14">
+<w:footnotes xmlns:ve="http://schemas.openxmlformats.org/markup-compatibility/2006" xmlns:o="urn:schemas-microsoft-com:office:office" xmlns:r="http://schemas.openxmlformats.org/officeDocument/2006/relationships" xmlns:m="http://schemas.openxmlformats.org/officeDocument/2006/math" xmlns:v="urn:schemas-microsoft-com:vml" xmlns:wp="http://schemas.openxmlformats.org/drawingml/2006/wordprocessingDrawing" xmlns:w10="urn:schemas-microsoft-com:office:word" xmlns:w="http://schemas.openxmlformats.org/wordprocessingml/2006/main" xmlns:wne="http://schemas.microsoft.com/office/word/2006/wordml">
   <w:footnote w:type="separator" w:id="-1">
     <w:p>
       <w:pPr>
@@ -14703,7 +15292,7 @@
 </file>
 
 <file path=word/numbering.xml><?xml version="1.0" encoding="utf-8"?>
-<w:numbering xmlns:wpc="http://schemas.microsoft.com/office/word/2010/wordprocessingCanvas" xmlns:mc="http://schemas.openxmlformats.org/markup-compatibility/2006" xmlns:o="urn:schemas-microsoft-com:office:office" xmlns:r="http://schemas.openxmlformats.org/officeDocument/2006/relationships" xmlns:m="http://schemas.openxmlformats.org/officeDocument/2006/math" xmlns:v="urn:schemas-microsoft-com:vml" xmlns:wp14="http://schemas.microsoft.com/office/word/2010/wordprocessingDrawing" xmlns:wp="http://schemas.openxmlformats.org/drawingml/2006/wordprocessingDrawing" xmlns:w10="urn:schemas-microsoft-com:office:word" xmlns:w="http://schemas.openxmlformats.org/wordprocessingml/2006/main" xmlns:w14="http://schemas.microsoft.com/office/word/2010/wordml" xmlns:w15="http://schemas.microsoft.com/office/word/2012/wordml" xmlns:wpg="http://schemas.microsoft.com/office/word/2010/wordprocessingGroup" xmlns:wpi="http://schemas.microsoft.com/office/word/2010/wordprocessingInk" xmlns:wne="http://schemas.microsoft.com/office/word/2006/wordml" xmlns:wps="http://schemas.microsoft.com/office/word/2010/wordprocessingShape" mc:Ignorable="w14 w15 wp14">
+<w:numbering xmlns:ve="http://schemas.openxmlformats.org/markup-compatibility/2006" xmlns:o="urn:schemas-microsoft-com:office:office" xmlns:r="http://schemas.openxmlformats.org/officeDocument/2006/relationships" xmlns:m="http://schemas.openxmlformats.org/officeDocument/2006/math" xmlns:v="urn:schemas-microsoft-com:vml" xmlns:wp="http://schemas.openxmlformats.org/drawingml/2006/wordprocessingDrawing" xmlns:w10="urn:schemas-microsoft-com:office:word" xmlns:w="http://schemas.openxmlformats.org/wordprocessingml/2006/main" xmlns:wne="http://schemas.microsoft.com/office/word/2006/wordml">
   <w:abstractNum w:abstractNumId="0">
     <w:nsid w:val="0F5D1146"/>
     <w:multiLevelType w:val="hybridMultilevel"/>
@@ -15724,7 +16313,7 @@
 </file>
 
 <file path=word/styles.xml><?xml version="1.0" encoding="utf-8"?>
-<w:styles xmlns:mc="http://schemas.openxmlformats.org/markup-compatibility/2006" xmlns:r="http://schemas.openxmlformats.org/officeDocument/2006/relationships" xmlns:w="http://schemas.openxmlformats.org/wordprocessingml/2006/main" xmlns:w14="http://schemas.microsoft.com/office/word/2010/wordml" xmlns:w15="http://schemas.microsoft.com/office/word/2012/wordml" mc:Ignorable="w14 w15">
+<w:styles xmlns:r="http://schemas.openxmlformats.org/officeDocument/2006/relationships" xmlns:w="http://schemas.openxmlformats.org/wordprocessingml/2006/main">
   <w:docDefaults>
     <w:rPrDefault>
       <w:rPr>
@@ -15740,382 +16329,149 @@
       </w:pPr>
     </w:pPrDefault>
   </w:docDefaults>
-  <w:latentStyles w:defLockedState="0" w:defUIPriority="99" w:defSemiHidden="0" w:defUnhideWhenUsed="0" w:defQFormat="0" w:count="371">
-    <w:lsdException w:name="Normal" w:uiPriority="0" w:qFormat="1"/>
-    <w:lsdException w:name="heading 1" w:uiPriority="9" w:qFormat="1"/>
-    <w:lsdException w:name="heading 2" w:semiHidden="1" w:uiPriority="9" w:unhideWhenUsed="1" w:qFormat="1"/>
-    <w:lsdException w:name="heading 3" w:semiHidden="1" w:uiPriority="9" w:unhideWhenUsed="1" w:qFormat="1"/>
-    <w:lsdException w:name="heading 4" w:semiHidden="1" w:uiPriority="9" w:unhideWhenUsed="1" w:qFormat="1"/>
-    <w:lsdException w:name="heading 5" w:semiHidden="1" w:uiPriority="9" w:unhideWhenUsed="1" w:qFormat="1"/>
-    <w:lsdException w:name="heading 6" w:semiHidden="1" w:uiPriority="9" w:unhideWhenUsed="1" w:qFormat="1"/>
-    <w:lsdException w:name="heading 7" w:semiHidden="1" w:uiPriority="9" w:unhideWhenUsed="1" w:qFormat="1"/>
-    <w:lsdException w:name="heading 8" w:semiHidden="1" w:uiPriority="9" w:unhideWhenUsed="1" w:qFormat="1"/>
-    <w:lsdException w:name="heading 9" w:semiHidden="1" w:uiPriority="9" w:unhideWhenUsed="1" w:qFormat="1"/>
-    <w:lsdException w:name="index 1" w:semiHidden="1" w:unhideWhenUsed="1"/>
-    <w:lsdException w:name="index 2" w:semiHidden="1" w:unhideWhenUsed="1"/>
-    <w:lsdException w:name="index 3" w:semiHidden="1" w:unhideWhenUsed="1"/>
-    <w:lsdException w:name="index 4" w:semiHidden="1" w:unhideWhenUsed="1"/>
-    <w:lsdException w:name="index 5" w:semiHidden="1" w:unhideWhenUsed="1"/>
-    <w:lsdException w:name="index 6" w:semiHidden="1" w:unhideWhenUsed="1"/>
-    <w:lsdException w:name="index 7" w:semiHidden="1" w:unhideWhenUsed="1"/>
-    <w:lsdException w:name="index 8" w:semiHidden="1" w:unhideWhenUsed="1"/>
-    <w:lsdException w:name="index 9" w:semiHidden="1" w:unhideWhenUsed="1"/>
-    <w:lsdException w:name="toc 1" w:semiHidden="1" w:uiPriority="39" w:unhideWhenUsed="1"/>
-    <w:lsdException w:name="toc 2" w:semiHidden="1" w:uiPriority="39" w:unhideWhenUsed="1"/>
-    <w:lsdException w:name="toc 3" w:semiHidden="1" w:uiPriority="39" w:unhideWhenUsed="1"/>
-    <w:lsdException w:name="toc 4" w:semiHidden="1" w:uiPriority="39" w:unhideWhenUsed="1"/>
-    <w:lsdException w:name="toc 5" w:semiHidden="1" w:uiPriority="39" w:unhideWhenUsed="1"/>
-    <w:lsdException w:name="toc 6" w:semiHidden="1" w:uiPriority="39" w:unhideWhenUsed="1"/>
-    <w:lsdException w:name="toc 7" w:semiHidden="1" w:uiPriority="39" w:unhideWhenUsed="1"/>
-    <w:lsdException w:name="toc 8" w:semiHidden="1" w:uiPriority="39" w:unhideWhenUsed="1"/>
-    <w:lsdException w:name="toc 9" w:semiHidden="1" w:uiPriority="39" w:unhideWhenUsed="1"/>
-    <w:lsdException w:name="Normal Indent" w:semiHidden="1" w:unhideWhenUsed="1"/>
-    <w:lsdException w:name="footnote text" w:semiHidden="1" w:unhideWhenUsed="1"/>
-    <w:lsdException w:name="annotation text" w:semiHidden="1" w:unhideWhenUsed="1"/>
-    <w:lsdException w:name="header" w:semiHidden="1" w:unhideWhenUsed="1"/>
-    <w:lsdException w:name="footer" w:semiHidden="1" w:unhideWhenUsed="1"/>
-    <w:lsdException w:name="index heading" w:semiHidden="1" w:unhideWhenUsed="1"/>
-    <w:lsdException w:name="caption" w:semiHidden="1" w:uiPriority="35" w:unhideWhenUsed="1" w:qFormat="1"/>
-    <w:lsdException w:name="table of figures" w:semiHidden="1" w:unhideWhenUsed="1"/>
-    <w:lsdException w:name="envelope address" w:semiHidden="1" w:unhideWhenUsed="1"/>
-    <w:lsdException w:name="envelope return" w:semiHidden="1" w:unhideWhenUsed="1"/>
-    <w:lsdException w:name="footnote reference" w:semiHidden="1" w:unhideWhenUsed="1"/>
-    <w:lsdException w:name="annotation reference" w:semiHidden="1" w:unhideWhenUsed="1"/>
-    <w:lsdException w:name="line number" w:semiHidden="1" w:unhideWhenUsed="1"/>
-    <w:lsdException w:name="page number" w:semiHidden="1" w:unhideWhenUsed="1"/>
-    <w:lsdException w:name="endnote reference" w:semiHidden="1" w:unhideWhenUsed="1"/>
-    <w:lsdException w:name="endnote text" w:semiHidden="1" w:unhideWhenUsed="1"/>
-    <w:lsdException w:name="table of authorities" w:semiHidden="1" w:unhideWhenUsed="1"/>
-    <w:lsdException w:name="macro" w:semiHidden="1" w:unhideWhenUsed="1"/>
-    <w:lsdException w:name="toa heading" w:semiHidden="1" w:unhideWhenUsed="1"/>
-    <w:lsdException w:name="List" w:semiHidden="1" w:unhideWhenUsed="1"/>
-    <w:lsdException w:name="List Bullet" w:semiHidden="1" w:unhideWhenUsed="1"/>
-    <w:lsdException w:name="List Number" w:semiHidden="1" w:unhideWhenUsed="1"/>
-    <w:lsdException w:name="List 2" w:semiHidden="1" w:unhideWhenUsed="1"/>
-    <w:lsdException w:name="List 3" w:semiHidden="1" w:unhideWhenUsed="1"/>
-    <w:lsdException w:name="List 4" w:semiHidden="1" w:unhideWhenUsed="1"/>
-    <w:lsdException w:name="List 5" w:semiHidden="1" w:unhideWhenUsed="1"/>
-    <w:lsdException w:name="List Bullet 2" w:semiHidden="1" w:unhideWhenUsed="1"/>
-    <w:lsdException w:name="List Bullet 3" w:semiHidden="1" w:unhideWhenUsed="1"/>
-    <w:lsdException w:name="List Bullet 4" w:semiHidden="1" w:unhideWhenUsed="1"/>
-    <w:lsdException w:name="List Bullet 5" w:semiHidden="1" w:unhideWhenUsed="1"/>
-    <w:lsdException w:name="List Number 2" w:semiHidden="1" w:unhideWhenUsed="1"/>
-    <w:lsdException w:name="List Number 3" w:semiHidden="1" w:unhideWhenUsed="1"/>
-    <w:lsdException w:name="List Number 4" w:semiHidden="1" w:unhideWhenUsed="1"/>
-    <w:lsdException w:name="List Number 5" w:semiHidden="1" w:unhideWhenUsed="1"/>
-    <w:lsdException w:name="Title" w:uiPriority="10" w:qFormat="1"/>
-    <w:lsdException w:name="Closing" w:semiHidden="1" w:unhideWhenUsed="1"/>
-    <w:lsdException w:name="Signature" w:semiHidden="1" w:unhideWhenUsed="1"/>
-    <w:lsdException w:name="Default Paragraph Font" w:semiHidden="1" w:uiPriority="1" w:unhideWhenUsed="1"/>
-    <w:lsdException w:name="Body Text" w:semiHidden="1" w:unhideWhenUsed="1"/>
-    <w:lsdException w:name="Body Text Indent" w:semiHidden="1" w:unhideWhenUsed="1"/>
-    <w:lsdException w:name="List Continue" w:semiHidden="1" w:unhideWhenUsed="1"/>
-    <w:lsdException w:name="List Continue 2" w:semiHidden="1" w:unhideWhenUsed="1"/>
-    <w:lsdException w:name="List Continue 3" w:semiHidden="1" w:unhideWhenUsed="1"/>
-    <w:lsdException w:name="List Continue 4" w:semiHidden="1" w:unhideWhenUsed="1"/>
-    <w:lsdException w:name="List Continue 5" w:semiHidden="1" w:unhideWhenUsed="1"/>
-    <w:lsdException w:name="Message Header" w:semiHidden="1" w:unhideWhenUsed="1"/>
-    <w:lsdException w:name="Subtitle" w:uiPriority="11" w:qFormat="1"/>
-    <w:lsdException w:name="Salutation" w:semiHidden="1" w:unhideWhenUsed="1"/>
-    <w:lsdException w:name="Date" w:semiHidden="1" w:unhideWhenUsed="1"/>
-    <w:lsdException w:name="Body Text First Indent" w:semiHidden="1" w:unhideWhenUsed="1"/>
-    <w:lsdException w:name="Body Text First Indent 2" w:semiHidden="1" w:unhideWhenUsed="1"/>
-    <w:lsdException w:name="Note Heading" w:semiHidden="1" w:unhideWhenUsed="1"/>
-    <w:lsdException w:name="Body Text 2" w:semiHidden="1" w:unhideWhenUsed="1"/>
-    <w:lsdException w:name="Body Text 3" w:semiHidden="1" w:unhideWhenUsed="1"/>
-    <w:lsdException w:name="Body Text Indent 2" w:semiHidden="1" w:unhideWhenUsed="1"/>
-    <w:lsdException w:name="Body Text Indent 3" w:semiHidden="1" w:unhideWhenUsed="1"/>
-    <w:lsdException w:name="Block Text" w:semiHidden="1" w:unhideWhenUsed="1"/>
-    <w:lsdException w:name="Hyperlink" w:semiHidden="1" w:unhideWhenUsed="1"/>
-    <w:lsdException w:name="FollowedHyperlink" w:semiHidden="1" w:unhideWhenUsed="1"/>
-    <w:lsdException w:name="Strong" w:uiPriority="22" w:qFormat="1"/>
-    <w:lsdException w:name="Emphasis" w:uiPriority="20" w:qFormat="1"/>
-    <w:lsdException w:name="Document Map" w:semiHidden="1" w:unhideWhenUsed="1"/>
-    <w:lsdException w:name="Plain Text" w:semiHidden="1" w:unhideWhenUsed="1"/>
-    <w:lsdException w:name="E-mail Signature" w:semiHidden="1" w:unhideWhenUsed="1"/>
-    <w:lsdException w:name="HTML Top of Form" w:semiHidden="1" w:unhideWhenUsed="1"/>
-    <w:lsdException w:name="HTML Bottom of Form" w:semiHidden="1" w:unhideWhenUsed="1"/>
-    <w:lsdException w:name="Normal (Web)" w:semiHidden="1" w:unhideWhenUsed="1"/>
-    <w:lsdException w:name="HTML Acronym" w:semiHidden="1" w:unhideWhenUsed="1"/>
-    <w:lsdException w:name="HTML Address" w:semiHidden="1" w:unhideWhenUsed="1"/>
-    <w:lsdException w:name="HTML Cite" w:semiHidden="1" w:unhideWhenUsed="1"/>
-    <w:lsdException w:name="HTML Code" w:semiHidden="1" w:unhideWhenUsed="1"/>
-    <w:lsdException w:name="HTML Definition" w:semiHidden="1" w:unhideWhenUsed="1"/>
-    <w:lsdException w:name="HTML Keyboard" w:semiHidden="1" w:unhideWhenUsed="1"/>
-    <w:lsdException w:name="HTML Preformatted" w:semiHidden="1" w:unhideWhenUsed="1"/>
-    <w:lsdException w:name="HTML Sample" w:semiHidden="1" w:unhideWhenUsed="1"/>
-    <w:lsdException w:name="HTML Typewriter" w:semiHidden="1" w:unhideWhenUsed="1"/>
-    <w:lsdException w:name="HTML Variable" w:semiHidden="1" w:unhideWhenUsed="1"/>
-    <w:lsdException w:name="Normal Table" w:semiHidden="1" w:unhideWhenUsed="1"/>
-    <w:lsdException w:name="annotation subject" w:semiHidden="1" w:unhideWhenUsed="1"/>
-    <w:lsdException w:name="No List" w:semiHidden="1" w:unhideWhenUsed="1"/>
-    <w:lsdException w:name="Outline List 1" w:semiHidden="1" w:unhideWhenUsed="1"/>
-    <w:lsdException w:name="Outline List 2" w:semiHidden="1" w:unhideWhenUsed="1"/>
-    <w:lsdException w:name="Outline List 3" w:semiHidden="1" w:unhideWhenUsed="1"/>
-    <w:lsdException w:name="Table Simple 1" w:semiHidden="1" w:unhideWhenUsed="1"/>
-    <w:lsdException w:name="Table Simple 2" w:semiHidden="1" w:unhideWhenUsed="1"/>
-    <w:lsdException w:name="Table Simple 3" w:semiHidden="1" w:unhideWhenUsed="1"/>
-    <w:lsdException w:name="Table Classic 1" w:semiHidden="1" w:unhideWhenUsed="1"/>
-    <w:lsdException w:name="Table Classic 2" w:semiHidden="1" w:unhideWhenUsed="1"/>
-    <w:lsdException w:name="Table Classic 3" w:semiHidden="1" w:unhideWhenUsed="1"/>
-    <w:lsdException w:name="Table Classic 4" w:semiHidden="1" w:unhideWhenUsed="1"/>
-    <w:lsdException w:name="Table Colorful 1" w:semiHidden="1" w:unhideWhenUsed="1"/>
-    <w:lsdException w:name="Table Colorful 2" w:semiHidden="1" w:unhideWhenUsed="1"/>
-    <w:lsdException w:name="Table Colorful 3" w:semiHidden="1" w:unhideWhenUsed="1"/>
-    <w:lsdException w:name="Table Columns 1" w:semiHidden="1" w:unhideWhenUsed="1"/>
-    <w:lsdException w:name="Table Columns 2" w:semiHidden="1" w:unhideWhenUsed="1"/>
-    <w:lsdException w:name="Table Columns 3" w:semiHidden="1" w:unhideWhenUsed="1"/>
-    <w:lsdException w:name="Table Columns 4" w:semiHidden="1" w:unhideWhenUsed="1"/>
-    <w:lsdException w:name="Table Columns 5" w:semiHidden="1" w:unhideWhenUsed="1"/>
-    <w:lsdException w:name="Table Grid 1" w:semiHidden="1" w:unhideWhenUsed="1"/>
-    <w:lsdException w:name="Table Grid 2" w:semiHidden="1" w:unhideWhenUsed="1"/>
-    <w:lsdException w:name="Table Grid 3" w:semiHidden="1" w:unhideWhenUsed="1"/>
-    <w:lsdException w:name="Table Grid 4" w:semiHidden="1" w:unhideWhenUsed="1"/>
-    <w:lsdException w:name="Table Grid 5" w:semiHidden="1" w:unhideWhenUsed="1"/>
-    <w:lsdException w:name="Table Grid 6" w:semiHidden="1" w:unhideWhenUsed="1"/>
-    <w:lsdException w:name="Table Grid 7" w:semiHidden="1" w:unhideWhenUsed="1"/>
-    <w:lsdException w:name="Table Grid 8" w:semiHidden="1" w:unhideWhenUsed="1"/>
-    <w:lsdException w:name="Table List 1" w:semiHidden="1" w:unhideWhenUsed="1"/>
-    <w:lsdException w:name="Table List 2" w:semiHidden="1" w:unhideWhenUsed="1"/>
-    <w:lsdException w:name="Table List 3" w:semiHidden="1" w:unhideWhenUsed="1"/>
-    <w:lsdException w:name="Table List 4" w:semiHidden="1" w:unhideWhenUsed="1"/>
-    <w:lsdException w:name="Table List 5" w:semiHidden="1" w:unhideWhenUsed="1"/>
-    <w:lsdException w:name="Table List 6" w:semiHidden="1" w:unhideWhenUsed="1"/>
-    <w:lsdException w:name="Table List 7" w:semiHidden="1" w:unhideWhenUsed="1"/>
-    <w:lsdException w:name="Table List 8" w:semiHidden="1" w:unhideWhenUsed="1"/>
-    <w:lsdException w:name="Table 3D effects 1" w:semiHidden="1" w:unhideWhenUsed="1"/>
-    <w:lsdException w:name="Table 3D effects 2" w:semiHidden="1" w:unhideWhenUsed="1"/>
-    <w:lsdException w:name="Table 3D effects 3" w:semiHidden="1" w:unhideWhenUsed="1"/>
-    <w:lsdException w:name="Table Contemporary" w:semiHidden="1" w:unhideWhenUsed="1"/>
-    <w:lsdException w:name="Table Elegant" w:semiHidden="1" w:unhideWhenUsed="1"/>
-    <w:lsdException w:name="Table Professional" w:semiHidden="1" w:unhideWhenUsed="1"/>
-    <w:lsdException w:name="Table Subtle 1" w:semiHidden="1" w:unhideWhenUsed="1"/>
-    <w:lsdException w:name="Table Subtle 2" w:semiHidden="1" w:unhideWhenUsed="1"/>
-    <w:lsdException w:name="Table Web 1" w:semiHidden="1" w:unhideWhenUsed="1"/>
-    <w:lsdException w:name="Table Web 2" w:semiHidden="1" w:unhideWhenUsed="1"/>
-    <w:lsdException w:name="Table Web 3" w:semiHidden="1" w:unhideWhenUsed="1"/>
-    <w:lsdException w:name="Balloon Text" w:semiHidden="1" w:unhideWhenUsed="1"/>
-    <w:lsdException w:name="Table Grid" w:uiPriority="39"/>
-    <w:lsdException w:name="Table Theme" w:semiHidden="1" w:unhideWhenUsed="1"/>
-    <w:lsdException w:name="Placeholder Text" w:semiHidden="1"/>
-    <w:lsdException w:name="No Spacing" w:uiPriority="1" w:qFormat="1"/>
-    <w:lsdException w:name="Light Shading" w:uiPriority="60"/>
-    <w:lsdException w:name="Light List" w:uiPriority="61"/>
-    <w:lsdException w:name="Light Grid" w:uiPriority="62"/>
-    <w:lsdException w:name="Medium Shading 1" w:uiPriority="63"/>
-    <w:lsdException w:name="Medium Shading 2" w:uiPriority="64"/>
-    <w:lsdException w:name="Medium List 1" w:uiPriority="65"/>
-    <w:lsdException w:name="Medium List 2" w:uiPriority="66"/>
-    <w:lsdException w:name="Medium Grid 1" w:uiPriority="67"/>
-    <w:lsdException w:name="Medium Grid 2" w:uiPriority="68"/>
-    <w:lsdException w:name="Medium Grid 3" w:uiPriority="69"/>
-    <w:lsdException w:name="Dark List" w:uiPriority="70"/>
-    <w:lsdException w:name="Colorful Shading" w:uiPriority="71"/>
-    <w:lsdException w:name="Colorful List" w:uiPriority="72"/>
-    <w:lsdException w:name="Colorful Grid" w:uiPriority="73"/>
-    <w:lsdException w:name="Light Shading Accent 1" w:uiPriority="60"/>
-    <w:lsdException w:name="Light List Accent 1" w:uiPriority="61"/>
-    <w:lsdException w:name="Light Grid Accent 1" w:uiPriority="62"/>
-    <w:lsdException w:name="Medium Shading 1 Accent 1" w:uiPriority="63"/>
-    <w:lsdException w:name="Medium Shading 2 Accent 1" w:uiPriority="64"/>
-    <w:lsdException w:name="Medium List 1 Accent 1" w:uiPriority="65"/>
-    <w:lsdException w:name="Revision" w:semiHidden="1"/>
-    <w:lsdException w:name="List Paragraph" w:uiPriority="34" w:qFormat="1"/>
-    <w:lsdException w:name="Quote" w:uiPriority="29" w:qFormat="1"/>
-    <w:lsdException w:name="Intense Quote" w:uiPriority="30" w:qFormat="1"/>
-    <w:lsdException w:name="Medium List 2 Accent 1" w:uiPriority="66"/>
-    <w:lsdException w:name="Medium Grid 1 Accent 1" w:uiPriority="67"/>
-    <w:lsdException w:name="Medium Grid 2 Accent 1" w:uiPriority="68"/>
-    <w:lsdException w:name="Medium Grid 3 Accent 1" w:uiPriority="69"/>
-    <w:lsdException w:name="Dark List Accent 1" w:uiPriority="70"/>
-    <w:lsdException w:name="Colorful Shading Accent 1" w:uiPriority="71"/>
-    <w:lsdException w:name="Colorful List Accent 1" w:uiPriority="72"/>
-    <w:lsdException w:name="Colorful Grid Accent 1" w:uiPriority="73"/>
-    <w:lsdException w:name="Light Shading Accent 2" w:uiPriority="60"/>
-    <w:lsdException w:name="Light List Accent 2" w:uiPriority="61"/>
-    <w:lsdException w:name="Light Grid Accent 2" w:uiPriority="62"/>
-    <w:lsdException w:name="Medium Shading 1 Accent 2" w:uiPriority="63"/>
-    <w:lsdException w:name="Medium Shading 2 Accent 2" w:uiPriority="64"/>
-    <w:lsdException w:name="Medium List 1 Accent 2" w:uiPriority="65"/>
-    <w:lsdException w:name="Medium List 2 Accent 2" w:uiPriority="66"/>
-    <w:lsdException w:name="Medium Grid 1 Accent 2" w:uiPriority="67"/>
-    <w:lsdException w:name="Medium Grid 2 Accent 2" w:uiPriority="68"/>
-    <w:lsdException w:name="Medium Grid 3 Accent 2" w:uiPriority="69"/>
-    <w:lsdException w:name="Dark List Accent 2" w:uiPriority="70"/>
-    <w:lsdException w:name="Colorful Shading Accent 2" w:uiPriority="71"/>
-    <w:lsdException w:name="Colorful List Accent 2" w:uiPriority="72"/>
-    <w:lsdException w:name="Colorful Grid Accent 2" w:uiPriority="73"/>
-    <w:lsdException w:name="Light Shading Accent 3" w:uiPriority="60"/>
-    <w:lsdException w:name="Light List Accent 3" w:uiPriority="61"/>
-    <w:lsdException w:name="Light Grid Accent 3" w:uiPriority="62"/>
-    <w:lsdException w:name="Medium Shading 1 Accent 3" w:uiPriority="63"/>
-    <w:lsdException w:name="Medium Shading 2 Accent 3" w:uiPriority="64"/>
-    <w:lsdException w:name="Medium List 1 Accent 3" w:uiPriority="65"/>
-    <w:lsdException w:name="Medium List 2 Accent 3" w:uiPriority="66"/>
-    <w:lsdException w:name="Medium Grid 1 Accent 3" w:uiPriority="67"/>
-    <w:lsdException w:name="Medium Grid 2 Accent 3" w:uiPriority="68"/>
-    <w:lsdException w:name="Medium Grid 3 Accent 3" w:uiPriority="69"/>
-    <w:lsdException w:name="Dark List Accent 3" w:uiPriority="70"/>
-    <w:lsdException w:name="Colorful Shading Accent 3" w:uiPriority="71"/>
-    <w:lsdException w:name="Colorful List Accent 3" w:uiPriority="72"/>
-    <w:lsdException w:name="Colorful Grid Accent 3" w:uiPriority="73"/>
-    <w:lsdException w:name="Light Shading Accent 4" w:uiPriority="60"/>
-    <w:lsdException w:name="Light List Accent 4" w:uiPriority="61"/>
-    <w:lsdException w:name="Light Grid Accent 4" w:uiPriority="62"/>
-    <w:lsdException w:name="Medium Shading 1 Accent 4" w:uiPriority="63"/>
-    <w:lsdException w:name="Medium Shading 2 Accent 4" w:uiPriority="64"/>
-    <w:lsdException w:name="Medium List 1 Accent 4" w:uiPriority="65"/>
-    <w:lsdException w:name="Medium List 2 Accent 4" w:uiPriority="66"/>
-    <w:lsdException w:name="Medium Grid 1 Accent 4" w:uiPriority="67"/>
-    <w:lsdException w:name="Medium Grid 2 Accent 4" w:uiPriority="68"/>
-    <w:lsdException w:name="Medium Grid 3 Accent 4" w:uiPriority="69"/>
-    <w:lsdException w:name="Dark List Accent 4" w:uiPriority="70"/>
-    <w:lsdException w:name="Colorful Shading Accent 4" w:uiPriority="71"/>
-    <w:lsdException w:name="Colorful List Accent 4" w:uiPriority="72"/>
-    <w:lsdException w:name="Colorful Grid Accent 4" w:uiPriority="73"/>
-    <w:lsdException w:name="Light Shading Accent 5" w:uiPriority="60"/>
-    <w:lsdException w:name="Light List Accent 5" w:uiPriority="61"/>
-    <w:lsdException w:name="Light Grid Accent 5" w:uiPriority="62"/>
-    <w:lsdException w:name="Medium Shading 1 Accent 5" w:uiPriority="63"/>
-    <w:lsdException w:name="Medium Shading 2 Accent 5" w:uiPriority="64"/>
-    <w:lsdException w:name="Medium List 1 Accent 5" w:uiPriority="65"/>
-    <w:lsdException w:name="Medium List 2 Accent 5" w:uiPriority="66"/>
-    <w:lsdException w:name="Medium Grid 1 Accent 5" w:uiPriority="67"/>
-    <w:lsdException w:name="Medium Grid 2 Accent 5" w:uiPriority="68"/>
-    <w:lsdException w:name="Medium Grid 3 Accent 5" w:uiPriority="69"/>
-    <w:lsdException w:name="Dark List Accent 5" w:uiPriority="70"/>
-    <w:lsdException w:name="Colorful Shading Accent 5" w:uiPriority="71"/>
-    <w:lsdException w:name="Colorful List Accent 5" w:uiPriority="72"/>
-    <w:lsdException w:name="Colorful Grid Accent 5" w:uiPriority="73"/>
-    <w:lsdException w:name="Light Shading Accent 6" w:uiPriority="60"/>
-    <w:lsdException w:name="Light List Accent 6" w:uiPriority="61"/>
-    <w:lsdException w:name="Light Grid Accent 6" w:uiPriority="62"/>
-    <w:lsdException w:name="Medium Shading 1 Accent 6" w:uiPriority="63"/>
-    <w:lsdException w:name="Medium Shading 2 Accent 6" w:uiPriority="64"/>
-    <w:lsdException w:name="Medium List 1 Accent 6" w:uiPriority="65"/>
-    <w:lsdException w:name="Medium List 2 Accent 6" w:uiPriority="66"/>
-    <w:lsdException w:name="Medium Grid 1 Accent 6" w:uiPriority="67"/>
-    <w:lsdException w:name="Medium Grid 2 Accent 6" w:uiPriority="68"/>
-    <w:lsdException w:name="Medium Grid 3 Accent 6" w:uiPriority="69"/>
-    <w:lsdException w:name="Dark List Accent 6" w:uiPriority="70"/>
-    <w:lsdException w:name="Colorful Shading Accent 6" w:uiPriority="71"/>
-    <w:lsdException w:name="Colorful List Accent 6" w:uiPriority="72"/>
-    <w:lsdException w:name="Colorful Grid Accent 6" w:uiPriority="73"/>
-    <w:lsdException w:name="Subtle Emphasis" w:uiPriority="19" w:qFormat="1"/>
-    <w:lsdException w:name="Intense Emphasis" w:uiPriority="21" w:qFormat="1"/>
-    <w:lsdException w:name="Subtle Reference" w:uiPriority="31" w:qFormat="1"/>
-    <w:lsdException w:name="Intense Reference" w:uiPriority="32" w:qFormat="1"/>
-    <w:lsdException w:name="Book Title" w:uiPriority="33" w:qFormat="1"/>
-    <w:lsdException w:name="Bibliography" w:semiHidden="1" w:uiPriority="37" w:unhideWhenUsed="1"/>
-    <w:lsdException w:name="TOC Heading" w:semiHidden="1" w:uiPriority="39" w:unhideWhenUsed="1" w:qFormat="1"/>
-    <w:lsdException w:name="Plain Table 1" w:uiPriority="41"/>
-    <w:lsdException w:name="Plain Table 2" w:uiPriority="42"/>
-    <w:lsdException w:name="Plain Table 3" w:uiPriority="43"/>
-    <w:lsdException w:name="Plain Table 4" w:uiPriority="44"/>
-    <w:lsdException w:name="Plain Table 5" w:uiPriority="45"/>
-    <w:lsdException w:name="Grid Table Light" w:uiPriority="40"/>
-    <w:lsdException w:name="Grid Table 1 Light" w:uiPriority="46"/>
-    <w:lsdException w:name="Grid Table 2" w:uiPriority="47"/>
-    <w:lsdException w:name="Grid Table 3" w:uiPriority="48"/>
-    <w:lsdException w:name="Grid Table 4" w:uiPriority="49"/>
-    <w:lsdException w:name="Grid Table 5 Dark" w:uiPriority="50"/>
-    <w:lsdException w:name="Grid Table 6 Colorful" w:uiPriority="51"/>
-    <w:lsdException w:name="Grid Table 7 Colorful" w:uiPriority="52"/>
-    <w:lsdException w:name="Grid Table 1 Light Accent 1" w:uiPriority="46"/>
-    <w:lsdException w:name="Grid Table 2 Accent 1" w:uiPriority="47"/>
-    <w:lsdException w:name="Grid Table 3 Accent 1" w:uiPriority="48"/>
-    <w:lsdException w:name="Grid Table 4 Accent 1" w:uiPriority="49"/>
-    <w:lsdException w:name="Grid Table 5 Dark Accent 1" w:uiPriority="50"/>
-    <w:lsdException w:name="Grid Table 6 Colorful Accent 1" w:uiPriority="51"/>
-    <w:lsdException w:name="Grid Table 7 Colorful Accent 1" w:uiPriority="52"/>
-    <w:lsdException w:name="Grid Table 1 Light Accent 2" w:uiPriority="46"/>
-    <w:lsdException w:name="Grid Table 2 Accent 2" w:uiPriority="47"/>
-    <w:lsdException w:name="Grid Table 3 Accent 2" w:uiPriority="48"/>
-    <w:lsdException w:name="Grid Table 4 Accent 2" w:uiPriority="49"/>
-    <w:lsdException w:name="Grid Table 5 Dark Accent 2" w:uiPriority="50"/>
-    <w:lsdException w:name="Grid Table 6 Colorful Accent 2" w:uiPriority="51"/>
-    <w:lsdException w:name="Grid Table 7 Colorful Accent 2" w:uiPriority="52"/>
-    <w:lsdException w:name="Grid Table 1 Light Accent 3" w:uiPriority="46"/>
-    <w:lsdException w:name="Grid Table 2 Accent 3" w:uiPriority="47"/>
-    <w:lsdException w:name="Grid Table 3 Accent 3" w:uiPriority="48"/>
-    <w:lsdException w:name="Grid Table 4 Accent 3" w:uiPriority="49"/>
-    <w:lsdException w:name="Grid Table 5 Dark Accent 3" w:uiPriority="50"/>
-    <w:lsdException w:name="Grid Table 6 Colorful Accent 3" w:uiPriority="51"/>
-    <w:lsdException w:name="Grid Table 7 Colorful Accent 3" w:uiPriority="52"/>
-    <w:lsdException w:name="Grid Table 1 Light Accent 4" w:uiPriority="46"/>
-    <w:lsdException w:name="Grid Table 2 Accent 4" w:uiPriority="47"/>
-    <w:lsdException w:name="Grid Table 3 Accent 4" w:uiPriority="48"/>
-    <w:lsdException w:name="Grid Table 4 Accent 4" w:uiPriority="49"/>
-    <w:lsdException w:name="Grid Table 5 Dark Accent 4" w:uiPriority="50"/>
-    <w:lsdException w:name="Grid Table 6 Colorful Accent 4" w:uiPriority="51"/>
-    <w:lsdException w:name="Grid Table 7 Colorful Accent 4" w:uiPriority="52"/>
-    <w:lsdException w:name="Grid Table 1 Light Accent 5" w:uiPriority="46"/>
-    <w:lsdException w:name="Grid Table 2 Accent 5" w:uiPriority="47"/>
-    <w:lsdException w:name="Grid Table 3 Accent 5" w:uiPriority="48"/>
-    <w:lsdException w:name="Grid Table 4 Accent 5" w:uiPriority="49"/>
-    <w:lsdException w:name="Grid Table 5 Dark Accent 5" w:uiPriority="50"/>
-    <w:lsdException w:name="Grid Table 6 Colorful Accent 5" w:uiPriority="51"/>
-    <w:lsdException w:name="Grid Table 7 Colorful Accent 5" w:uiPriority="52"/>
-    <w:lsdException w:name="Grid Table 1 Light Accent 6" w:uiPriority="46"/>
-    <w:lsdException w:name="Grid Table 2 Accent 6" w:uiPriority="47"/>
-    <w:lsdException w:name="Grid Table 3 Accent 6" w:uiPriority="48"/>
-    <w:lsdException w:name="Grid Table 4 Accent 6" w:uiPriority="49"/>
-    <w:lsdException w:name="Grid Table 5 Dark Accent 6" w:uiPriority="50"/>
-    <w:lsdException w:name="Grid Table 6 Colorful Accent 6" w:uiPriority="51"/>
-    <w:lsdException w:name="Grid Table 7 Colorful Accent 6" w:uiPriority="52"/>
-    <w:lsdException w:name="List Table 1 Light" w:uiPriority="46"/>
-    <w:lsdException w:name="List Table 2" w:uiPriority="47"/>
-    <w:lsdException w:name="List Table 3" w:uiPriority="48"/>
-    <w:lsdException w:name="List Table 4" w:uiPriority="49"/>
-    <w:lsdException w:name="List Table 5 Dark" w:uiPriority="50"/>
-    <w:lsdException w:name="List Table 6 Colorful" w:uiPriority="51"/>
-    <w:lsdException w:name="List Table 7 Colorful" w:uiPriority="52"/>
-    <w:lsdException w:name="List Table 1 Light Accent 1" w:uiPriority="46"/>
-    <w:lsdException w:name="List Table 2 Accent 1" w:uiPriority="47"/>
-    <w:lsdException w:name="List Table 3 Accent 1" w:uiPriority="48"/>
-    <w:lsdException w:name="List Table 4 Accent 1" w:uiPriority="49"/>
-    <w:lsdException w:name="List Table 5 Dark Accent 1" w:uiPriority="50"/>
-    <w:lsdException w:name="List Table 6 Colorful Accent 1" w:uiPriority="51"/>
-    <w:lsdException w:name="List Table 7 Colorful Accent 1" w:uiPriority="52"/>
-    <w:lsdException w:name="List Table 1 Light Accent 2" w:uiPriority="46"/>
-    <w:lsdException w:name="List Table 2 Accent 2" w:uiPriority="47"/>
-    <w:lsdException w:name="List Table 3 Accent 2" w:uiPriority="48"/>
-    <w:lsdException w:name="List Table 4 Accent 2" w:uiPriority="49"/>
-    <w:lsdException w:name="List Table 5 Dark Accent 2" w:uiPriority="50"/>
-    <w:lsdException w:name="List Table 6 Colorful Accent 2" w:uiPriority="51"/>
-    <w:lsdException w:name="List Table 7 Colorful Accent 2" w:uiPriority="52"/>
-    <w:lsdException w:name="List Table 1 Light Accent 3" w:uiPriority="46"/>
-    <w:lsdException w:name="List Table 2 Accent 3" w:uiPriority="47"/>
-    <w:lsdException w:name="List Table 3 Accent 3" w:uiPriority="48"/>
-    <w:lsdException w:name="List Table 4 Accent 3" w:uiPriority="49"/>
-    <w:lsdException w:name="List Table 5 Dark Accent 3" w:uiPriority="50"/>
-    <w:lsdException w:name="List Table 6 Colorful Accent 3" w:uiPriority="51"/>
-    <w:lsdException w:name="List Table 7 Colorful Accent 3" w:uiPriority="52"/>
-    <w:lsdException w:name="List Table 1 Light Accent 4" w:uiPriority="46"/>
-    <w:lsdException w:name="List Table 2 Accent 4" w:uiPriority="47"/>
-    <w:lsdException w:name="List Table 3 Accent 4" w:uiPriority="48"/>
-    <w:lsdException w:name="List Table 4 Accent 4" w:uiPriority="49"/>
-    <w:lsdException w:name="List Table 5 Dark Accent 4" w:uiPriority="50"/>
-    <w:lsdException w:name="List Table 6 Colorful Accent 4" w:uiPriority="51"/>
-    <w:lsdException w:name="List Table 7 Colorful Accent 4" w:uiPriority="52"/>
-    <w:lsdException w:name="List Table 1 Light Accent 5" w:uiPriority="46"/>
-    <w:lsdException w:name="List Table 2 Accent 5" w:uiPriority="47"/>
-    <w:lsdException w:name="List Table 3 Accent 5" w:uiPriority="48"/>
-    <w:lsdException w:name="List Table 4 Accent 5" w:uiPriority="49"/>
-    <w:lsdException w:name="List Table 5 Dark Accent 5" w:uiPriority="50"/>
-    <w:lsdException w:name="List Table 6 Colorful Accent 5" w:uiPriority="51"/>
-    <w:lsdException w:name="List Table 7 Colorful Accent 5" w:uiPriority="52"/>
-    <w:lsdException w:name="List Table 1 Light Accent 6" w:uiPriority="46"/>
-    <w:lsdException w:name="List Table 2 Accent 6" w:uiPriority="47"/>
-    <w:lsdException w:name="List Table 3 Accent 6" w:uiPriority="48"/>
-    <w:lsdException w:name="List Table 4 Accent 6" w:uiPriority="49"/>
-    <w:lsdException w:name="List Table 5 Dark Accent 6" w:uiPriority="50"/>
-    <w:lsdException w:name="List Table 6 Colorful Accent 6" w:uiPriority="51"/>
-    <w:lsdException w:name="List Table 7 Colorful Accent 6" w:uiPriority="52"/>
+  <w:latentStyles w:defLockedState="0" w:defUIPriority="99" w:defSemiHidden="1" w:defUnhideWhenUsed="1" w:defQFormat="0" w:count="267">
+    <w:lsdException w:name="Normal" w:semiHidden="0" w:uiPriority="0" w:unhideWhenUsed="0" w:qFormat="1"/>
+    <w:lsdException w:name="heading 1" w:semiHidden="0" w:uiPriority="9" w:unhideWhenUsed="0" w:qFormat="1"/>
+    <w:lsdException w:name="heading 2" w:uiPriority="9" w:qFormat="1"/>
+    <w:lsdException w:name="heading 3" w:uiPriority="9" w:qFormat="1"/>
+    <w:lsdException w:name="heading 4" w:uiPriority="9" w:qFormat="1"/>
+    <w:lsdException w:name="heading 5" w:uiPriority="9" w:qFormat="1"/>
+    <w:lsdException w:name="heading 6" w:uiPriority="9" w:qFormat="1"/>
+    <w:lsdException w:name="heading 7" w:uiPriority="9" w:qFormat="1"/>
+    <w:lsdException w:name="heading 8" w:uiPriority="9" w:qFormat="1"/>
+    <w:lsdException w:name="heading 9" w:uiPriority="9" w:qFormat="1"/>
+    <w:lsdException w:name="toc 1" w:uiPriority="39"/>
+    <w:lsdException w:name="toc 2" w:uiPriority="39"/>
+    <w:lsdException w:name="toc 3" w:uiPriority="39"/>
+    <w:lsdException w:name="toc 4" w:uiPriority="39"/>
+    <w:lsdException w:name="toc 5" w:uiPriority="39"/>
+    <w:lsdException w:name="toc 6" w:uiPriority="39"/>
+    <w:lsdException w:name="toc 7" w:uiPriority="39"/>
+    <w:lsdException w:name="toc 8" w:uiPriority="39"/>
+    <w:lsdException w:name="toc 9" w:uiPriority="39"/>
+    <w:lsdException w:name="caption" w:uiPriority="35" w:qFormat="1"/>
+    <w:lsdException w:name="Title" w:semiHidden="0" w:uiPriority="10" w:unhideWhenUsed="0" w:qFormat="1"/>
+    <w:lsdException w:name="Default Paragraph Font" w:uiPriority="1"/>
+    <w:lsdException w:name="Subtitle" w:semiHidden="0" w:uiPriority="11" w:unhideWhenUsed="0" w:qFormat="1"/>
+    <w:lsdException w:name="Strong" w:semiHidden="0" w:uiPriority="22" w:unhideWhenUsed="0" w:qFormat="1"/>
+    <w:lsdException w:name="Emphasis" w:semiHidden="0" w:uiPriority="20" w:unhideWhenUsed="0" w:qFormat="1"/>
+    <w:lsdException w:name="Table Grid" w:semiHidden="0" w:uiPriority="39" w:unhideWhenUsed="0"/>
+    <w:lsdException w:name="Placeholder Text" w:unhideWhenUsed="0"/>
+    <w:lsdException w:name="No Spacing" w:semiHidden="0" w:uiPriority="1" w:unhideWhenUsed="0" w:qFormat="1"/>
+    <w:lsdException w:name="Light Shading" w:semiHidden="0" w:uiPriority="60" w:unhideWhenUsed="0"/>
+    <w:lsdException w:name="Light List" w:semiHidden="0" w:uiPriority="61" w:unhideWhenUsed="0"/>
+    <w:lsdException w:name="Light Grid" w:semiHidden="0" w:uiPriority="62" w:unhideWhenUsed="0"/>
+    <w:lsdException w:name="Medium Shading 1" w:semiHidden="0" w:uiPriority="63" w:unhideWhenUsed="0"/>
+    <w:lsdException w:name="Medium Shading 2" w:semiHidden="0" w:uiPriority="64" w:unhideWhenUsed="0"/>
+    <w:lsdException w:name="Medium List 1" w:semiHidden="0" w:uiPriority="65" w:unhideWhenUsed="0"/>
+    <w:lsdException w:name="Medium List 2" w:semiHidden="0" w:uiPriority="66" w:unhideWhenUsed="0"/>
+    <w:lsdException w:name="Medium Grid 1" w:semiHidden="0" w:uiPriority="67" w:unhideWhenUsed="0"/>
+    <w:lsdException w:name="Medium Grid 2" w:semiHidden="0" w:uiPriority="68" w:unhideWhenUsed="0"/>
+    <w:lsdException w:name="Medium Grid 3" w:semiHidden="0" w:uiPriority="69" w:unhideWhenUsed="0"/>
+    <w:lsdException w:name="Dark List" w:semiHidden="0" w:uiPriority="70" w:unhideWhenUsed="0"/>
+    <w:lsdException w:name="Colorful Shading" w:semiHidden="0" w:uiPriority="71" w:unhideWhenUsed="0"/>
+    <w:lsdException w:name="Colorful List" w:semiHidden="0" w:uiPriority="72" w:unhideWhenUsed="0"/>
+    <w:lsdException w:name="Colorful Grid" w:semiHidden="0" w:uiPriority="73" w:unhideWhenUsed="0"/>
+    <w:lsdException w:name="Light Shading Accent 1" w:semiHidden="0" w:uiPriority="60" w:unhideWhenUsed="0"/>
+    <w:lsdException w:name="Light List Accent 1" w:semiHidden="0" w:uiPriority="61" w:unhideWhenUsed="0"/>
+    <w:lsdException w:name="Light Grid Accent 1" w:semiHidden="0" w:uiPriority="62" w:unhideWhenUsed="0"/>
+    <w:lsdException w:name="Medium Shading 1 Accent 1" w:semiHidden="0" w:uiPriority="63" w:unhideWhenUsed="0"/>
+    <w:lsdException w:name="Medium Shading 2 Accent 1" w:semiHidden="0" w:uiPriority="64" w:unhideWhenUsed="0"/>
+    <w:lsdException w:name="Medium List 1 Accent 1" w:semiHidden="0" w:uiPriority="65" w:unhideWhenUsed="0"/>
+    <w:lsdException w:name="Revision" w:unhideWhenUsed="0"/>
+    <w:lsdException w:name="List Paragraph" w:semiHidden="0" w:uiPriority="34" w:unhideWhenUsed="0" w:qFormat="1"/>
+    <w:lsdException w:name="Quote" w:semiHidden="0" w:uiPriority="29" w:unhideWhenUsed="0" w:qFormat="1"/>
+    <w:lsdException w:name="Intense Quote" w:semiHidden="0" w:uiPriority="30" w:unhideWhenUsed="0" w:qFormat="1"/>
+    <w:lsdException w:name="Medium List 2 Accent 1" w:semiHidden="0" w:uiPriority="66" w:unhideWhenUsed="0"/>
+    <w:lsdException w:name="Medium Grid 1 Accent 1" w:semiHidden="0" w:uiPriority="67" w:unhideWhenUsed="0"/>
+    <w:lsdException w:name="Medium Grid 2 Accent 1" w:semiHidden="0" w:uiPriority="68" w:unhideWhenUsed="0"/>
+    <w:lsdException w:name="Medium Grid 3 Accent 1" w:semiHidden="0" w:uiPriority="69" w:unhideWhenUsed="0"/>
+    <w:lsdException w:name="Dark List Accent 1" w:semiHidden="0" w:uiPriority="70" w:unhideWhenUsed="0"/>
+    <w:lsdException w:name="Colorful Shading Accent 1" w:semiHidden="0" w:uiPriority="71" w:unhideWhenUsed="0"/>
+    <w:lsdException w:name="Colorful List Accent 1" w:semiHidden="0" w:uiPriority="72" w:unhideWhenUsed="0"/>
+    <w:lsdException w:name="Colorful Grid Accent 1" w:semiHidden="0" w:uiPriority="73" w:unhideWhenUsed="0"/>
+    <w:lsdException w:name="Light Shading Accent 2" w:semiHidden="0" w:uiPriority="60" w:unhideWhenUsed="0"/>
+    <w:lsdException w:name="Light List Accent 2" w:semiHidden="0" w:uiPriority="61" w:unhideWhenUsed="0"/>
+    <w:lsdException w:name="Light Grid Accent 2" w:semiHidden="0" w:uiPriority="62" w:unhideWhenUsed="0"/>
+    <w:lsdException w:name="Medium Shading 1 Accent 2" w:semiHidden="0" w:uiPriority="63" w:unhideWhenUsed="0"/>
+    <w:lsdException w:name="Medium Shading 2 Accent 2" w:semiHidden="0" w:uiPriority="64" w:unhideWhenUsed="0"/>
+    <w:lsdException w:name="Medium List 1 Accent 2" w:semiHidden="0" w:uiPriority="65" w:unhideWhenUsed="0"/>
+    <w:lsdException w:name="Medium List 2 Accent 2" w:semiHidden="0" w:uiPriority="66" w:unhideWhenUsed="0"/>
+    <w:lsdException w:name="Medium Grid 1 Accent 2" w:semiHidden="0" w:uiPriority="67" w:unhideWhenUsed="0"/>
+    <w:lsdException w:name="Medium Grid 2 Accent 2" w:semiHidden="0" w:uiPriority="68" w:unhideWhenUsed="0"/>
+    <w:lsdException w:name="Medium Grid 3 Accent 2" w:semiHidden="0" w:uiPriority="69" w:unhideWhenUsed="0"/>
+    <w:lsdException w:name="Dark List Accent 2" w:semiHidden="0" w:uiPriority="70" w:unhideWhenUsed="0"/>
+    <w:lsdException w:name="Colorful Shading Accent 2" w:semiHidden="0" w:uiPriority="71" w:unhideWhenUsed="0"/>
+    <w:lsdException w:name="Colorful List Accent 2" w:semiHidden="0" w:uiPriority="72" w:unhideWhenUsed="0"/>
+    <w:lsdException w:name="Colorful Grid Accent 2" w:semiHidden="0" w:uiPriority="73" w:unhideWhenUsed="0"/>
+    <w:lsdException w:name="Light Shading Accent 3" w:semiHidden="0" w:uiPriority="60" w:unhideWhenUsed="0"/>
+    <w:lsdException w:name="Light List Accent 3" w:semiHidden="0" w:uiPriority="61" w:unhideWhenUsed="0"/>
+    <w:lsdException w:name="Light Grid Accent 3" w:semiHidden="0" w:uiPriority="62" w:unhideWhenUsed="0"/>
+    <w:lsdException w:name="Medium Shading 1 Accent 3" w:semiHidden="0" w:uiPriority="63" w:unhideWhenUsed="0"/>
+    <w:lsdException w:name="Medium Shading 2 Accent 3" w:semiHidden="0" w:uiPriority="64" w:unhideWhenUsed="0"/>
+    <w:lsdException w:name="Medium List 1 Accent 3" w:semiHidden="0" w:uiPriority="65" w:unhideWhenUsed="0"/>
+    <w:lsdException w:name="Medium List 2 Accent 3" w:semiHidden="0" w:uiPriority="66" w:unhideWhenUsed="0"/>
+    <w:lsdException w:name="Medium Grid 1 Accent 3" w:semiHidden="0" w:uiPriority="67" w:unhideWhenUsed="0"/>
+    <w:lsdException w:name="Medium Grid 2 Accent 3" w:semiHidden="0" w:uiPriority="68" w:unhideWhenUsed="0"/>
+    <w:lsdException w:name="Medium Grid 3 Accent 3" w:semiHidden="0" w:uiPriority="69" w:unhideWhenUsed="0"/>
+    <w:lsdException w:name="Dark List Accent 3" w:semiHidden="0" w:uiPriority="70" w:unhideWhenUsed="0"/>
+    <w:lsdException w:name="Colorful Shading Accent 3" w:semiHidden="0" w:uiPriority="71" w:unhideWhenUsed="0"/>
+    <w:lsdException w:name="Colorful List Accent 3" w:semiHidden="0" w:uiPriority="72" w:unhideWhenUsed="0"/>
+    <w:lsdException w:name="Colorful Grid Accent 3" w:semiHidden="0" w:uiPriority="73" w:unhideWhenUsed="0"/>
+    <w:lsdException w:name="Light Shading Accent 4" w:semiHidden="0" w:uiPriority="60" w:unhideWhenUsed="0"/>
+    <w:lsdException w:name="Light List Accent 4" w:semiHidden="0" w:uiPriority="61" w:unhideWhenUsed="0"/>
+    <w:lsdException w:name="Light Grid Accent 4" w:semiHidden="0" w:uiPriority="62" w:unhideWhenUsed="0"/>
+    <w:lsdException w:name="Medium Shading 1 Accent 4" w:semiHidden="0" w:uiPriority="63" w:unhideWhenUsed="0"/>
+    <w:lsdException w:name="Medium Shading 2 Accent 4" w:semiHidden="0" w:uiPriority="64" w:unhideWhenUsed="0"/>
+    <w:lsdException w:name="Medium List 1 Accent 4" w:semiHidden="0" w:uiPriority="65" w:unhideWhenUsed="0"/>
+    <w:lsdException w:name="Medium List 2 Accent 4" w:semiHidden="0" w:uiPriority="66" w:unhideWhenUsed="0"/>
+    <w:lsdException w:name="Medium Grid 1 Accent 4" w:semiHidden="0" w:uiPriority="67" w:unhideWhenUsed="0"/>
+    <w:lsdException w:name="Medium Grid 2 Accent 4" w:semiHidden="0" w:uiPriority="68" w:unhideWhenUsed="0"/>
+    <w:lsdException w:name="Medium Grid 3 Accent 4" w:semiHidden="0" w:uiPriority="69" w:unhideWhenUsed="0"/>
+    <w:lsdException w:name="Dark List Accent 4" w:semiHidden="0" w:uiPriority="70" w:unhideWhenUsed="0"/>
+    <w:lsdException w:name="Colorful Shading Accent 4" w:semiHidden="0" w:uiPriority="71" w:unhideWhenUsed="0"/>
+    <w:lsdException w:name="Colorful List Accent 4" w:semiHidden="0" w:uiPriority="72" w:unhideWhenUsed="0"/>
+    <w:lsdException w:name="Colorful Grid Accent 4" w:semiHidden="0" w:uiPriority="73" w:unhideWhenUsed="0"/>
+    <w:lsdException w:name="Light Shading Accent 5" w:semiHidden="0" w:uiPriority="60" w:unhideWhenUsed="0"/>
+    <w:lsdException w:name="Light List Accent 5" w:semiHidden="0" w:uiPriority="61" w:unhideWhenUsed="0"/>
+    <w:lsdException w:name="Light Grid Accent 5" w:semiHidden="0" w:uiPriority="62" w:unhideWhenUsed="0"/>
+    <w:lsdException w:name="Medium Shading 1 Accent 5" w:semiHidden="0" w:uiPriority="63" w:unhideWhenUsed="0"/>
+    <w:lsdException w:name="Medium Shading 2 Accent 5" w:semiHidden="0" w:uiPriority="64" w:unhideWhenUsed="0"/>
+    <w:lsdException w:name="Medium List 1 Accent 5" w:semiHidden="0" w:uiPriority="65" w:unhideWhenUsed="0"/>
+    <w:lsdException w:name="Medium List 2 Accent 5" w:semiHidden="0" w:uiPriority="66" w:unhideWhenUsed="0"/>
+    <w:lsdException w:name="Medium Grid 1 Accent 5" w:semiHidden="0" w:uiPriority="67" w:unhideWhenUsed="0"/>
+    <w:lsdException w:name="Medium Grid 2 Accent 5" w:semiHidden="0" w:uiPriority="68" w:unhideWhenUsed="0"/>
+    <w:lsdException w:name="Medium Grid 3 Accent 5" w:semiHidden="0" w:uiPriority="69" w:unhideWhenUsed="0"/>
+    <w:lsdException w:name="Dark List Accent 5" w:semiHidden="0" w:uiPriority="70" w:unhideWhenUsed="0"/>
+    <w:lsdException w:name="Colorful Shading Accent 5" w:semiHidden="0" w:uiPriority="71" w:unhideWhenUsed="0"/>
+    <w:lsdException w:name="Colorful List Accent 5" w:semiHidden="0" w:uiPriority="72" w:unhideWhenUsed="0"/>
+    <w:lsdException w:name="Colorful Grid Accent 5" w:semiHidden="0" w:uiPriority="73" w:unhideWhenUsed="0"/>
+    <w:lsdException w:name="Light Shading Accent 6" w:semiHidden="0" w:uiPriority="60" w:unhideWhenUsed="0"/>
+    <w:lsdException w:name="Light List Accent 6" w:semiHidden="0" w:uiPriority="61" w:unhideWhenUsed="0"/>
+    <w:lsdException w:name="Light Grid Accent 6" w:semiHidden="0" w:uiPriority="62" w:unhideWhenUsed="0"/>
+    <w:lsdException w:name="Medium Shading 1 Accent 6" w:semiHidden="0" w:uiPriority="63" w:unhideWhenUsed="0"/>
+    <w:lsdException w:name="Medium Shading 2 Accent 6" w:semiHidden="0" w:uiPriority="64" w:unhideWhenUsed="0"/>
+    <w:lsdException w:name="Medium List 1 Accent 6" w:semiHidden="0" w:uiPriority="65" w:unhideWhenUsed="0"/>
+    <w:lsdException w:name="Medium List 2 Accent 6" w:semiHidden="0" w:uiPriority="66" w:unhideWhenUsed="0"/>
+    <w:lsdException w:name="Medium Grid 1 Accent 6" w:semiHidden="0" w:uiPriority="67" w:unhideWhenUsed="0"/>
+    <w:lsdException w:name="Medium Grid 2 Accent 6" w:semiHidden="0" w:uiPriority="68" w:unhideWhenUsed="0"/>
+    <w:lsdException w:name="Medium Grid 3 Accent 6" w:semiHidden="0" w:uiPriority="69" w:unhideWhenUsed="0"/>
+    <w:lsdException w:name="Dark List Accent 6" w:semiHidden="0" w:uiPriority="70" w:unhideWhenUsed="0"/>
+    <w:lsdException w:name="Colorful Shading Accent 6" w:semiHidden="0" w:uiPriority="71" w:unhideWhenUsed="0"/>
+    <w:lsdException w:name="Colorful List Accent 6" w:semiHidden="0" w:uiPriority="72" w:unhideWhenUsed="0"/>
+    <w:lsdException w:name="Colorful Grid Accent 6" w:semiHidden="0" w:uiPriority="73" w:unhideWhenUsed="0"/>
+    <w:lsdException w:name="Subtle Emphasis" w:semiHidden="0" w:uiPriority="19" w:unhideWhenUsed="0" w:qFormat="1"/>
+    <w:lsdException w:name="Intense Emphasis" w:semiHidden="0" w:uiPriority="21" w:unhideWhenUsed="0" w:qFormat="1"/>
+    <w:lsdException w:name="Subtle Reference" w:semiHidden="0" w:uiPriority="31" w:unhideWhenUsed="0" w:qFormat="1"/>
+    <w:lsdException w:name="Intense Reference" w:semiHidden="0" w:uiPriority="32" w:unhideWhenUsed="0" w:qFormat="1"/>
+    <w:lsdException w:name="Book Title" w:semiHidden="0" w:uiPriority="33" w:unhideWhenUsed="0" w:qFormat="1"/>
+    <w:lsdException w:name="Bibliography" w:uiPriority="37"/>
+    <w:lsdException w:name="TOC Heading" w:uiPriority="39" w:qFormat="1"/>
   </w:latentStyles>
   <w:style w:type="paragraph" w:default="1" w:styleId="Normal">
     <w:name w:val="Normal"/>
     <w:qFormat/>
+    <w:rsid w:val="00441B1A"/>
   </w:style>
   <w:style w:type="paragraph" w:styleId="Heading1">
     <w:name w:val="heading 1"/>
@@ -16149,6 +16505,7 @@
     <w:uiPriority w:val="99"/>
     <w:semiHidden/>
     <w:unhideWhenUsed/>
+    <w:qFormat/>
     <w:tblPr>
       <w:tblInd w:w="0" w:type="dxa"/>
       <w:tblCellMar>
@@ -16396,6 +16753,36 @@
     <w:uiPriority w:val="99"/>
     <w:rsid w:val="00B93DC2"/>
   </w:style>
+  <w:style w:type="paragraph" w:styleId="BalloonText">
+    <w:name w:val="Balloon Text"/>
+    <w:basedOn w:val="Normal"/>
+    <w:link w:val="BalloonTextChar"/>
+    <w:uiPriority w:val="99"/>
+    <w:semiHidden/>
+    <w:unhideWhenUsed/>
+    <w:rsid w:val="0066135E"/>
+    <w:pPr>
+      <w:spacing w:after="0" w:line="240" w:lineRule="auto"/>
+    </w:pPr>
+    <w:rPr>
+      <w:rFonts w:ascii="Tahoma" w:hAnsi="Tahoma"/>
+      <w:sz w:val="16"/>
+      <w:szCs w:val="16"/>
+    </w:rPr>
+  </w:style>
+  <w:style w:type="character" w:customStyle="1" w:styleId="BalloonTextChar">
+    <w:name w:val="Balloon Text Char"/>
+    <w:basedOn w:val="DefaultParagraphFont"/>
+    <w:link w:val="BalloonText"/>
+    <w:uiPriority w:val="99"/>
+    <w:semiHidden/>
+    <w:rsid w:val="0066135E"/>
+    <w:rPr>
+      <w:rFonts w:ascii="Tahoma" w:hAnsi="Tahoma"/>
+      <w:sz w:val="16"/>
+      <w:szCs w:val="16"/>
+    </w:rPr>
+  </w:style>
 </w:styles>
 </file>
 
@@ -16442,7 +16829,7 @@
     </a:clrScheme>
     <a:fontScheme name="Office">
       <a:majorFont>
-        <a:latin typeface="Calibri Light" panose="020F0302020204030204"/>
+        <a:latin typeface="Calibri Light"/>
         <a:ea typeface=""/>
         <a:cs typeface=""/>
         <a:font script="Jpan" typeface="ＭＳ ゴシック"/>
@@ -16477,7 +16864,7 @@
         <a:font script="Geor" typeface="Sylfaen"/>
       </a:majorFont>
       <a:minorFont>
-        <a:latin typeface="Calibri" panose="020F0502020204030204"/>
+        <a:latin typeface="Calibri"/>
         <a:ea typeface=""/>
         <a:cs typeface=""/>
         <a:font script="Jpan" typeface="ＭＳ 明朝"/>
@@ -16654,7 +17041,7 @@
   <a:extraClrSchemeLst/>
   <a:extLst>
     <a:ext uri="{05A4C25C-085E-4340-85A3-A5531E510DB2}">
-      <thm15:themeFamily xmlns:thm15="http://schemas.microsoft.com/office/thememl/2012/main" name="Office Theme" id="{62F939B6-93AF-4DB8-9C6B-D6C7DFDC589F}" vid="{4A3C46E8-61CC-4603-A589-7422A47A8E4A}"/>
+      <thm15:themeFamily xmlns:thm15="http://schemas.microsoft.com/office/thememl/2012/main" xmlns="" name="Office Theme" id="{62F939B6-93AF-4DB8-9C6B-D6C7DFDC589F}" vid="{4A3C46E8-61CC-4603-A589-7422A47A8E4A}"/>
     </a:ext>
   </a:extLst>
 </a:theme>
@@ -16665,7 +17052,7 @@
 </file>
 
 <file path=customXml/itemProps1.xml><?xml version="1.0" encoding="utf-8"?>
-<ds:datastoreItem xmlns:ds="http://schemas.openxmlformats.org/officeDocument/2006/customXml" ds:itemID="{B2E17567-066B-445F-ACD2-6CBDE4BA8CF2}">
+<ds:datastoreItem xmlns:ds="http://schemas.openxmlformats.org/officeDocument/2006/customXml" ds:itemID="{6F52F170-E6FF-415B-99E2-13B4823EF84A}">
   <ds:schemaRefs>
     <ds:schemaRef ds:uri="http://schemas.openxmlformats.org/officeDocument/2006/bibliography"/>
   </ds:schemaRefs>

</xml_diff>